<commit_message>
Brouillon de l'algo sur le word
</commit_message>
<xml_diff>
--- a/algorithme/Algorithme.docx
+++ b/algorithme/Algorithme.docx
@@ -1,6 +1,6 @@
 
 <file path=word/document.xml><?xml version="1.0" encoding="utf-8"?>
-<w:document xmlns:wpc="http://schemas.microsoft.com/office/word/2010/wordprocessingCanvas" xmlns:cx="http://schemas.microsoft.com/office/drawing/2014/chartex" xmlns:cx1="http://schemas.microsoft.com/office/drawing/2015/9/8/chartex" xmlns:cx2="http://schemas.microsoft.com/office/drawing/2015/10/21/chartex" xmlns:cx3="http://schemas.microsoft.com/office/drawing/2016/5/9/chartex" xmlns:cx4="http://schemas.microsoft.com/office/drawing/2016/5/10/chartex" xmlns:cx5="http://schemas.microsoft.com/office/drawing/2016/5/11/chartex" xmlns:cx6="http://schemas.microsoft.com/office/drawing/2016/5/12/chartex" xmlns:cx7="http://schemas.microsoft.com/office/drawing/2016/5/13/chartex" xmlns:cx8="http://schemas.microsoft.com/office/drawing/2016/5/14/chartex" xmlns:mc="http://schemas.openxmlformats.org/markup-compatibility/2006" xmlns:aink="http://schemas.microsoft.com/office/drawing/2016/ink" xmlns:am3d="http://schemas.microsoft.com/office/drawing/2017/model3d" xmlns:o="urn:schemas-microsoft-com:office:office" xmlns:oel="http://schemas.microsoft.com/office/2019/extlst" xmlns:r="http://schemas.openxmlformats.org/officeDocument/2006/relationships" xmlns:m="http://schemas.openxmlformats.org/officeDocument/2006/math" xmlns:v="urn:schemas-microsoft-com:vml" xmlns:wp14="http://schemas.microsoft.com/office/word/2010/wordprocessingDrawing" xmlns:wp="http://schemas.openxmlformats.org/drawingml/2006/wordprocessingDrawing" xmlns:w10="urn:schemas-microsoft-com:office:word" xmlns:w="http://schemas.openxmlformats.org/wordprocessingml/2006/main" xmlns:w14="http://schemas.microsoft.com/office/word/2010/wordml" xmlns:w15="http://schemas.microsoft.com/office/word/2012/wordml" xmlns:w16cex="http://schemas.microsoft.com/office/word/2018/wordml/cex" xmlns:w16cid="http://schemas.microsoft.com/office/word/2016/wordml/cid" xmlns:w16="http://schemas.microsoft.com/office/word/2018/wordml" xmlns:w16sdtdh="http://schemas.microsoft.com/office/word/2020/wordml/sdtdatahash" xmlns:w16se="http://schemas.microsoft.com/office/word/2015/wordml/symex" xmlns:wpg="http://schemas.microsoft.com/office/word/2010/wordprocessingGroup" xmlns:wpi="http://schemas.microsoft.com/office/word/2010/wordprocessingInk" xmlns:wne="http://schemas.microsoft.com/office/word/2006/wordml" xmlns:wps="http://schemas.microsoft.com/office/word/2010/wordprocessingShape" mc:Ignorable="w14 w15 w16se w16cid w16 w16cex w16sdtdh wp14">
+<w:document xmlns:wpc="http://schemas.microsoft.com/office/word/2010/wordprocessingCanvas" xmlns:cx="http://schemas.microsoft.com/office/drawing/2014/chartex" xmlns:cx1="http://schemas.microsoft.com/office/drawing/2015/9/8/chartex" xmlns:mc="http://schemas.openxmlformats.org/markup-compatibility/2006" xmlns:o="urn:schemas-microsoft-com:office:office" xmlns:r="http://schemas.openxmlformats.org/officeDocument/2006/relationships" xmlns:m="http://schemas.openxmlformats.org/officeDocument/2006/math" xmlns:v="urn:schemas-microsoft-com:vml" xmlns:wp14="http://schemas.microsoft.com/office/word/2010/wordprocessingDrawing" xmlns:wp="http://schemas.openxmlformats.org/drawingml/2006/wordprocessingDrawing" xmlns:w10="urn:schemas-microsoft-com:office:word" xmlns:w="http://schemas.openxmlformats.org/wordprocessingml/2006/main" xmlns:w14="http://schemas.microsoft.com/office/word/2010/wordml" xmlns:w15="http://schemas.microsoft.com/office/word/2012/wordml" xmlns:w16se="http://schemas.microsoft.com/office/word/2015/wordml/symex" xmlns:wpg="http://schemas.microsoft.com/office/word/2010/wordprocessingGroup" xmlns:wpi="http://schemas.microsoft.com/office/word/2010/wordprocessingInk" xmlns:wne="http://schemas.microsoft.com/office/word/2006/wordml" xmlns:wps="http://schemas.microsoft.com/office/word/2010/wordprocessingShape" mc:Ignorable="w14 w15 w16se wp14">
   <w:body>
     <w:p>
       <w:pPr>
@@ -9,6 +9,7 @@
       <w:r>
         <w:rPr>
           <w:noProof/>
+          <w:lang w:val="fr-FR"/>
         </w:rPr>
         <w:drawing>
           <wp:anchor distT="114300" distB="114300" distL="114300" distR="114300" simplePos="0" relativeHeight="251659264" behindDoc="0" locked="0" layoutInCell="1" hidden="0" allowOverlap="1" wp14:anchorId="3F12747E" wp14:editId="420BDEF0">
@@ -339,7 +340,15 @@
     <w:p/>
     <w:p>
       <w:r>
-        <w:t xml:space="preserve">Le parrainage est un évènement annuel réalisé par l'association étudiante Hego </w:t>
+        <w:t xml:space="preserve">Le parrainage est un évènement annuel réalisé par l'association étudiante </w:t>
+      </w:r>
+      <w:proofErr w:type="spellStart"/>
+      <w:r>
+        <w:t>Hego</w:t>
+      </w:r>
+      <w:proofErr w:type="spellEnd"/>
+      <w:r>
+        <w:t xml:space="preserve"> </w:t>
       </w:r>
       <w:proofErr w:type="spellStart"/>
       <w:r>
@@ -377,7 +386,15 @@
     </w:p>
     <w:p>
       <w:r>
-        <w:t xml:space="preserve">Le bureau des étudiants Hego </w:t>
+        <w:t xml:space="preserve">Le bureau des étudiants </w:t>
+      </w:r>
+      <w:proofErr w:type="spellStart"/>
+      <w:r>
+        <w:t>Hego</w:t>
+      </w:r>
+      <w:proofErr w:type="spellEnd"/>
+      <w:r>
+        <w:t xml:space="preserve"> </w:t>
       </w:r>
       <w:proofErr w:type="spellStart"/>
       <w:r>
@@ -584,6 +601,7 @@
       <w:r>
         <w:rPr>
           <w:noProof/>
+          <w:lang w:val="fr-FR"/>
         </w:rPr>
         <w:drawing>
           <wp:inline distT="0" distB="0" distL="0" distR="0" wp14:anchorId="6F21E493" wp14:editId="5E4FCE80">
@@ -749,6 +767,156 @@
         <w:t>Saisie longue (identique à la saisie courte, mais plus long)</w:t>
       </w:r>
     </w:p>
+    <w:p/>
+    <w:p/>
+    <w:p>
+      <w:pPr>
+        <w:pStyle w:val="Titre1"/>
+      </w:pPr>
+      <w:r>
+        <w:t>Brouillon a</w:t>
+      </w:r>
+      <w:r>
+        <w:t>lgorithme</w:t>
+      </w:r>
+    </w:p>
+    <w:p/>
+    <w:p>
+      <w:r>
+        <w:t>On supprime les secondes années qui ne veulent pas de filleuls</w:t>
+      </w:r>
+      <w:bookmarkStart w:id="0" w:name="_GoBack"/>
+      <w:bookmarkEnd w:id="0"/>
+    </w:p>
+    <w:p>
+      <w:r>
+        <w:t>Un premier année est choisi</w:t>
+      </w:r>
+      <w:r>
+        <w:br/>
+        <w:t>On parcours les secondes années</w:t>
+      </w:r>
+    </w:p>
+    <w:p>
+      <w:r>
+        <w:t xml:space="preserve"> </w:t>
+      </w:r>
+      <w:r>
+        <w:tab/>
+      </w:r>
+      <w:r>
+        <w:t>On parcours les questions</w:t>
+      </w:r>
+      <w:r>
+        <w:br/>
+        <w:t xml:space="preserve"> </w:t>
+      </w:r>
+      <w:r>
+        <w:tab/>
+      </w:r>
+      <w:r>
+        <w:tab/>
+        <w:t xml:space="preserve">Si la question match </w:t>
+      </w:r>
+      <w:r>
+        <w:br/>
+      </w:r>
+      <w:r>
+        <w:tab/>
+      </w:r>
+      <w:r>
+        <w:tab/>
+      </w:r>
+      <w:r>
+        <w:tab/>
+        <w:t>On ajoute le coefficient de pts à leur score de compatibilité</w:t>
+      </w:r>
+      <w:r>
+        <w:br/>
+      </w:r>
+      <w:r>
+        <w:t>Faire</w:t>
+      </w:r>
+    </w:p>
+    <w:p>
+      <w:pPr>
+        <w:ind w:left="708"/>
+      </w:pPr>
+      <w:r>
+        <w:t>On trie tous les résultats par score puis par horodatage de réponse</w:t>
+      </w:r>
+      <w:r>
+        <w:br/>
+        <w:t>On parcours ce tableau</w:t>
+      </w:r>
+      <w:r>
+        <w:t xml:space="preserve"> tabTri</w:t>
+      </w:r>
+    </w:p>
+    <w:p>
+      <w:pPr>
+        <w:ind w:left="708"/>
+      </w:pPr>
+      <w:r>
+        <w:tab/>
+        <w:t>On ajoute l’association parrain/filleul dans le tableau résultats</w:t>
+      </w:r>
+    </w:p>
+    <w:p>
+      <w:pPr>
+        <w:ind w:left="708"/>
+      </w:pPr>
+      <w:r>
+        <w:tab/>
+        <w:t>On supprime toutes les occurrences du filleul dans le tableau tabTri</w:t>
+      </w:r>
+    </w:p>
+    <w:p>
+      <w:pPr>
+        <w:ind w:left="708"/>
+      </w:pPr>
+      <w:r>
+        <w:tab/>
+        <w:t>Si le parrain veut plusieurs filleuls</w:t>
+      </w:r>
+      <w:r>
+        <w:br/>
+      </w:r>
+      <w:r>
+        <w:tab/>
+      </w:r>
+      <w:r>
+        <w:tab/>
+        <w:t>On fait passer toutes les occurrences du parrain en bas de tabTri</w:t>
+      </w:r>
+    </w:p>
+    <w:p>
+      <w:pPr>
+        <w:ind w:left="708"/>
+      </w:pPr>
+      <w:r>
+        <w:tab/>
+        <w:t>Sinon</w:t>
+      </w:r>
+    </w:p>
+    <w:p>
+      <w:pPr>
+        <w:ind w:left="708"/>
+      </w:pPr>
+      <w:r>
+        <w:tab/>
+      </w:r>
+      <w:r>
+        <w:tab/>
+        <w:t>On supprime toutes les occurrences du parrain</w:t>
+      </w:r>
+    </w:p>
+    <w:p>
+      <w:r>
+        <w:t>Jusqu’à ce que tabTri soit vide</w:t>
+      </w:r>
+    </w:p>
+    <w:p/>
     <w:sectPr>
       <w:pgSz w:w="11906" w:h="16838"/>
       <w:pgMar w:top="1417" w:right="1417" w:bottom="1417" w:left="1417" w:header="708" w:footer="708" w:gutter="0"/>
@@ -760,7 +928,7 @@
 </file>
 
 <file path=word/numbering.xml><?xml version="1.0" encoding="utf-8"?>
-<w:numbering xmlns:wpc="http://schemas.microsoft.com/office/word/2010/wordprocessingCanvas" xmlns:cx="http://schemas.microsoft.com/office/drawing/2014/chartex" xmlns:cx1="http://schemas.microsoft.com/office/drawing/2015/9/8/chartex" xmlns:cx2="http://schemas.microsoft.com/office/drawing/2015/10/21/chartex" xmlns:cx3="http://schemas.microsoft.com/office/drawing/2016/5/9/chartex" xmlns:cx4="http://schemas.microsoft.com/office/drawing/2016/5/10/chartex" xmlns:cx5="http://schemas.microsoft.com/office/drawing/2016/5/11/chartex" xmlns:cx6="http://schemas.microsoft.com/office/drawing/2016/5/12/chartex" xmlns:cx7="http://schemas.microsoft.com/office/drawing/2016/5/13/chartex" xmlns:cx8="http://schemas.microsoft.com/office/drawing/2016/5/14/chartex" xmlns:mc="http://schemas.openxmlformats.org/markup-compatibility/2006" xmlns:aink="http://schemas.microsoft.com/office/drawing/2016/ink" xmlns:am3d="http://schemas.microsoft.com/office/drawing/2017/model3d" xmlns:o="urn:schemas-microsoft-com:office:office" xmlns:oel="http://schemas.microsoft.com/office/2019/extlst" xmlns:r="http://schemas.openxmlformats.org/officeDocument/2006/relationships" xmlns:m="http://schemas.openxmlformats.org/officeDocument/2006/math" xmlns:v="urn:schemas-microsoft-com:vml" xmlns:wp14="http://schemas.microsoft.com/office/word/2010/wordprocessingDrawing" xmlns:wp="http://schemas.openxmlformats.org/drawingml/2006/wordprocessingDrawing" xmlns:w10="urn:schemas-microsoft-com:office:word" xmlns:w="http://schemas.openxmlformats.org/wordprocessingml/2006/main" xmlns:w14="http://schemas.microsoft.com/office/word/2010/wordml" xmlns:w15="http://schemas.microsoft.com/office/word/2012/wordml" xmlns:w16cex="http://schemas.microsoft.com/office/word/2018/wordml/cex" xmlns:w16cid="http://schemas.microsoft.com/office/word/2016/wordml/cid" xmlns:w16="http://schemas.microsoft.com/office/word/2018/wordml" xmlns:w16sdtdh="http://schemas.microsoft.com/office/word/2020/wordml/sdtdatahash" xmlns:w16se="http://schemas.microsoft.com/office/word/2015/wordml/symex" xmlns:wpg="http://schemas.microsoft.com/office/word/2010/wordprocessingGroup" xmlns:wpi="http://schemas.microsoft.com/office/word/2010/wordprocessingInk" xmlns:wne="http://schemas.microsoft.com/office/word/2006/wordml" xmlns:wps="http://schemas.microsoft.com/office/word/2010/wordprocessingShape" mc:Ignorable="w14 w15 w16se w16cid w16 w16cex w16sdtdh wp14">
+<w:numbering xmlns:wpc="http://schemas.microsoft.com/office/word/2010/wordprocessingCanvas" xmlns:cx="http://schemas.microsoft.com/office/drawing/2014/chartex" xmlns:cx1="http://schemas.microsoft.com/office/drawing/2015/9/8/chartex" xmlns:mc="http://schemas.openxmlformats.org/markup-compatibility/2006" xmlns:o="urn:schemas-microsoft-com:office:office" xmlns:r="http://schemas.openxmlformats.org/officeDocument/2006/relationships" xmlns:m="http://schemas.openxmlformats.org/officeDocument/2006/math" xmlns:v="urn:schemas-microsoft-com:vml" xmlns:wp14="http://schemas.microsoft.com/office/word/2010/wordprocessingDrawing" xmlns:wp="http://schemas.openxmlformats.org/drawingml/2006/wordprocessingDrawing" xmlns:w10="urn:schemas-microsoft-com:office:word" xmlns:w="http://schemas.openxmlformats.org/wordprocessingml/2006/main" xmlns:w14="http://schemas.microsoft.com/office/word/2010/wordml" xmlns:w15="http://schemas.microsoft.com/office/word/2012/wordml" xmlns:w16se="http://schemas.microsoft.com/office/word/2015/wordml/symex" xmlns:wpg="http://schemas.microsoft.com/office/word/2010/wordprocessingGroup" xmlns:wpi="http://schemas.microsoft.com/office/word/2010/wordprocessingInk" xmlns:wne="http://schemas.microsoft.com/office/word/2006/wordml" xmlns:wps="http://schemas.microsoft.com/office/word/2010/wordprocessingShape" mc:Ignorable="w14 w15 w16se wp14">
   <w:abstractNum w:abstractNumId="0" w15:restartNumberingAfterBreak="0">
     <w:nsid w:val="041555D7"/>
     <w:multiLevelType w:val="hybridMultilevel"/>
@@ -962,17 +1130,17 @@
       </w:rPr>
     </w:lvl>
   </w:abstractNum>
-  <w:num w:numId="1" w16cid:durableId="1409572679">
+  <w:num w:numId="1">
     <w:abstractNumId w:val="0"/>
   </w:num>
-  <w:num w:numId="2" w16cid:durableId="1937590020">
+  <w:num w:numId="2">
     <w:abstractNumId w:val="1"/>
   </w:num>
 </w:numbering>
 </file>
 
 <file path=word/styles.xml><?xml version="1.0" encoding="utf-8"?>
-<w:styles xmlns:mc="http://schemas.openxmlformats.org/markup-compatibility/2006" xmlns:r="http://schemas.openxmlformats.org/officeDocument/2006/relationships" xmlns:w="http://schemas.openxmlformats.org/wordprocessingml/2006/main" xmlns:w14="http://schemas.microsoft.com/office/word/2010/wordml" xmlns:w15="http://schemas.microsoft.com/office/word/2012/wordml" xmlns:w16cex="http://schemas.microsoft.com/office/word/2018/wordml/cex" xmlns:w16cid="http://schemas.microsoft.com/office/word/2016/wordml/cid" xmlns:w16="http://schemas.microsoft.com/office/word/2018/wordml" xmlns:w16sdtdh="http://schemas.microsoft.com/office/word/2020/wordml/sdtdatahash" xmlns:w16se="http://schemas.microsoft.com/office/word/2015/wordml/symex" mc:Ignorable="w14 w15 w16se w16cid w16 w16cex w16sdtdh">
+<w:styles xmlns:mc="http://schemas.openxmlformats.org/markup-compatibility/2006" xmlns:r="http://schemas.openxmlformats.org/officeDocument/2006/relationships" xmlns:w="http://schemas.openxmlformats.org/wordprocessingml/2006/main" xmlns:w14="http://schemas.microsoft.com/office/word/2010/wordml" xmlns:w15="http://schemas.microsoft.com/office/word/2012/wordml" xmlns:w16se="http://schemas.microsoft.com/office/word/2015/wordml/symex" mc:Ignorable="w14 w15 w16se">
   <w:docDefaults>
     <w:rPrDefault>
       <w:rPr>
@@ -988,7 +1156,7 @@
       </w:pPr>
     </w:pPrDefault>
   </w:docDefaults>
-  <w:latentStyles w:defLockedState="0" w:defUIPriority="99" w:defSemiHidden="0" w:defUnhideWhenUsed="0" w:defQFormat="0" w:count="376">
+  <w:latentStyles w:defLockedState="0" w:defUIPriority="99" w:defSemiHidden="0" w:defUnhideWhenUsed="0" w:defQFormat="0" w:count="371">
     <w:lsdException w:name="Normal" w:uiPriority="0" w:qFormat="1"/>
     <w:lsdException w:name="heading 1" w:uiPriority="9" w:qFormat="1"/>
     <w:lsdException w:name="heading 2" w:semiHidden="1" w:uiPriority="9" w:unhideWhenUsed="1" w:qFormat="1"/>
@@ -1360,11 +1528,6 @@
     <w:lsdException w:name="List Table 5 Dark Accent 6" w:uiPriority="50"/>
     <w:lsdException w:name="List Table 6 Colorful Accent 6" w:uiPriority="51"/>
     <w:lsdException w:name="List Table 7 Colorful Accent 6" w:uiPriority="52"/>
-    <w:lsdException w:name="Mention" w:semiHidden="1" w:unhideWhenUsed="1"/>
-    <w:lsdException w:name="Smart Hyperlink" w:semiHidden="1" w:unhideWhenUsed="1"/>
-    <w:lsdException w:name="Hashtag" w:semiHidden="1" w:unhideWhenUsed="1"/>
-    <w:lsdException w:name="Unresolved Mention" w:semiHidden="1" w:unhideWhenUsed="1"/>
-    <w:lsdException w:name="Smart Link" w:semiHidden="1" w:unhideWhenUsed="1"/>
   </w:latentStyles>
   <w:style w:type="paragraph" w:default="1" w:styleId="Normal">
     <w:name w:val="Normal"/>

</xml_diff>

<commit_message>
Algorithme finalisé avant présentation
</commit_message>
<xml_diff>
--- a/algorithme/Algorithme.docx
+++ b/algorithme/Algorithme.docx
@@ -1,6 +1,6 @@
 
 <file path=word/document.xml><?xml version="1.0" encoding="utf-8"?>
-<w:document xmlns:wpc="http://schemas.microsoft.com/office/word/2010/wordprocessingCanvas" xmlns:cx="http://schemas.microsoft.com/office/drawing/2014/chartex" xmlns:cx1="http://schemas.microsoft.com/office/drawing/2015/9/8/chartex" xmlns:mc="http://schemas.openxmlformats.org/markup-compatibility/2006" xmlns:o="urn:schemas-microsoft-com:office:office" xmlns:r="http://schemas.openxmlformats.org/officeDocument/2006/relationships" xmlns:m="http://schemas.openxmlformats.org/officeDocument/2006/math" xmlns:v="urn:schemas-microsoft-com:vml" xmlns:wp14="http://schemas.microsoft.com/office/word/2010/wordprocessingDrawing" xmlns:wp="http://schemas.openxmlformats.org/drawingml/2006/wordprocessingDrawing" xmlns:w10="urn:schemas-microsoft-com:office:word" xmlns:w="http://schemas.openxmlformats.org/wordprocessingml/2006/main" xmlns:w14="http://schemas.microsoft.com/office/word/2010/wordml" xmlns:w15="http://schemas.microsoft.com/office/word/2012/wordml" xmlns:w16se="http://schemas.microsoft.com/office/word/2015/wordml/symex" xmlns:wpg="http://schemas.microsoft.com/office/word/2010/wordprocessingGroup" xmlns:wpi="http://schemas.microsoft.com/office/word/2010/wordprocessingInk" xmlns:wne="http://schemas.microsoft.com/office/word/2006/wordml" xmlns:wps="http://schemas.microsoft.com/office/word/2010/wordprocessingShape" mc:Ignorable="w14 w15 w16se wp14">
+<w:document xmlns:wpc="http://schemas.microsoft.com/office/word/2010/wordprocessingCanvas" xmlns:cx="http://schemas.microsoft.com/office/drawing/2014/chartex" xmlns:cx1="http://schemas.microsoft.com/office/drawing/2015/9/8/chartex" xmlns:cx2="http://schemas.microsoft.com/office/drawing/2015/10/21/chartex" xmlns:cx3="http://schemas.microsoft.com/office/drawing/2016/5/9/chartex" xmlns:cx4="http://schemas.microsoft.com/office/drawing/2016/5/10/chartex" xmlns:cx5="http://schemas.microsoft.com/office/drawing/2016/5/11/chartex" xmlns:cx6="http://schemas.microsoft.com/office/drawing/2016/5/12/chartex" xmlns:cx7="http://schemas.microsoft.com/office/drawing/2016/5/13/chartex" xmlns:cx8="http://schemas.microsoft.com/office/drawing/2016/5/14/chartex" xmlns:mc="http://schemas.openxmlformats.org/markup-compatibility/2006" xmlns:aink="http://schemas.microsoft.com/office/drawing/2016/ink" xmlns:am3d="http://schemas.microsoft.com/office/drawing/2017/model3d" xmlns:o="urn:schemas-microsoft-com:office:office" xmlns:oel="http://schemas.microsoft.com/office/2019/extlst" xmlns:r="http://schemas.openxmlformats.org/officeDocument/2006/relationships" xmlns:m="http://schemas.openxmlformats.org/officeDocument/2006/math" xmlns:v="urn:schemas-microsoft-com:vml" xmlns:wp14="http://schemas.microsoft.com/office/word/2010/wordprocessingDrawing" xmlns:wp="http://schemas.openxmlformats.org/drawingml/2006/wordprocessingDrawing" xmlns:w10="urn:schemas-microsoft-com:office:word" xmlns:w="http://schemas.openxmlformats.org/wordprocessingml/2006/main" xmlns:w14="http://schemas.microsoft.com/office/word/2010/wordml" xmlns:w15="http://schemas.microsoft.com/office/word/2012/wordml" xmlns:w16cex="http://schemas.microsoft.com/office/word/2018/wordml/cex" xmlns:w16cid="http://schemas.microsoft.com/office/word/2016/wordml/cid" xmlns:w16="http://schemas.microsoft.com/office/word/2018/wordml" xmlns:w16sdtdh="http://schemas.microsoft.com/office/word/2020/wordml/sdtdatahash" xmlns:w16se="http://schemas.microsoft.com/office/word/2015/wordml/symex" xmlns:wpg="http://schemas.microsoft.com/office/word/2010/wordprocessingGroup" xmlns:wpi="http://schemas.microsoft.com/office/word/2010/wordprocessingInk" xmlns:wne="http://schemas.microsoft.com/office/word/2006/wordml" xmlns:wps="http://schemas.microsoft.com/office/word/2010/wordprocessingShape" mc:Ignorable="w14 w15 w16se w16cid w16 w16cex w16sdtdh wp14">
   <w:body>
     <w:p>
       <w:pPr>
@@ -340,15 +340,7 @@
     <w:p/>
     <w:p>
       <w:r>
-        <w:t xml:space="preserve">Le parrainage est un évènement annuel réalisé par l'association étudiante </w:t>
-      </w:r>
-      <w:proofErr w:type="spellStart"/>
-      <w:r>
-        <w:t>Hego</w:t>
-      </w:r>
-      <w:proofErr w:type="spellEnd"/>
-      <w:r>
-        <w:t xml:space="preserve"> </w:t>
+        <w:t xml:space="preserve">Le parrainage est un évènement annuel réalisé par l'association étudiante Hego </w:t>
       </w:r>
       <w:proofErr w:type="spellStart"/>
       <w:r>
@@ -386,15 +378,7 @@
     </w:p>
     <w:p>
       <w:r>
-        <w:t xml:space="preserve">Le bureau des étudiants </w:t>
-      </w:r>
-      <w:proofErr w:type="spellStart"/>
-      <w:r>
-        <w:t>Hego</w:t>
-      </w:r>
-      <w:proofErr w:type="spellEnd"/>
-      <w:r>
-        <w:t xml:space="preserve"> </w:t>
+        <w:t xml:space="preserve">Le bureau des étudiants Hego </w:t>
       </w:r>
       <w:proofErr w:type="spellStart"/>
       <w:r>
@@ -755,38 +739,23 @@
         <w:t>Saisie courte (nombre caractères/mots défini)</w:t>
       </w:r>
     </w:p>
-    <w:p>
-      <w:pPr>
-        <w:pStyle w:val="Paragraphedeliste"/>
-        <w:numPr>
-          <w:ilvl w:val="0"/>
-          <w:numId w:val="2"/>
-        </w:numPr>
-      </w:pPr>
-      <w:r>
-        <w:t>Saisie longue (identique à la saisie courte, mais plus long)</w:t>
-      </w:r>
-    </w:p>
     <w:p/>
+    <w:p>
+      <w:pPr>
+        <w:pStyle w:val="Titre1"/>
+      </w:pPr>
+      <w:r>
+        <w:t>Brouillon a</w:t>
+      </w:r>
+      <w:r>
+        <w:t>lgorithme</w:t>
+      </w:r>
+    </w:p>
     <w:p/>
     <w:p>
-      <w:pPr>
-        <w:pStyle w:val="Titre1"/>
-      </w:pPr>
-      <w:r>
-        <w:t>Brouillon a</w:t>
-      </w:r>
-      <w:r>
-        <w:t>lgorithme</w:t>
-      </w:r>
-    </w:p>
-    <w:p/>
-    <w:p>
       <w:r>
         <w:t>On supprime les secondes années qui ne veulent pas de filleuls</w:t>
       </w:r>
-      <w:bookmarkStart w:id="0" w:name="_GoBack"/>
-      <w:bookmarkEnd w:id="0"/>
     </w:p>
     <w:p>
       <w:r>
@@ -928,7 +897,7 @@
 </file>
 
 <file path=word/numbering.xml><?xml version="1.0" encoding="utf-8"?>
-<w:numbering xmlns:wpc="http://schemas.microsoft.com/office/word/2010/wordprocessingCanvas" xmlns:cx="http://schemas.microsoft.com/office/drawing/2014/chartex" xmlns:cx1="http://schemas.microsoft.com/office/drawing/2015/9/8/chartex" xmlns:mc="http://schemas.openxmlformats.org/markup-compatibility/2006" xmlns:o="urn:schemas-microsoft-com:office:office" xmlns:r="http://schemas.openxmlformats.org/officeDocument/2006/relationships" xmlns:m="http://schemas.openxmlformats.org/officeDocument/2006/math" xmlns:v="urn:schemas-microsoft-com:vml" xmlns:wp14="http://schemas.microsoft.com/office/word/2010/wordprocessingDrawing" xmlns:wp="http://schemas.openxmlformats.org/drawingml/2006/wordprocessingDrawing" xmlns:w10="urn:schemas-microsoft-com:office:word" xmlns:w="http://schemas.openxmlformats.org/wordprocessingml/2006/main" xmlns:w14="http://schemas.microsoft.com/office/word/2010/wordml" xmlns:w15="http://schemas.microsoft.com/office/word/2012/wordml" xmlns:w16se="http://schemas.microsoft.com/office/word/2015/wordml/symex" xmlns:wpg="http://schemas.microsoft.com/office/word/2010/wordprocessingGroup" xmlns:wpi="http://schemas.microsoft.com/office/word/2010/wordprocessingInk" xmlns:wne="http://schemas.microsoft.com/office/word/2006/wordml" xmlns:wps="http://schemas.microsoft.com/office/word/2010/wordprocessingShape" mc:Ignorable="w14 w15 w16se wp14">
+<w:numbering xmlns:wpc="http://schemas.microsoft.com/office/word/2010/wordprocessingCanvas" xmlns:cx="http://schemas.microsoft.com/office/drawing/2014/chartex" xmlns:cx1="http://schemas.microsoft.com/office/drawing/2015/9/8/chartex" xmlns:cx2="http://schemas.microsoft.com/office/drawing/2015/10/21/chartex" xmlns:cx3="http://schemas.microsoft.com/office/drawing/2016/5/9/chartex" xmlns:cx4="http://schemas.microsoft.com/office/drawing/2016/5/10/chartex" xmlns:cx5="http://schemas.microsoft.com/office/drawing/2016/5/11/chartex" xmlns:cx6="http://schemas.microsoft.com/office/drawing/2016/5/12/chartex" xmlns:cx7="http://schemas.microsoft.com/office/drawing/2016/5/13/chartex" xmlns:cx8="http://schemas.microsoft.com/office/drawing/2016/5/14/chartex" xmlns:mc="http://schemas.openxmlformats.org/markup-compatibility/2006" xmlns:aink="http://schemas.microsoft.com/office/drawing/2016/ink" xmlns:am3d="http://schemas.microsoft.com/office/drawing/2017/model3d" xmlns:o="urn:schemas-microsoft-com:office:office" xmlns:oel="http://schemas.microsoft.com/office/2019/extlst" xmlns:r="http://schemas.openxmlformats.org/officeDocument/2006/relationships" xmlns:m="http://schemas.openxmlformats.org/officeDocument/2006/math" xmlns:v="urn:schemas-microsoft-com:vml" xmlns:wp14="http://schemas.microsoft.com/office/word/2010/wordprocessingDrawing" xmlns:wp="http://schemas.openxmlformats.org/drawingml/2006/wordprocessingDrawing" xmlns:w10="urn:schemas-microsoft-com:office:word" xmlns:w="http://schemas.openxmlformats.org/wordprocessingml/2006/main" xmlns:w14="http://schemas.microsoft.com/office/word/2010/wordml" xmlns:w15="http://schemas.microsoft.com/office/word/2012/wordml" xmlns:w16cex="http://schemas.microsoft.com/office/word/2018/wordml/cex" xmlns:w16cid="http://schemas.microsoft.com/office/word/2016/wordml/cid" xmlns:w16="http://schemas.microsoft.com/office/word/2018/wordml" xmlns:w16sdtdh="http://schemas.microsoft.com/office/word/2020/wordml/sdtdatahash" xmlns:w16se="http://schemas.microsoft.com/office/word/2015/wordml/symex" xmlns:wpg="http://schemas.microsoft.com/office/word/2010/wordprocessingGroup" xmlns:wpi="http://schemas.microsoft.com/office/word/2010/wordprocessingInk" xmlns:wne="http://schemas.microsoft.com/office/word/2006/wordml" xmlns:wps="http://schemas.microsoft.com/office/word/2010/wordprocessingShape" mc:Ignorable="w14 w15 w16se w16cid w16 w16cex w16sdtdh wp14">
   <w:abstractNum w:abstractNumId="0" w15:restartNumberingAfterBreak="0">
     <w:nsid w:val="041555D7"/>
     <w:multiLevelType w:val="hybridMultilevel"/>
@@ -1130,17 +1099,17 @@
       </w:rPr>
     </w:lvl>
   </w:abstractNum>
-  <w:num w:numId="1">
+  <w:num w:numId="1" w16cid:durableId="88166570">
     <w:abstractNumId w:val="0"/>
   </w:num>
-  <w:num w:numId="2">
+  <w:num w:numId="2" w16cid:durableId="1398555435">
     <w:abstractNumId w:val="1"/>
   </w:num>
 </w:numbering>
 </file>
 
 <file path=word/styles.xml><?xml version="1.0" encoding="utf-8"?>
-<w:styles xmlns:mc="http://schemas.openxmlformats.org/markup-compatibility/2006" xmlns:r="http://schemas.openxmlformats.org/officeDocument/2006/relationships" xmlns:w="http://schemas.openxmlformats.org/wordprocessingml/2006/main" xmlns:w14="http://schemas.microsoft.com/office/word/2010/wordml" xmlns:w15="http://schemas.microsoft.com/office/word/2012/wordml" xmlns:w16se="http://schemas.microsoft.com/office/word/2015/wordml/symex" mc:Ignorable="w14 w15 w16se">
+<w:styles xmlns:mc="http://schemas.openxmlformats.org/markup-compatibility/2006" xmlns:r="http://schemas.openxmlformats.org/officeDocument/2006/relationships" xmlns:w="http://schemas.openxmlformats.org/wordprocessingml/2006/main" xmlns:w14="http://schemas.microsoft.com/office/word/2010/wordml" xmlns:w15="http://schemas.microsoft.com/office/word/2012/wordml" xmlns:w16cex="http://schemas.microsoft.com/office/word/2018/wordml/cex" xmlns:w16cid="http://schemas.microsoft.com/office/word/2016/wordml/cid" xmlns:w16="http://schemas.microsoft.com/office/word/2018/wordml" xmlns:w16sdtdh="http://schemas.microsoft.com/office/word/2020/wordml/sdtdatahash" xmlns:w16se="http://schemas.microsoft.com/office/word/2015/wordml/symex" mc:Ignorable="w14 w15 w16se w16cid w16 w16cex w16sdtdh">
   <w:docDefaults>
     <w:rPrDefault>
       <w:rPr>
@@ -1156,7 +1125,7 @@
       </w:pPr>
     </w:pPrDefault>
   </w:docDefaults>
-  <w:latentStyles w:defLockedState="0" w:defUIPriority="99" w:defSemiHidden="0" w:defUnhideWhenUsed="0" w:defQFormat="0" w:count="371">
+  <w:latentStyles w:defLockedState="0" w:defUIPriority="99" w:defSemiHidden="0" w:defUnhideWhenUsed="0" w:defQFormat="0" w:count="376">
     <w:lsdException w:name="Normal" w:uiPriority="0" w:qFormat="1"/>
     <w:lsdException w:name="heading 1" w:uiPriority="9" w:qFormat="1"/>
     <w:lsdException w:name="heading 2" w:semiHidden="1" w:uiPriority="9" w:unhideWhenUsed="1" w:qFormat="1"/>
@@ -1262,7 +1231,6 @@
     <w:lsdException w:name="HTML Sample" w:semiHidden="1" w:unhideWhenUsed="1"/>
     <w:lsdException w:name="HTML Typewriter" w:semiHidden="1" w:unhideWhenUsed="1"/>
     <w:lsdException w:name="HTML Variable" w:semiHidden="1" w:unhideWhenUsed="1"/>
-    <w:lsdException w:name="Normal Table" w:semiHidden="1" w:unhideWhenUsed="1"/>
     <w:lsdException w:name="annotation subject" w:semiHidden="1" w:unhideWhenUsed="1"/>
     <w:lsdException w:name="No List" w:semiHidden="1" w:unhideWhenUsed="1"/>
     <w:lsdException w:name="Outline List 1" w:semiHidden="1" w:unhideWhenUsed="1"/>
@@ -1305,11 +1273,8 @@
     <w:lsdException w:name="Table Contemporary" w:semiHidden="1" w:unhideWhenUsed="1"/>
     <w:lsdException w:name="Table Elegant" w:semiHidden="1" w:unhideWhenUsed="1"/>
     <w:lsdException w:name="Table Professional" w:semiHidden="1" w:unhideWhenUsed="1"/>
-    <w:lsdException w:name="Table Subtle 1" w:semiHidden="1" w:unhideWhenUsed="1"/>
     <w:lsdException w:name="Table Subtle 2" w:semiHidden="1" w:unhideWhenUsed="1"/>
     <w:lsdException w:name="Table Web 1" w:semiHidden="1" w:unhideWhenUsed="1"/>
-    <w:lsdException w:name="Table Web 2" w:semiHidden="1" w:unhideWhenUsed="1"/>
-    <w:lsdException w:name="Table Web 3" w:semiHidden="1" w:unhideWhenUsed="1"/>
     <w:lsdException w:name="Balloon Text" w:semiHidden="1" w:unhideWhenUsed="1"/>
     <w:lsdException w:name="Table Grid" w:uiPriority="39"/>
     <w:lsdException w:name="Table Theme" w:semiHidden="1" w:unhideWhenUsed="1"/>
@@ -1528,6 +1493,11 @@
     <w:lsdException w:name="List Table 5 Dark Accent 6" w:uiPriority="50"/>
     <w:lsdException w:name="List Table 6 Colorful Accent 6" w:uiPriority="51"/>
     <w:lsdException w:name="List Table 7 Colorful Accent 6" w:uiPriority="52"/>
+    <w:lsdException w:name="Mention" w:semiHidden="1" w:unhideWhenUsed="1"/>
+    <w:lsdException w:name="Smart Hyperlink" w:semiHidden="1" w:unhideWhenUsed="1"/>
+    <w:lsdException w:name="Hashtag" w:semiHidden="1" w:unhideWhenUsed="1"/>
+    <w:lsdException w:name="Unresolved Mention" w:semiHidden="1" w:unhideWhenUsed="1"/>
+    <w:lsdException w:name="Smart Link" w:semiHidden="1" w:unhideWhenUsed="1"/>
   </w:latentStyles>
   <w:style w:type="paragraph" w:default="1" w:styleId="Normal">
     <w:name w:val="Normal"/>

</xml_diff>

<commit_message>
Réunion des deux documents pour présentation
</commit_message>
<xml_diff>
--- a/algorithme/Algorithme.docx
+++ b/algorithme/Algorithme.docx
@@ -313,13 +313,8 @@
         <w:spacing w:before="240" w:line="240" w:lineRule="auto"/>
         <w:jc w:val="center"/>
       </w:pPr>
-      <w:proofErr w:type="gramStart"/>
-      <w:r>
-        <w:t>en</w:t>
-      </w:r>
-      <w:proofErr w:type="gramEnd"/>
-      <w:r>
-        <w:t xml:space="preserve"> TD I (parcours A).</w:t>
+      <w:r>
+        <w:t>en TD I (parcours A).</w:t>
       </w:r>
     </w:p>
     <w:p>
@@ -570,15 +565,7 @@
         </w:numPr>
       </w:pPr>
       <w:r>
-        <w:t>Où habites-tu ? (</w:t>
-      </w:r>
-      <w:proofErr w:type="gramStart"/>
-      <w:r>
-        <w:t>pour</w:t>
-      </w:r>
-      <w:proofErr w:type="gramEnd"/>
-      <w:r>
-        <w:t xml:space="preserve"> du covoiturage par exemple) (Numéro de département + Ville)</w:t>
+        <w:t>Où habites-tu ? (pour du covoiturage par exemple) (Numéro de département + Ville)</w:t>
       </w:r>
     </w:p>
     <w:p>
@@ -683,15 +670,7 @@
     <w:p>
       <w:r>
         <w:tab/>
-        <w:t>En sortie, notre algorithme doit retourner sous forme de liste les couples qu’il a calculé, avec éventuellement leur score de compatibilité pour du débogage par exemple. (</w:t>
-      </w:r>
-      <w:proofErr w:type="gramStart"/>
-      <w:r>
-        <w:t>filleul</w:t>
-      </w:r>
-      <w:proofErr w:type="gramEnd"/>
-      <w:r>
-        <w:t>, parrain, [score])</w:t>
+        <w:t>En sortie, notre algorithme doit retourner sous forme de liste les couples qu’il a calculé, avec éventuellement leur score de compatibilité pour du débogage par exemple. (filleul, parrain, [score])</w:t>
       </w:r>
       <w:r>
         <w:t>.</w:t>
@@ -705,185 +684,2157 @@
     </w:p>
     <w:p>
       <w:pPr>
-        <w:pStyle w:val="Paragraphedeliste"/>
-        <w:numPr>
-          <w:ilvl w:val="0"/>
-          <w:numId w:val="2"/>
-        </w:numPr>
-      </w:pPr>
-      <w:r>
-        <w:t>Choix simple (Booléen oui / non – Autre, exemple : Windows / Linux)</w:t>
-      </w:r>
-    </w:p>
-    <w:p>
-      <w:pPr>
-        <w:pStyle w:val="Paragraphedeliste"/>
-        <w:numPr>
-          <w:ilvl w:val="0"/>
-          <w:numId w:val="2"/>
-        </w:numPr>
-      </w:pPr>
-      <w:r>
-        <w:t>Choix multiple (Liste de propositions), défini par un nombre de choix maximum</w:t>
-      </w:r>
-    </w:p>
-    <w:p>
-      <w:pPr>
-        <w:pStyle w:val="Paragraphedeliste"/>
-        <w:numPr>
-          <w:ilvl w:val="0"/>
-          <w:numId w:val="2"/>
-        </w:numPr>
-      </w:pPr>
-      <w:r>
-        <w:t>Saisie courte (nombre caractères/mots défini)</w:t>
-      </w:r>
-    </w:p>
-    <w:p/>
-    <w:p>
-      <w:pPr>
-        <w:pStyle w:val="Titre1"/>
-      </w:pPr>
-      <w:r>
-        <w:t>Brouillon a</w:t>
-      </w:r>
-      <w:r>
-        <w:t>lgorithme</w:t>
-      </w:r>
-    </w:p>
-    <w:p/>
-    <w:p>
-      <w:r>
-        <w:t>On supprime les secondes années qui ne veulent pas de filleuls</w:t>
-      </w:r>
-    </w:p>
-    <w:p>
-      <w:r>
-        <w:t>Un premier année est choisi</w:t>
-      </w:r>
-      <w:r>
-        <w:br/>
-        <w:t>On parcours les secondes années</w:t>
-      </w:r>
-    </w:p>
-    <w:p>
-      <w:r>
-        <w:t xml:space="preserve"> </w:t>
-      </w:r>
-      <w:r>
-        <w:tab/>
-      </w:r>
-      <w:r>
-        <w:t>On parcours les questions</w:t>
-      </w:r>
-      <w:r>
-        <w:br/>
-        <w:t xml:space="preserve"> </w:t>
-      </w:r>
-      <w:r>
-        <w:tab/>
-      </w:r>
-      <w:r>
-        <w:tab/>
-        <w:t xml:space="preserve">Si la question match </w:t>
-      </w:r>
-      <w:r>
-        <w:br/>
-      </w:r>
-      <w:r>
-        <w:tab/>
-      </w:r>
-      <w:r>
-        <w:tab/>
-      </w:r>
-      <w:r>
-        <w:tab/>
-        <w:t>On ajoute le coefficient de pts à leur score de compatibilité</w:t>
-      </w:r>
-      <w:r>
-        <w:br/>
-      </w:r>
-      <w:r>
-        <w:t>Faire</w:t>
-      </w:r>
-    </w:p>
-    <w:p>
-      <w:pPr>
-        <w:ind w:left="708"/>
-      </w:pPr>
-      <w:r>
-        <w:t>On trie tous les résultats par score puis par horodatage de réponse</w:t>
-      </w:r>
-      <w:r>
-        <w:br/>
-        <w:t>On parcours ce tableau</w:t>
-      </w:r>
-      <w:r>
-        <w:t xml:space="preserve"> tabTri</w:t>
-      </w:r>
-    </w:p>
-    <w:p>
-      <w:pPr>
-        <w:ind w:left="708"/>
-      </w:pPr>
-      <w:r>
-        <w:tab/>
-        <w:t>On ajoute l’association parrain/filleul dans le tableau résultats</w:t>
-      </w:r>
-    </w:p>
-    <w:p>
-      <w:pPr>
-        <w:ind w:left="708"/>
-      </w:pPr>
-      <w:r>
-        <w:tab/>
-        <w:t>On supprime toutes les occurrences du filleul dans le tableau tabTri</w:t>
-      </w:r>
-    </w:p>
-    <w:p>
-      <w:pPr>
-        <w:ind w:left="708"/>
-      </w:pPr>
-      <w:r>
-        <w:tab/>
-        <w:t>Si le parrain veut plusieurs filleuls</w:t>
-      </w:r>
-      <w:r>
-        <w:br/>
-      </w:r>
-      <w:r>
-        <w:tab/>
-      </w:r>
-      <w:r>
-        <w:tab/>
-        <w:t>On fait passer toutes les occurrences du parrain en bas de tabTri</w:t>
-      </w:r>
-    </w:p>
-    <w:p>
-      <w:pPr>
-        <w:ind w:left="708"/>
-      </w:pPr>
-      <w:r>
-        <w:tab/>
-        <w:t>Sinon</w:t>
-      </w:r>
-    </w:p>
-    <w:p>
-      <w:pPr>
-        <w:ind w:left="708"/>
-      </w:pPr>
-      <w:r>
-        <w:tab/>
-      </w:r>
-      <w:r>
-        <w:tab/>
-        <w:t>On supprime toutes les occurrences du parrain</w:t>
-      </w:r>
-    </w:p>
-    <w:p>
-      <w:r>
-        <w:t>Jusqu’à ce que tabTri soit vide</w:t>
-      </w:r>
+        <w:rPr>
+          <w:rFonts w:ascii="Times New Roman" w:hAnsi="Times New Roman" w:cs="Times New Roman"/>
+          <w:i/>
+          <w:iCs/>
+          <w:sz w:val="20"/>
+          <w:szCs w:val="20"/>
+        </w:rPr>
+      </w:pPr>
+    </w:p>
+    <w:p>
+      <w:pPr>
+        <w:rPr>
+          <w:rFonts w:ascii="Times New Roman" w:hAnsi="Times New Roman" w:cs="Times New Roman"/>
+          <w:i/>
+          <w:iCs/>
+          <w:sz w:val="20"/>
+          <w:szCs w:val="20"/>
+        </w:rPr>
+      </w:pPr>
+      <w:r>
+        <w:rPr>
+          <w:rFonts w:ascii="Times New Roman" w:hAnsi="Times New Roman" w:cs="Times New Roman"/>
+          <w:i/>
+          <w:iCs/>
+          <w:sz w:val="20"/>
+          <w:szCs w:val="20"/>
+        </w:rPr>
+        <w:t>Questionnaire :</w:t>
+      </w:r>
+    </w:p>
+    <w:p>
+      <w:pPr>
+        <w:rPr>
+          <w:rFonts w:ascii="Times New Roman" w:hAnsi="Times New Roman" w:cs="Times New Roman"/>
+          <w:i/>
+          <w:iCs/>
+          <w:sz w:val="20"/>
+          <w:szCs w:val="20"/>
+        </w:rPr>
+      </w:pPr>
+      <w:r>
+        <w:rPr>
+          <w:rFonts w:ascii="Times New Roman" w:hAnsi="Times New Roman" w:cs="Times New Roman"/>
+          <w:i/>
+          <w:iCs/>
+          <w:sz w:val="20"/>
+          <w:szCs w:val="20"/>
+        </w:rPr>
+        <w:tab/>
+        <w:t>- Un texte (pour la question)</w:t>
+      </w:r>
+    </w:p>
+    <w:p>
+      <w:pPr>
+        <w:rPr>
+          <w:rFonts w:ascii="Times New Roman" w:hAnsi="Times New Roman" w:cs="Times New Roman"/>
+          <w:i/>
+          <w:iCs/>
+          <w:sz w:val="20"/>
+          <w:szCs w:val="20"/>
+        </w:rPr>
+      </w:pPr>
+      <w:r>
+        <w:rPr>
+          <w:rFonts w:ascii="Times New Roman" w:hAnsi="Times New Roman" w:cs="Times New Roman"/>
+          <w:i/>
+          <w:iCs/>
+          <w:sz w:val="20"/>
+          <w:szCs w:val="20"/>
+        </w:rPr>
+        <w:tab/>
+        <w:t>- Une liste de cases à cocher (avec un texte associé) (par défaut 2) (minimum 2)</w:t>
+      </w:r>
+    </w:p>
+    <w:p>
+      <w:pPr>
+        <w:rPr>
+          <w:rFonts w:ascii="Times New Roman" w:hAnsi="Times New Roman" w:cs="Times New Roman"/>
+          <w:i/>
+          <w:iCs/>
+          <w:sz w:val="20"/>
+          <w:szCs w:val="20"/>
+        </w:rPr>
+      </w:pPr>
+      <w:r>
+        <w:rPr>
+          <w:rFonts w:ascii="Times New Roman" w:hAnsi="Times New Roman" w:cs="Times New Roman"/>
+          <w:i/>
+          <w:iCs/>
+          <w:sz w:val="20"/>
+          <w:szCs w:val="20"/>
+        </w:rPr>
+        <w:tab/>
+        <w:t>- Un nombre maximum de cases à cocher (par défaut 1) (minimum 1)</w:t>
+      </w:r>
+    </w:p>
+    <w:p>
+      <w:pPr>
+        <w:rPr>
+          <w:rFonts w:ascii="Times New Roman" w:hAnsi="Times New Roman" w:cs="Times New Roman"/>
+          <w:i/>
+          <w:iCs/>
+          <w:sz w:val="20"/>
+          <w:szCs w:val="20"/>
+        </w:rPr>
+      </w:pPr>
+    </w:p>
+    <w:p>
+      <w:pPr>
+        <w:rPr>
+          <w:rFonts w:ascii="Times New Roman" w:hAnsi="Times New Roman" w:cs="Times New Roman"/>
+          <w:i/>
+          <w:iCs/>
+          <w:sz w:val="20"/>
+          <w:szCs w:val="20"/>
+        </w:rPr>
+      </w:pPr>
+      <w:r>
+        <w:rPr>
+          <w:rFonts w:ascii="Times New Roman" w:hAnsi="Times New Roman" w:cs="Times New Roman"/>
+          <w:i/>
+          <w:iCs/>
+          <w:sz w:val="20"/>
+          <w:szCs w:val="20"/>
+        </w:rPr>
+        <w:tab/>
+        <w:t>Exemple :</w:t>
+      </w:r>
+    </w:p>
+    <w:p>
+      <w:pPr>
+        <w:rPr>
+          <w:rFonts w:ascii="Times New Roman" w:hAnsi="Times New Roman" w:cs="Times New Roman"/>
+          <w:i/>
+          <w:iCs/>
+          <w:sz w:val="20"/>
+          <w:szCs w:val="20"/>
+        </w:rPr>
+      </w:pPr>
+      <w:r>
+        <w:rPr>
+          <w:rFonts w:ascii="Times New Roman" w:hAnsi="Times New Roman" w:cs="Times New Roman"/>
+          <w:i/>
+          <w:iCs/>
+          <w:sz w:val="20"/>
+          <w:szCs w:val="20"/>
+        </w:rPr>
+        <w:tab/>
+      </w:r>
+      <w:r>
+        <w:rPr>
+          <w:rFonts w:ascii="Times New Roman" w:hAnsi="Times New Roman" w:cs="Times New Roman"/>
+          <w:i/>
+          <w:iCs/>
+          <w:sz w:val="20"/>
+          <w:szCs w:val="20"/>
+        </w:rPr>
+        <w:tab/>
+        <w:t xml:space="preserve">Texte : </w:t>
+      </w:r>
+      <w:r>
+        <w:rPr>
+          <w:rFonts w:ascii="Times New Roman" w:hAnsi="Times New Roman" w:cs="Times New Roman"/>
+          <w:i/>
+          <w:iCs/>
+          <w:sz w:val="20"/>
+          <w:szCs w:val="20"/>
+        </w:rPr>
+        <w:t>Êtes-vous</w:t>
+      </w:r>
+      <w:r>
+        <w:rPr>
+          <w:rFonts w:ascii="Times New Roman" w:hAnsi="Times New Roman" w:cs="Times New Roman"/>
+          <w:i/>
+          <w:iCs/>
+          <w:sz w:val="20"/>
+          <w:szCs w:val="20"/>
+        </w:rPr>
+        <w:t xml:space="preserve"> intéressés </w:t>
+      </w:r>
+      <w:r>
+        <w:rPr>
+          <w:rFonts w:ascii="Times New Roman" w:hAnsi="Times New Roman" w:cs="Times New Roman"/>
+          <w:i/>
+          <w:iCs/>
+          <w:sz w:val="20"/>
+          <w:szCs w:val="20"/>
+        </w:rPr>
+        <w:t>à</w:t>
+      </w:r>
+      <w:r>
+        <w:rPr>
+          <w:rFonts w:ascii="Times New Roman" w:hAnsi="Times New Roman" w:cs="Times New Roman"/>
+          <w:i/>
+          <w:iCs/>
+          <w:sz w:val="20"/>
+          <w:szCs w:val="20"/>
+        </w:rPr>
+        <w:t xml:space="preserve"> l'idée d'avoir un parrain ?</w:t>
+      </w:r>
+    </w:p>
+    <w:p>
+      <w:pPr>
+        <w:rPr>
+          <w:rFonts w:ascii="Times New Roman" w:hAnsi="Times New Roman" w:cs="Times New Roman"/>
+          <w:i/>
+          <w:iCs/>
+          <w:sz w:val="20"/>
+          <w:szCs w:val="20"/>
+        </w:rPr>
+      </w:pPr>
+      <w:r>
+        <w:rPr>
+          <w:rFonts w:ascii="Times New Roman" w:hAnsi="Times New Roman" w:cs="Times New Roman"/>
+          <w:i/>
+          <w:iCs/>
+          <w:sz w:val="20"/>
+          <w:szCs w:val="20"/>
+        </w:rPr>
+        <w:tab/>
+      </w:r>
+      <w:r>
+        <w:rPr>
+          <w:rFonts w:ascii="Times New Roman" w:hAnsi="Times New Roman" w:cs="Times New Roman"/>
+          <w:i/>
+          <w:iCs/>
+          <w:sz w:val="20"/>
+          <w:szCs w:val="20"/>
+        </w:rPr>
+        <w:tab/>
+        <w:t>Liste des cases : Oui, Non, Indifférent</w:t>
+      </w:r>
+    </w:p>
+    <w:p>
+      <w:pPr>
+        <w:rPr>
+          <w:rFonts w:ascii="Times New Roman" w:hAnsi="Times New Roman" w:cs="Times New Roman"/>
+          <w:i/>
+          <w:iCs/>
+          <w:sz w:val="20"/>
+          <w:szCs w:val="20"/>
+        </w:rPr>
+      </w:pPr>
+      <w:r>
+        <w:rPr>
+          <w:rFonts w:ascii="Times New Roman" w:hAnsi="Times New Roman" w:cs="Times New Roman"/>
+          <w:i/>
+          <w:iCs/>
+          <w:sz w:val="20"/>
+          <w:szCs w:val="20"/>
+        </w:rPr>
+        <w:tab/>
+      </w:r>
+      <w:r>
+        <w:rPr>
+          <w:rFonts w:ascii="Times New Roman" w:hAnsi="Times New Roman" w:cs="Times New Roman"/>
+          <w:i/>
+          <w:iCs/>
+          <w:sz w:val="20"/>
+          <w:szCs w:val="20"/>
+        </w:rPr>
+        <w:tab/>
+        <w:t>Nombre maximum : 1</w:t>
+      </w:r>
+    </w:p>
+    <w:p>
+      <w:pPr>
+        <w:rPr>
+          <w:rFonts w:ascii="Times New Roman" w:hAnsi="Times New Roman" w:cs="Times New Roman"/>
+          <w:i/>
+          <w:iCs/>
+          <w:sz w:val="20"/>
+          <w:szCs w:val="20"/>
+        </w:rPr>
+      </w:pPr>
+    </w:p>
+    <w:p>
+      <w:pPr>
+        <w:rPr>
+          <w:rFonts w:ascii="Times New Roman" w:hAnsi="Times New Roman" w:cs="Times New Roman"/>
+          <w:i/>
+          <w:iCs/>
+          <w:sz w:val="20"/>
+          <w:szCs w:val="20"/>
+        </w:rPr>
+      </w:pPr>
+      <w:r>
+        <w:rPr>
+          <w:rFonts w:ascii="Times New Roman" w:hAnsi="Times New Roman" w:cs="Times New Roman"/>
+          <w:i/>
+          <w:iCs/>
+          <w:sz w:val="20"/>
+          <w:szCs w:val="20"/>
+        </w:rPr>
+        <w:tab/>
+        <w:t xml:space="preserve">Affichage : </w:t>
+      </w:r>
+    </w:p>
+    <w:p>
+      <w:pPr>
+        <w:rPr>
+          <w:rFonts w:ascii="Times New Roman" w:hAnsi="Times New Roman" w:cs="Times New Roman"/>
+          <w:i/>
+          <w:iCs/>
+          <w:sz w:val="20"/>
+          <w:szCs w:val="20"/>
+        </w:rPr>
+      </w:pPr>
+      <w:r>
+        <w:rPr>
+          <w:rFonts w:ascii="Times New Roman" w:hAnsi="Times New Roman" w:cs="Times New Roman"/>
+          <w:i/>
+          <w:iCs/>
+          <w:sz w:val="20"/>
+          <w:szCs w:val="20"/>
+        </w:rPr>
+        <w:tab/>
+      </w:r>
+      <w:r>
+        <w:rPr>
+          <w:rFonts w:ascii="Times New Roman" w:hAnsi="Times New Roman" w:cs="Times New Roman"/>
+          <w:i/>
+          <w:iCs/>
+          <w:sz w:val="20"/>
+          <w:szCs w:val="20"/>
+        </w:rPr>
+        <w:tab/>
+        <w:t>Si un choix max :</w:t>
+      </w:r>
+    </w:p>
+    <w:p>
+      <w:pPr>
+        <w:rPr>
+          <w:rFonts w:ascii="Times New Roman" w:hAnsi="Times New Roman" w:cs="Times New Roman"/>
+          <w:i/>
+          <w:iCs/>
+          <w:sz w:val="20"/>
+          <w:szCs w:val="20"/>
+        </w:rPr>
+      </w:pPr>
+      <w:r>
+        <w:rPr>
+          <w:rFonts w:ascii="Times New Roman" w:hAnsi="Times New Roman" w:cs="Times New Roman"/>
+          <w:i/>
+          <w:iCs/>
+          <w:sz w:val="20"/>
+          <w:szCs w:val="20"/>
+        </w:rPr>
+        <w:tab/>
+      </w:r>
+      <w:r>
+        <w:rPr>
+          <w:rFonts w:ascii="Times New Roman" w:hAnsi="Times New Roman" w:cs="Times New Roman"/>
+          <w:i/>
+          <w:iCs/>
+          <w:sz w:val="20"/>
+          <w:szCs w:val="20"/>
+        </w:rPr>
+        <w:tab/>
+      </w:r>
+      <w:r>
+        <w:rPr>
+          <w:rFonts w:ascii="Times New Roman" w:hAnsi="Times New Roman" w:cs="Times New Roman"/>
+          <w:i/>
+          <w:iCs/>
+          <w:sz w:val="20"/>
+          <w:szCs w:val="20"/>
+        </w:rPr>
+        <w:tab/>
+        <w:t>Forme : boutons</w:t>
+      </w:r>
+    </w:p>
+    <w:p>
+      <w:pPr>
+        <w:rPr>
+          <w:rFonts w:ascii="Times New Roman" w:hAnsi="Times New Roman" w:cs="Times New Roman"/>
+          <w:i/>
+          <w:iCs/>
+          <w:sz w:val="20"/>
+          <w:szCs w:val="20"/>
+        </w:rPr>
+      </w:pPr>
+      <w:r>
+        <w:rPr>
+          <w:rFonts w:ascii="Times New Roman" w:hAnsi="Times New Roman" w:cs="Times New Roman"/>
+          <w:i/>
+          <w:iCs/>
+          <w:sz w:val="20"/>
+          <w:szCs w:val="20"/>
+        </w:rPr>
+        <w:tab/>
+      </w:r>
+      <w:r>
+        <w:rPr>
+          <w:rFonts w:ascii="Times New Roman" w:hAnsi="Times New Roman" w:cs="Times New Roman"/>
+          <w:i/>
+          <w:iCs/>
+          <w:sz w:val="20"/>
+          <w:szCs w:val="20"/>
+        </w:rPr>
+        <w:tab/>
+      </w:r>
+      <w:r>
+        <w:rPr>
+          <w:rFonts w:ascii="Times New Roman" w:hAnsi="Times New Roman" w:cs="Times New Roman"/>
+          <w:i/>
+          <w:iCs/>
+          <w:sz w:val="20"/>
+          <w:szCs w:val="20"/>
+        </w:rPr>
+        <w:tab/>
+        <w:t>Afficher côte à côte si deux choix seulement, et si on a la place. En colonne sinon.</w:t>
+      </w:r>
+    </w:p>
+    <w:p>
+      <w:pPr>
+        <w:rPr>
+          <w:rFonts w:ascii="Times New Roman" w:hAnsi="Times New Roman" w:cs="Times New Roman"/>
+          <w:i/>
+          <w:iCs/>
+          <w:sz w:val="20"/>
+          <w:szCs w:val="20"/>
+        </w:rPr>
+      </w:pPr>
+      <w:r>
+        <w:rPr>
+          <w:rFonts w:ascii="Times New Roman" w:hAnsi="Times New Roman" w:cs="Times New Roman"/>
+          <w:i/>
+          <w:iCs/>
+          <w:sz w:val="20"/>
+          <w:szCs w:val="20"/>
+        </w:rPr>
+        <w:tab/>
+      </w:r>
+      <w:r>
+        <w:rPr>
+          <w:rFonts w:ascii="Times New Roman" w:hAnsi="Times New Roman" w:cs="Times New Roman"/>
+          <w:i/>
+          <w:iCs/>
+          <w:sz w:val="20"/>
+          <w:szCs w:val="20"/>
+        </w:rPr>
+        <w:tab/>
+        <w:t>Sinon : cases à cocher et afficher en colonne</w:t>
+      </w:r>
+    </w:p>
+    <w:p>
+      <w:pPr>
+        <w:rPr>
+          <w:rFonts w:ascii="Times New Roman" w:hAnsi="Times New Roman" w:cs="Times New Roman"/>
+          <w:i/>
+          <w:iCs/>
+          <w:sz w:val="20"/>
+          <w:szCs w:val="20"/>
+        </w:rPr>
+      </w:pPr>
+    </w:p>
+    <w:p>
+      <w:pPr>
+        <w:rPr>
+          <w:rFonts w:ascii="Times New Roman" w:hAnsi="Times New Roman" w:cs="Times New Roman"/>
+          <w:i/>
+          <w:iCs/>
+          <w:sz w:val="20"/>
+          <w:szCs w:val="20"/>
+        </w:rPr>
+      </w:pPr>
+      <w:r>
+        <w:rPr>
+          <w:rFonts w:ascii="Times New Roman" w:hAnsi="Times New Roman" w:cs="Times New Roman"/>
+          <w:i/>
+          <w:iCs/>
+          <w:sz w:val="20"/>
+          <w:szCs w:val="20"/>
+        </w:rPr>
+        <w:t>Question libre :</w:t>
+      </w:r>
+    </w:p>
+    <w:p>
+      <w:pPr>
+        <w:rPr>
+          <w:rFonts w:ascii="Times New Roman" w:hAnsi="Times New Roman" w:cs="Times New Roman"/>
+          <w:i/>
+          <w:iCs/>
+          <w:sz w:val="20"/>
+          <w:szCs w:val="20"/>
+        </w:rPr>
+      </w:pPr>
+      <w:r>
+        <w:rPr>
+          <w:rFonts w:ascii="Times New Roman" w:hAnsi="Times New Roman" w:cs="Times New Roman"/>
+          <w:i/>
+          <w:iCs/>
+          <w:sz w:val="20"/>
+          <w:szCs w:val="20"/>
+        </w:rPr>
+        <w:tab/>
+        <w:t>- Un texte (pour la question)</w:t>
+      </w:r>
+    </w:p>
+    <w:p>
+      <w:pPr>
+        <w:rPr>
+          <w:rFonts w:ascii="Times New Roman" w:hAnsi="Times New Roman" w:cs="Times New Roman"/>
+          <w:i/>
+          <w:iCs/>
+          <w:sz w:val="20"/>
+          <w:szCs w:val="20"/>
+        </w:rPr>
+      </w:pPr>
+      <w:r>
+        <w:rPr>
+          <w:rFonts w:ascii="Times New Roman" w:hAnsi="Times New Roman" w:cs="Times New Roman"/>
+          <w:i/>
+          <w:iCs/>
+          <w:sz w:val="20"/>
+          <w:szCs w:val="20"/>
+        </w:rPr>
+        <w:tab/>
+        <w:t>- Un nombre de caractères maximum (par défaut 100)</w:t>
+      </w:r>
+    </w:p>
+    <w:p>
+      <w:pPr>
+        <w:rPr>
+          <w:rFonts w:ascii="Times New Roman" w:hAnsi="Times New Roman" w:cs="Times New Roman"/>
+          <w:i/>
+          <w:iCs/>
+          <w:sz w:val="20"/>
+          <w:szCs w:val="20"/>
+        </w:rPr>
+      </w:pPr>
+    </w:p>
+    <w:p>
+      <w:pPr>
+        <w:rPr>
+          <w:rFonts w:ascii="Times New Roman" w:hAnsi="Times New Roman" w:cs="Times New Roman"/>
+          <w:i/>
+          <w:iCs/>
+          <w:sz w:val="20"/>
+          <w:szCs w:val="20"/>
+        </w:rPr>
+      </w:pPr>
+      <w:r>
+        <w:rPr>
+          <w:rFonts w:ascii="Times New Roman" w:hAnsi="Times New Roman" w:cs="Times New Roman"/>
+          <w:i/>
+          <w:iCs/>
+          <w:sz w:val="20"/>
+          <w:szCs w:val="20"/>
+        </w:rPr>
+        <w:tab/>
+        <w:t>Exemple :</w:t>
+      </w:r>
+    </w:p>
+    <w:p>
+      <w:pPr>
+        <w:rPr>
+          <w:rFonts w:ascii="Times New Roman" w:hAnsi="Times New Roman" w:cs="Times New Roman"/>
+          <w:i/>
+          <w:iCs/>
+          <w:sz w:val="20"/>
+          <w:szCs w:val="20"/>
+        </w:rPr>
+      </w:pPr>
+      <w:r>
+        <w:rPr>
+          <w:rFonts w:ascii="Times New Roman" w:hAnsi="Times New Roman" w:cs="Times New Roman"/>
+          <w:i/>
+          <w:iCs/>
+          <w:sz w:val="20"/>
+          <w:szCs w:val="20"/>
+        </w:rPr>
+        <w:tab/>
+      </w:r>
+      <w:r>
+        <w:rPr>
+          <w:rFonts w:ascii="Times New Roman" w:hAnsi="Times New Roman" w:cs="Times New Roman"/>
+          <w:i/>
+          <w:iCs/>
+          <w:sz w:val="20"/>
+          <w:szCs w:val="20"/>
+        </w:rPr>
+        <w:tab/>
+        <w:t>Texte : Quels sont vos loisirs ?</w:t>
+      </w:r>
+    </w:p>
+    <w:p>
+      <w:pPr>
+        <w:rPr>
+          <w:rFonts w:ascii="Times New Roman" w:hAnsi="Times New Roman" w:cs="Times New Roman"/>
+          <w:i/>
+          <w:iCs/>
+          <w:sz w:val="20"/>
+          <w:szCs w:val="20"/>
+        </w:rPr>
+      </w:pPr>
+      <w:r>
+        <w:rPr>
+          <w:rFonts w:ascii="Times New Roman" w:hAnsi="Times New Roman" w:cs="Times New Roman"/>
+          <w:i/>
+          <w:iCs/>
+          <w:sz w:val="20"/>
+          <w:szCs w:val="20"/>
+        </w:rPr>
+        <w:tab/>
+      </w:r>
+      <w:r>
+        <w:rPr>
+          <w:rFonts w:ascii="Times New Roman" w:hAnsi="Times New Roman" w:cs="Times New Roman"/>
+          <w:i/>
+          <w:iCs/>
+          <w:sz w:val="20"/>
+          <w:szCs w:val="20"/>
+        </w:rPr>
+        <w:tab/>
+        <w:t>Maximum : 400</w:t>
+      </w:r>
+    </w:p>
+    <w:p>
+      <w:pPr>
+        <w:rPr>
+          <w:rFonts w:ascii="Times New Roman" w:hAnsi="Times New Roman" w:cs="Times New Roman"/>
+          <w:i/>
+          <w:iCs/>
+          <w:sz w:val="20"/>
+          <w:szCs w:val="20"/>
+        </w:rPr>
+      </w:pPr>
+    </w:p>
+    <w:p>
+      <w:pPr>
+        <w:rPr>
+          <w:rFonts w:ascii="Times New Roman" w:hAnsi="Times New Roman" w:cs="Times New Roman"/>
+          <w:i/>
+          <w:iCs/>
+          <w:sz w:val="20"/>
+          <w:szCs w:val="20"/>
+        </w:rPr>
+      </w:pPr>
+      <w:proofErr w:type="spellStart"/>
+      <w:r>
+        <w:rPr>
+          <w:rFonts w:ascii="Times New Roman" w:hAnsi="Times New Roman" w:cs="Times New Roman"/>
+          <w:i/>
+          <w:iCs/>
+          <w:sz w:val="20"/>
+          <w:szCs w:val="20"/>
+        </w:rPr>
+        <w:t>Slider</w:t>
+      </w:r>
+      <w:proofErr w:type="spellEnd"/>
+      <w:r>
+        <w:rPr>
+          <w:rFonts w:ascii="Times New Roman" w:hAnsi="Times New Roman" w:cs="Times New Roman"/>
+          <w:i/>
+          <w:iCs/>
+          <w:sz w:val="20"/>
+          <w:szCs w:val="20"/>
+        </w:rPr>
+        <w:t xml:space="preserve"> :</w:t>
+      </w:r>
+    </w:p>
+    <w:p>
+      <w:pPr>
+        <w:rPr>
+          <w:rFonts w:ascii="Times New Roman" w:hAnsi="Times New Roman" w:cs="Times New Roman"/>
+          <w:i/>
+          <w:iCs/>
+          <w:sz w:val="20"/>
+          <w:szCs w:val="20"/>
+        </w:rPr>
+      </w:pPr>
+      <w:r>
+        <w:rPr>
+          <w:rFonts w:ascii="Times New Roman" w:hAnsi="Times New Roman" w:cs="Times New Roman"/>
+          <w:i/>
+          <w:iCs/>
+          <w:sz w:val="20"/>
+          <w:szCs w:val="20"/>
+        </w:rPr>
+        <w:tab/>
+        <w:t>- Un texte (pour la question)</w:t>
+      </w:r>
+    </w:p>
+    <w:p>
+      <w:pPr>
+        <w:rPr>
+          <w:rFonts w:ascii="Times New Roman" w:hAnsi="Times New Roman" w:cs="Times New Roman"/>
+          <w:i/>
+          <w:iCs/>
+          <w:sz w:val="20"/>
+          <w:szCs w:val="20"/>
+        </w:rPr>
+      </w:pPr>
+      <w:r>
+        <w:rPr>
+          <w:rFonts w:ascii="Times New Roman" w:hAnsi="Times New Roman" w:cs="Times New Roman"/>
+          <w:i/>
+          <w:iCs/>
+          <w:sz w:val="20"/>
+          <w:szCs w:val="20"/>
+        </w:rPr>
+        <w:tab/>
+        <w:t>- Une valeur minimum (par défaut 0)</w:t>
+      </w:r>
+    </w:p>
+    <w:p>
+      <w:pPr>
+        <w:rPr>
+          <w:rFonts w:ascii="Times New Roman" w:hAnsi="Times New Roman" w:cs="Times New Roman"/>
+          <w:i/>
+          <w:iCs/>
+          <w:sz w:val="20"/>
+          <w:szCs w:val="20"/>
+        </w:rPr>
+      </w:pPr>
+      <w:r>
+        <w:rPr>
+          <w:rFonts w:ascii="Times New Roman" w:hAnsi="Times New Roman" w:cs="Times New Roman"/>
+          <w:i/>
+          <w:iCs/>
+          <w:sz w:val="20"/>
+          <w:szCs w:val="20"/>
+        </w:rPr>
+        <w:tab/>
+        <w:t>- Une valeur maximum (par défaut 100)</w:t>
+      </w:r>
+    </w:p>
+    <w:p>
+      <w:pPr>
+        <w:rPr>
+          <w:rFonts w:ascii="Times New Roman" w:hAnsi="Times New Roman" w:cs="Times New Roman"/>
+          <w:i/>
+          <w:iCs/>
+          <w:sz w:val="20"/>
+          <w:szCs w:val="20"/>
+        </w:rPr>
+      </w:pPr>
+    </w:p>
+    <w:p>
+      <w:pPr>
+        <w:rPr>
+          <w:rFonts w:ascii="Times New Roman" w:hAnsi="Times New Roman" w:cs="Times New Roman"/>
+          <w:i/>
+          <w:iCs/>
+          <w:sz w:val="20"/>
+          <w:szCs w:val="20"/>
+        </w:rPr>
+      </w:pPr>
+      <w:r>
+        <w:rPr>
+          <w:rFonts w:ascii="Times New Roman" w:hAnsi="Times New Roman" w:cs="Times New Roman"/>
+          <w:i/>
+          <w:iCs/>
+          <w:sz w:val="20"/>
+          <w:szCs w:val="20"/>
+        </w:rPr>
+        <w:tab/>
+        <w:t>Exemple :</w:t>
+      </w:r>
+    </w:p>
+    <w:p>
+      <w:pPr>
+        <w:rPr>
+          <w:rFonts w:ascii="Times New Roman" w:hAnsi="Times New Roman" w:cs="Times New Roman"/>
+          <w:i/>
+          <w:iCs/>
+          <w:sz w:val="20"/>
+          <w:szCs w:val="20"/>
+        </w:rPr>
+      </w:pPr>
+      <w:r>
+        <w:rPr>
+          <w:rFonts w:ascii="Times New Roman" w:hAnsi="Times New Roman" w:cs="Times New Roman"/>
+          <w:i/>
+          <w:iCs/>
+          <w:sz w:val="20"/>
+          <w:szCs w:val="20"/>
+        </w:rPr>
+        <w:tab/>
+      </w:r>
+      <w:r>
+        <w:rPr>
+          <w:rFonts w:ascii="Times New Roman" w:hAnsi="Times New Roman" w:cs="Times New Roman"/>
+          <w:i/>
+          <w:iCs/>
+          <w:sz w:val="20"/>
+          <w:szCs w:val="20"/>
+        </w:rPr>
+        <w:tab/>
+        <w:t>Texte : résistance à l'alcool</w:t>
+      </w:r>
+    </w:p>
+    <w:p>
+      <w:pPr>
+        <w:rPr>
+          <w:rFonts w:ascii="Times New Roman" w:hAnsi="Times New Roman" w:cs="Times New Roman"/>
+          <w:i/>
+          <w:iCs/>
+          <w:sz w:val="20"/>
+          <w:szCs w:val="20"/>
+        </w:rPr>
+      </w:pPr>
+      <w:r>
+        <w:rPr>
+          <w:rFonts w:ascii="Times New Roman" w:hAnsi="Times New Roman" w:cs="Times New Roman"/>
+          <w:i/>
+          <w:iCs/>
+          <w:sz w:val="20"/>
+          <w:szCs w:val="20"/>
+        </w:rPr>
+        <w:tab/>
+      </w:r>
+      <w:r>
+        <w:rPr>
+          <w:rFonts w:ascii="Times New Roman" w:hAnsi="Times New Roman" w:cs="Times New Roman"/>
+          <w:i/>
+          <w:iCs/>
+          <w:sz w:val="20"/>
+          <w:szCs w:val="20"/>
+        </w:rPr>
+        <w:tab/>
+        <w:t>Minimum : 0</w:t>
+      </w:r>
+    </w:p>
+    <w:p>
+      <w:pPr>
+        <w:rPr>
+          <w:rFonts w:ascii="Times New Roman" w:hAnsi="Times New Roman" w:cs="Times New Roman"/>
+          <w:i/>
+          <w:iCs/>
+          <w:sz w:val="20"/>
+          <w:szCs w:val="20"/>
+        </w:rPr>
+      </w:pPr>
+      <w:r>
+        <w:rPr>
+          <w:rFonts w:ascii="Times New Roman" w:hAnsi="Times New Roman" w:cs="Times New Roman"/>
+          <w:i/>
+          <w:iCs/>
+          <w:sz w:val="20"/>
+          <w:szCs w:val="20"/>
+        </w:rPr>
+        <w:tab/>
+      </w:r>
+      <w:r>
+        <w:rPr>
+          <w:rFonts w:ascii="Times New Roman" w:hAnsi="Times New Roman" w:cs="Times New Roman"/>
+          <w:i/>
+          <w:iCs/>
+          <w:sz w:val="20"/>
+          <w:szCs w:val="20"/>
+        </w:rPr>
+        <w:tab/>
+      </w:r>
+      <w:proofErr w:type="spellStart"/>
+      <w:r>
+        <w:rPr>
+          <w:rFonts w:ascii="Times New Roman" w:hAnsi="Times New Roman" w:cs="Times New Roman"/>
+          <w:i/>
+          <w:iCs/>
+          <w:sz w:val="20"/>
+          <w:szCs w:val="20"/>
+        </w:rPr>
+        <w:t>Maxim</w:t>
+      </w:r>
+      <w:r>
+        <w:rPr>
+          <w:rFonts w:ascii="Times New Roman" w:hAnsi="Times New Roman" w:cs="Times New Roman"/>
+          <w:i/>
+          <w:iCs/>
+          <w:sz w:val="20"/>
+          <w:szCs w:val="20"/>
+        </w:rPr>
+        <w:t>u</w:t>
+      </w:r>
+      <w:r>
+        <w:rPr>
+          <w:rFonts w:ascii="Times New Roman" w:hAnsi="Times New Roman" w:cs="Times New Roman"/>
+          <w:i/>
+          <w:iCs/>
+          <w:sz w:val="20"/>
+          <w:szCs w:val="20"/>
+        </w:rPr>
+        <w:t>n</w:t>
+      </w:r>
+      <w:proofErr w:type="spellEnd"/>
+      <w:r>
+        <w:rPr>
+          <w:rFonts w:ascii="Times New Roman" w:hAnsi="Times New Roman" w:cs="Times New Roman"/>
+          <w:i/>
+          <w:iCs/>
+          <w:sz w:val="20"/>
+          <w:szCs w:val="20"/>
+        </w:rPr>
+        <w:t xml:space="preserve"> : 100</w:t>
+      </w:r>
+    </w:p>
+    <w:p>
+      <w:pPr>
+        <w:rPr>
+          <w:rFonts w:ascii="Times New Roman" w:hAnsi="Times New Roman" w:cs="Times New Roman"/>
+          <w:i/>
+          <w:iCs/>
+          <w:sz w:val="20"/>
+          <w:szCs w:val="20"/>
+        </w:rPr>
+      </w:pPr>
+    </w:p>
+    <w:p>
+      <w:pPr>
+        <w:rPr>
+          <w:rFonts w:ascii="Times New Roman" w:hAnsi="Times New Roman" w:cs="Times New Roman"/>
+          <w:i/>
+          <w:iCs/>
+          <w:sz w:val="20"/>
+          <w:szCs w:val="20"/>
+          <w:lang w:val="fr-FR"/>
+        </w:rPr>
+      </w:pPr>
+      <w:r>
+        <w:rPr>
+          <w:rFonts w:ascii="Times New Roman" w:hAnsi="Times New Roman" w:cs="Times New Roman"/>
+          <w:i/>
+          <w:iCs/>
+          <w:sz w:val="20"/>
+          <w:szCs w:val="20"/>
+          <w:lang w:val="fr-FR"/>
+        </w:rPr>
+        <w:t xml:space="preserve">    Affichage : ON PENSE à un affichage dynamique, qui change en fonction d'à quel point on pousse le </w:t>
+      </w:r>
+      <w:proofErr w:type="spellStart"/>
+      <w:r>
+        <w:rPr>
+          <w:rFonts w:ascii="Times New Roman" w:hAnsi="Times New Roman" w:cs="Times New Roman"/>
+          <w:i/>
+          <w:iCs/>
+          <w:sz w:val="20"/>
+          <w:szCs w:val="20"/>
+          <w:lang w:val="fr-FR"/>
+        </w:rPr>
+        <w:t>slider</w:t>
+      </w:r>
+      <w:proofErr w:type="spellEnd"/>
+    </w:p>
+    <w:p>
+      <w:pPr>
+        <w:rPr>
+          <w:rFonts w:ascii="Times New Roman" w:hAnsi="Times New Roman" w:cs="Times New Roman"/>
+          <w:i/>
+          <w:iCs/>
+          <w:sz w:val="20"/>
+          <w:szCs w:val="20"/>
+          <w:lang w:val="fr-FR"/>
+        </w:rPr>
+      </w:pPr>
+      <w:r>
+        <w:rPr>
+          <w:rFonts w:ascii="Times New Roman" w:hAnsi="Times New Roman" w:cs="Times New Roman"/>
+          <w:i/>
+          <w:iCs/>
+          <w:sz w:val="20"/>
+          <w:szCs w:val="20"/>
+          <w:lang w:val="fr-FR"/>
+        </w:rPr>
+        <w:t>    Ce que "ON PENSE" signifie :</w:t>
+      </w:r>
+    </w:p>
+    <w:p>
+      <w:pPr>
+        <w:rPr>
+          <w:rFonts w:ascii="Times New Roman" w:hAnsi="Times New Roman" w:cs="Times New Roman"/>
+          <w:i/>
+          <w:iCs/>
+          <w:sz w:val="20"/>
+          <w:szCs w:val="20"/>
+          <w:lang w:val="fr-FR"/>
+        </w:rPr>
+      </w:pPr>
+      <w:r>
+        <w:rPr>
+          <w:rFonts w:ascii="Times New Roman" w:hAnsi="Times New Roman" w:cs="Times New Roman"/>
+          <w:i/>
+          <w:iCs/>
+          <w:sz w:val="20"/>
+          <w:szCs w:val="20"/>
+          <w:lang w:val="fr-FR"/>
+        </w:rPr>
+        <w:t xml:space="preserve">         - si </w:t>
+      </w:r>
+      <w:r>
+        <w:rPr>
+          <w:rFonts w:ascii="Times New Roman" w:hAnsi="Times New Roman" w:cs="Times New Roman"/>
+          <w:i/>
+          <w:iCs/>
+          <w:sz w:val="20"/>
+          <w:szCs w:val="20"/>
+          <w:lang w:val="fr-FR"/>
+        </w:rPr>
+        <w:t>on n’a pas</w:t>
+      </w:r>
+      <w:r>
+        <w:rPr>
+          <w:rFonts w:ascii="Times New Roman" w:hAnsi="Times New Roman" w:cs="Times New Roman"/>
+          <w:i/>
+          <w:iCs/>
+          <w:sz w:val="20"/>
+          <w:szCs w:val="20"/>
+          <w:lang w:val="fr-FR"/>
+        </w:rPr>
+        <w:t xml:space="preserve"> le temps, </w:t>
+      </w:r>
+      <w:r>
+        <w:rPr>
+          <w:rFonts w:ascii="Times New Roman" w:hAnsi="Times New Roman" w:cs="Times New Roman"/>
+          <w:i/>
+          <w:iCs/>
+          <w:sz w:val="20"/>
+          <w:szCs w:val="20"/>
+          <w:lang w:val="fr-FR"/>
+        </w:rPr>
+        <w:t>on ne fait pas</w:t>
+      </w:r>
+    </w:p>
+    <w:p>
+      <w:pPr>
+        <w:rPr>
+          <w:rFonts w:ascii="Times New Roman" w:hAnsi="Times New Roman" w:cs="Times New Roman"/>
+          <w:i/>
+          <w:iCs/>
+          <w:sz w:val="20"/>
+          <w:szCs w:val="20"/>
+          <w:lang w:val="fr-FR"/>
+        </w:rPr>
+      </w:pPr>
+      <w:r>
+        <w:rPr>
+          <w:rFonts w:ascii="Times New Roman" w:hAnsi="Times New Roman" w:cs="Times New Roman"/>
+          <w:i/>
+          <w:iCs/>
+          <w:sz w:val="20"/>
+          <w:szCs w:val="20"/>
+          <w:lang w:val="fr-FR"/>
+        </w:rPr>
+        <w:t>         - si on a le temps, on fait</w:t>
+      </w:r>
+    </w:p>
+    <w:p>
+      <w:pPr>
+        <w:rPr>
+          <w:rFonts w:ascii="Times New Roman" w:hAnsi="Times New Roman" w:cs="Times New Roman"/>
+          <w:i/>
+          <w:iCs/>
+          <w:sz w:val="20"/>
+          <w:szCs w:val="20"/>
+          <w:lang w:val="fr-FR"/>
+        </w:rPr>
+        <w:sectPr>
+          <w:pgSz w:w="11906" w:h="16838"/>
+          <w:pgMar w:top="1417" w:right="1417" w:bottom="1417" w:left="1417" w:header="708" w:footer="708" w:gutter="0"/>
+          <w:cols w:space="708"/>
+          <w:docGrid w:linePitch="360"/>
+        </w:sectPr>
+      </w:pPr>
+      <w:r>
+        <w:rPr>
+          <w:rFonts w:ascii="Times New Roman" w:hAnsi="Times New Roman" w:cs="Times New Roman"/>
+          <w:i/>
+          <w:iCs/>
+          <w:sz w:val="20"/>
+          <w:szCs w:val="20"/>
+          <w:lang w:val="fr-FR"/>
+        </w:rPr>
+        <w:t>         - si on a trop de temps, on fait plu</w:t>
+      </w:r>
+      <w:r>
+        <w:rPr>
+          <w:rFonts w:ascii="Times New Roman" w:hAnsi="Times New Roman" w:cs="Times New Roman"/>
+          <w:i/>
+          <w:iCs/>
+          <w:sz w:val="20"/>
+          <w:szCs w:val="20"/>
+          <w:lang w:val="fr-FR"/>
+        </w:rPr>
+        <w:t>s</w:t>
+      </w:r>
+    </w:p>
+    <w:p>
+      <w:pPr>
+        <w:rPr>
+          <w:rFonts w:ascii="Courier New" w:hAnsi="Courier New" w:cs="Courier New"/>
+          <w:sz w:val="18"/>
+          <w:szCs w:val="18"/>
+        </w:rPr>
+      </w:pPr>
+      <w:r>
+        <w:rPr>
+          <w:rFonts w:ascii="Courier New" w:hAnsi="Courier New" w:cs="Courier New"/>
+          <w:b/>
+          <w:bCs/>
+          <w:sz w:val="18"/>
+          <w:szCs w:val="18"/>
+        </w:rPr>
+        <w:lastRenderedPageBreak/>
+        <w:t>F</w:t>
+      </w:r>
+      <w:r>
+        <w:rPr>
+          <w:rFonts w:ascii="Courier New" w:hAnsi="Courier New" w:cs="Courier New"/>
+          <w:b/>
+          <w:bCs/>
+          <w:sz w:val="18"/>
+          <w:szCs w:val="18"/>
+        </w:rPr>
+        <w:t>onction</w:t>
+      </w:r>
+      <w:r>
+        <w:rPr>
+          <w:rFonts w:ascii="Courier New" w:hAnsi="Courier New" w:cs="Courier New"/>
+          <w:sz w:val="18"/>
+          <w:szCs w:val="18"/>
+        </w:rPr>
+        <w:t xml:space="preserve"> associerParrainFilleul(listePremiereAnnee, listeSecondeAnnee)</w:t>
+      </w:r>
+    </w:p>
+    <w:p>
+      <w:pPr>
+        <w:rPr>
+          <w:rFonts w:ascii="Courier New" w:hAnsi="Courier New" w:cs="Courier New"/>
+          <w:sz w:val="18"/>
+          <w:szCs w:val="18"/>
+        </w:rPr>
+      </w:pPr>
+      <w:r>
+        <w:rPr>
+          <w:rFonts w:ascii="Courier New" w:hAnsi="Courier New" w:cs="Courier New"/>
+          <w:sz w:val="18"/>
+          <w:szCs w:val="18"/>
+        </w:rPr>
+        <w:tab/>
+        <w:t>retirerReponsesNegatives(listeSecondeAnnee)</w:t>
+      </w:r>
+    </w:p>
+    <w:p>
+      <w:pPr>
+        <w:rPr>
+          <w:rFonts w:ascii="Courier New" w:hAnsi="Courier New" w:cs="Courier New"/>
+          <w:sz w:val="18"/>
+          <w:szCs w:val="18"/>
+        </w:rPr>
+      </w:pPr>
+      <w:r>
+        <w:rPr>
+          <w:rFonts w:ascii="Courier New" w:hAnsi="Courier New" w:cs="Courier New"/>
+          <w:sz w:val="18"/>
+          <w:szCs w:val="18"/>
+        </w:rPr>
+        <w:tab/>
+      </w:r>
+      <w:r>
+        <w:rPr>
+          <w:rFonts w:ascii="Courier New" w:hAnsi="Courier New" w:cs="Courier New"/>
+          <w:b/>
+          <w:bCs/>
+          <w:sz w:val="18"/>
+          <w:szCs w:val="18"/>
+        </w:rPr>
+        <w:t>Initialiser</w:t>
+      </w:r>
+      <w:r>
+        <w:rPr>
+          <w:rFonts w:ascii="Courier New" w:hAnsi="Courier New" w:cs="Courier New"/>
+          <w:sz w:val="18"/>
+          <w:szCs w:val="18"/>
+        </w:rPr>
+        <w:t xml:space="preserve"> tableauScore[nbPremiereAnnees,nbSecondeAnnee]</w:t>
+      </w:r>
+    </w:p>
+    <w:p>
+      <w:pPr>
+        <w:rPr>
+          <w:rFonts w:ascii="Courier New" w:hAnsi="Courier New" w:cs="Courier New"/>
+          <w:sz w:val="18"/>
+          <w:szCs w:val="18"/>
+        </w:rPr>
+      </w:pPr>
+      <w:r>
+        <w:rPr>
+          <w:rFonts w:ascii="Courier New" w:hAnsi="Courier New" w:cs="Courier New"/>
+          <w:sz w:val="18"/>
+          <w:szCs w:val="18"/>
+        </w:rPr>
+        <w:tab/>
+      </w:r>
+      <w:r>
+        <w:rPr>
+          <w:rFonts w:ascii="Courier New" w:hAnsi="Courier New" w:cs="Courier New"/>
+          <w:b/>
+          <w:bCs/>
+          <w:sz w:val="18"/>
+          <w:szCs w:val="18"/>
+        </w:rPr>
+        <w:t>Initialiser</w:t>
+      </w:r>
+      <w:r>
+        <w:rPr>
+          <w:rFonts w:ascii="Courier New" w:hAnsi="Courier New" w:cs="Courier New"/>
+          <w:sz w:val="18"/>
+          <w:szCs w:val="18"/>
+        </w:rPr>
+        <w:t xml:space="preserve"> tableauAssociation[nbPremiereAnnees,2]</w:t>
+      </w:r>
+    </w:p>
+    <w:p>
+      <w:pPr>
+        <w:rPr>
+          <w:rFonts w:ascii="Courier New" w:hAnsi="Courier New" w:cs="Courier New"/>
+          <w:sz w:val="18"/>
+          <w:szCs w:val="18"/>
+        </w:rPr>
+      </w:pPr>
+    </w:p>
+    <w:p>
+      <w:pPr>
+        <w:rPr>
+          <w:rFonts w:ascii="Courier New" w:hAnsi="Courier New" w:cs="Courier New"/>
+          <w:sz w:val="18"/>
+          <w:szCs w:val="18"/>
+        </w:rPr>
+      </w:pPr>
+      <w:r>
+        <w:rPr>
+          <w:rFonts w:ascii="Courier New" w:hAnsi="Courier New" w:cs="Courier New"/>
+          <w:sz w:val="18"/>
+          <w:szCs w:val="18"/>
+        </w:rPr>
+        <w:tab/>
+      </w:r>
+      <w:r>
+        <w:rPr>
+          <w:rFonts w:ascii="Courier New" w:hAnsi="Courier New" w:cs="Courier New"/>
+          <w:b/>
+          <w:bCs/>
+          <w:sz w:val="18"/>
+          <w:szCs w:val="18"/>
+        </w:rPr>
+        <w:t>Pour chaque</w:t>
+      </w:r>
+      <w:r>
+        <w:rPr>
+          <w:rFonts w:ascii="Courier New" w:hAnsi="Courier New" w:cs="Courier New"/>
+          <w:sz w:val="18"/>
+          <w:szCs w:val="18"/>
+        </w:rPr>
+        <w:t xml:space="preserve"> ligne</w:t>
+      </w:r>
+    </w:p>
+    <w:p>
+      <w:pPr>
+        <w:rPr>
+          <w:rFonts w:ascii="Courier New" w:hAnsi="Courier New" w:cs="Courier New"/>
+          <w:sz w:val="18"/>
+          <w:szCs w:val="18"/>
+        </w:rPr>
+      </w:pPr>
+      <w:r>
+        <w:rPr>
+          <w:rFonts w:ascii="Courier New" w:hAnsi="Courier New" w:cs="Courier New"/>
+          <w:sz w:val="18"/>
+          <w:szCs w:val="18"/>
+        </w:rPr>
+        <w:tab/>
+      </w:r>
+      <w:r>
+        <w:rPr>
+          <w:rFonts w:ascii="Courier New" w:hAnsi="Courier New" w:cs="Courier New"/>
+          <w:sz w:val="18"/>
+          <w:szCs w:val="18"/>
+        </w:rPr>
+        <w:tab/>
+      </w:r>
+      <w:r>
+        <w:rPr>
+          <w:rFonts w:ascii="Courier New" w:hAnsi="Courier New" w:cs="Courier New"/>
+          <w:b/>
+          <w:bCs/>
+          <w:sz w:val="18"/>
+          <w:szCs w:val="18"/>
+        </w:rPr>
+        <w:t>Pour chaque</w:t>
+      </w:r>
+      <w:r>
+        <w:rPr>
+          <w:rFonts w:ascii="Courier New" w:hAnsi="Courier New" w:cs="Courier New"/>
+          <w:sz w:val="18"/>
+          <w:szCs w:val="18"/>
+        </w:rPr>
+        <w:t xml:space="preserve"> colonne</w:t>
+      </w:r>
+    </w:p>
+    <w:p>
+      <w:pPr>
+        <w:rPr>
+          <w:rFonts w:ascii="Courier New" w:hAnsi="Courier New" w:cs="Courier New"/>
+          <w:sz w:val="18"/>
+          <w:szCs w:val="18"/>
+        </w:rPr>
+      </w:pPr>
+      <w:r>
+        <w:rPr>
+          <w:rFonts w:ascii="Courier New" w:hAnsi="Courier New" w:cs="Courier New"/>
+          <w:sz w:val="18"/>
+          <w:szCs w:val="18"/>
+        </w:rPr>
+        <w:tab/>
+      </w:r>
+      <w:r>
+        <w:rPr>
+          <w:rFonts w:ascii="Courier New" w:hAnsi="Courier New" w:cs="Courier New"/>
+          <w:sz w:val="18"/>
+          <w:szCs w:val="18"/>
+        </w:rPr>
+        <w:tab/>
+      </w:r>
+      <w:r>
+        <w:rPr>
+          <w:rFonts w:ascii="Courier New" w:hAnsi="Courier New" w:cs="Courier New"/>
+          <w:sz w:val="18"/>
+          <w:szCs w:val="18"/>
+        </w:rPr>
+        <w:tab/>
+      </w:r>
+      <w:r>
+        <w:rPr>
+          <w:rFonts w:ascii="Courier New" w:hAnsi="Courier New" w:cs="Courier New"/>
+          <w:b/>
+          <w:bCs/>
+          <w:sz w:val="18"/>
+          <w:szCs w:val="18"/>
+        </w:rPr>
+        <w:t>Pour chaque</w:t>
+      </w:r>
+      <w:r>
+        <w:rPr>
+          <w:rFonts w:ascii="Courier New" w:hAnsi="Courier New" w:cs="Courier New"/>
+          <w:sz w:val="18"/>
+          <w:szCs w:val="18"/>
+        </w:rPr>
+        <w:t xml:space="preserve"> reponse</w:t>
+      </w:r>
+    </w:p>
+    <w:p>
+      <w:pPr>
+        <w:rPr>
+          <w:rFonts w:ascii="Courier New" w:hAnsi="Courier New" w:cs="Courier New"/>
+          <w:sz w:val="18"/>
+          <w:szCs w:val="18"/>
+        </w:rPr>
+      </w:pPr>
+      <w:r>
+        <w:rPr>
+          <w:rFonts w:ascii="Courier New" w:hAnsi="Courier New" w:cs="Courier New"/>
+          <w:sz w:val="18"/>
+          <w:szCs w:val="18"/>
+        </w:rPr>
+        <w:tab/>
+      </w:r>
+      <w:r>
+        <w:rPr>
+          <w:rFonts w:ascii="Courier New" w:hAnsi="Courier New" w:cs="Courier New"/>
+          <w:sz w:val="18"/>
+          <w:szCs w:val="18"/>
+        </w:rPr>
+        <w:tab/>
+      </w:r>
+      <w:r>
+        <w:rPr>
+          <w:rFonts w:ascii="Courier New" w:hAnsi="Courier New" w:cs="Courier New"/>
+          <w:sz w:val="18"/>
+          <w:szCs w:val="18"/>
+        </w:rPr>
+        <w:tab/>
+      </w:r>
+      <w:r>
+        <w:rPr>
+          <w:rFonts w:ascii="Courier New" w:hAnsi="Courier New" w:cs="Courier New"/>
+          <w:sz w:val="18"/>
+          <w:szCs w:val="18"/>
+        </w:rPr>
+        <w:tab/>
+      </w:r>
+      <w:r>
+        <w:rPr>
+          <w:rFonts w:ascii="Courier New" w:hAnsi="Courier New" w:cs="Courier New"/>
+          <w:b/>
+          <w:bCs/>
+          <w:sz w:val="18"/>
+          <w:szCs w:val="18"/>
+        </w:rPr>
+        <w:t>Si</w:t>
+      </w:r>
+      <w:r>
+        <w:rPr>
+          <w:rFonts w:ascii="Courier New" w:hAnsi="Courier New" w:cs="Courier New"/>
+          <w:sz w:val="18"/>
+          <w:szCs w:val="18"/>
+        </w:rPr>
+        <w:t xml:space="preserve"> match(listePremiereAnnee[ligne].reponse, listeSecondeAnnee[colonne).reponse)</w:t>
+      </w:r>
+    </w:p>
+    <w:p>
+      <w:pPr>
+        <w:rPr>
+          <w:rFonts w:ascii="Courier New" w:hAnsi="Courier New" w:cs="Courier New"/>
+          <w:sz w:val="18"/>
+          <w:szCs w:val="18"/>
+        </w:rPr>
+      </w:pPr>
+      <w:r>
+        <w:rPr>
+          <w:rFonts w:ascii="Courier New" w:hAnsi="Courier New" w:cs="Courier New"/>
+          <w:sz w:val="18"/>
+          <w:szCs w:val="18"/>
+        </w:rPr>
+        <w:tab/>
+      </w:r>
+      <w:r>
+        <w:rPr>
+          <w:rFonts w:ascii="Courier New" w:hAnsi="Courier New" w:cs="Courier New"/>
+          <w:sz w:val="18"/>
+          <w:szCs w:val="18"/>
+        </w:rPr>
+        <w:tab/>
+      </w:r>
+      <w:r>
+        <w:rPr>
+          <w:rFonts w:ascii="Courier New" w:hAnsi="Courier New" w:cs="Courier New"/>
+          <w:sz w:val="18"/>
+          <w:szCs w:val="18"/>
+        </w:rPr>
+        <w:tab/>
+      </w:r>
+      <w:r>
+        <w:rPr>
+          <w:rFonts w:ascii="Courier New" w:hAnsi="Courier New" w:cs="Courier New"/>
+          <w:sz w:val="18"/>
+          <w:szCs w:val="18"/>
+        </w:rPr>
+        <w:tab/>
+      </w:r>
+      <w:r>
+        <w:rPr>
+          <w:rFonts w:ascii="Courier New" w:hAnsi="Courier New" w:cs="Courier New"/>
+          <w:sz w:val="18"/>
+          <w:szCs w:val="18"/>
+        </w:rPr>
+        <w:tab/>
+        <w:t>tableauScore [ligne][colonne] = tableauScore [ligne][colonne] + 1 * question.coefficient</w:t>
+      </w:r>
+    </w:p>
+    <w:p>
+      <w:pPr>
+        <w:ind w:firstLine="708"/>
+        <w:rPr>
+          <w:rFonts w:ascii="Courier New" w:hAnsi="Courier New" w:cs="Courier New"/>
+          <w:sz w:val="18"/>
+          <w:szCs w:val="18"/>
+        </w:rPr>
+      </w:pPr>
+      <w:r>
+        <w:rPr>
+          <w:rFonts w:ascii="Courier New" w:hAnsi="Courier New" w:cs="Courier New"/>
+          <w:sz w:val="18"/>
+          <w:szCs w:val="18"/>
+        </w:rPr>
+        <w:t>pointeurTab = 0</w:t>
+      </w:r>
+    </w:p>
+    <w:p>
+      <w:pPr>
+        <w:rPr>
+          <w:rFonts w:ascii="Courier New" w:hAnsi="Courier New" w:cs="Courier New"/>
+          <w:sz w:val="18"/>
+          <w:szCs w:val="18"/>
+        </w:rPr>
+      </w:pPr>
+      <w:r>
+        <w:rPr>
+          <w:rFonts w:ascii="Courier New" w:hAnsi="Courier New" w:cs="Courier New"/>
+          <w:b/>
+          <w:bCs/>
+          <w:sz w:val="18"/>
+          <w:szCs w:val="18"/>
+        </w:rPr>
+        <w:tab/>
+        <w:t>Tant que </w:t>
+      </w:r>
+      <w:r>
+        <w:rPr>
+          <w:rFonts w:ascii="Courier New" w:hAnsi="Courier New" w:cs="Courier New"/>
+          <w:sz w:val="18"/>
+          <w:szCs w:val="18"/>
+        </w:rPr>
+        <w:t>estRempli(tableauScore)</w:t>
+      </w:r>
+    </w:p>
+    <w:p>
+      <w:pPr>
+        <w:rPr>
+          <w:rFonts w:ascii="Courier New" w:hAnsi="Courier New" w:cs="Courier New"/>
+          <w:sz w:val="18"/>
+          <w:szCs w:val="18"/>
+        </w:rPr>
+      </w:pPr>
+      <w:r>
+        <w:rPr>
+          <w:rFonts w:ascii="Courier New" w:hAnsi="Courier New" w:cs="Courier New"/>
+          <w:sz w:val="18"/>
+          <w:szCs w:val="18"/>
+        </w:rPr>
+        <w:tab/>
+      </w:r>
+      <w:r>
+        <w:rPr>
+          <w:rFonts w:ascii="Courier New" w:hAnsi="Courier New" w:cs="Courier New"/>
+          <w:sz w:val="18"/>
+          <w:szCs w:val="18"/>
+        </w:rPr>
+        <w:tab/>
+        <w:t>maximumScore = max(tableauScore)</w:t>
+      </w:r>
+    </w:p>
+    <w:p>
+      <w:pPr>
+        <w:rPr>
+          <w:rFonts w:ascii="Courier New" w:hAnsi="Courier New" w:cs="Courier New"/>
+          <w:sz w:val="18"/>
+          <w:szCs w:val="18"/>
+        </w:rPr>
+      </w:pPr>
+      <w:r>
+        <w:rPr>
+          <w:rFonts w:ascii="Courier New" w:hAnsi="Courier New" w:cs="Courier New"/>
+          <w:sz w:val="18"/>
+          <w:szCs w:val="18"/>
+        </w:rPr>
+        <w:tab/>
+      </w:r>
+      <w:r>
+        <w:rPr>
+          <w:rFonts w:ascii="Courier New" w:hAnsi="Courier New" w:cs="Courier New"/>
+          <w:sz w:val="18"/>
+          <w:szCs w:val="18"/>
+        </w:rPr>
+        <w:tab/>
+        <w:t>tableauAssociation[pointeurTab] = (listePremiereAnnee[maximumScore[0]],listeDeuxiemeAnnee[maximumScore[1])</w:t>
+      </w:r>
+    </w:p>
+    <w:p>
+      <w:pPr>
+        <w:rPr>
+          <w:rFonts w:ascii="Courier New" w:hAnsi="Courier New" w:cs="Courier New"/>
+          <w:sz w:val="18"/>
+          <w:szCs w:val="18"/>
+        </w:rPr>
+      </w:pPr>
+      <w:r>
+        <w:rPr>
+          <w:rFonts w:ascii="Courier New" w:hAnsi="Courier New" w:cs="Courier New"/>
+          <w:b/>
+          <w:bCs/>
+          <w:sz w:val="18"/>
+          <w:szCs w:val="18"/>
+        </w:rPr>
+        <w:tab/>
+      </w:r>
+      <w:r>
+        <w:rPr>
+          <w:rFonts w:ascii="Courier New" w:hAnsi="Courier New" w:cs="Courier New"/>
+          <w:b/>
+          <w:bCs/>
+          <w:sz w:val="18"/>
+          <w:szCs w:val="18"/>
+        </w:rPr>
+        <w:tab/>
+        <w:t>Incrémenter</w:t>
+      </w:r>
+      <w:r>
+        <w:rPr>
+          <w:rFonts w:ascii="Courier New" w:hAnsi="Courier New" w:cs="Courier New"/>
+          <w:sz w:val="18"/>
+          <w:szCs w:val="18"/>
+        </w:rPr>
+        <w:t xml:space="preserve"> pointeurTab</w:t>
+      </w:r>
+    </w:p>
+    <w:p>
+      <w:pPr>
+        <w:rPr>
+          <w:rFonts w:ascii="Courier New" w:hAnsi="Courier New" w:cs="Courier New"/>
+          <w:sz w:val="18"/>
+          <w:szCs w:val="18"/>
+        </w:rPr>
+      </w:pPr>
+      <w:r>
+        <w:rPr>
+          <w:rFonts w:ascii="Courier New" w:hAnsi="Courier New" w:cs="Courier New"/>
+          <w:sz w:val="18"/>
+          <w:szCs w:val="18"/>
+        </w:rPr>
+        <w:tab/>
+      </w:r>
+      <w:r>
+        <w:rPr>
+          <w:rFonts w:ascii="Courier New" w:hAnsi="Courier New" w:cs="Courier New"/>
+          <w:b/>
+          <w:bCs/>
+          <w:sz w:val="18"/>
+          <w:szCs w:val="18"/>
+        </w:rPr>
+        <w:t>Retourner</w:t>
+      </w:r>
+      <w:r>
+        <w:rPr>
+          <w:rFonts w:ascii="Courier New" w:hAnsi="Courier New" w:cs="Courier New"/>
+          <w:sz w:val="18"/>
+          <w:szCs w:val="18"/>
+        </w:rPr>
+        <w:t xml:space="preserve"> tableauAssociation</w:t>
+      </w:r>
+    </w:p>
+    <w:p>
+      <w:pPr>
+        <w:rPr>
+          <w:rFonts w:ascii="Courier New" w:hAnsi="Courier New" w:cs="Courier New"/>
+          <w:sz w:val="18"/>
+          <w:szCs w:val="18"/>
+        </w:rPr>
+      </w:pPr>
+    </w:p>
+    <w:p>
+      <w:pPr>
+        <w:rPr>
+          <w:rFonts w:ascii="Courier New" w:hAnsi="Courier New" w:cs="Courier New"/>
+          <w:sz w:val="18"/>
+          <w:szCs w:val="18"/>
+        </w:rPr>
+      </w:pPr>
+    </w:p>
+    <w:p>
+      <w:pPr>
+        <w:rPr>
+          <w:rFonts w:ascii="Courier New" w:hAnsi="Courier New" w:cs="Courier New"/>
+          <w:sz w:val="18"/>
+          <w:szCs w:val="18"/>
+        </w:rPr>
+      </w:pPr>
+    </w:p>
+    <w:p>
+      <w:pPr>
+        <w:rPr>
+          <w:rFonts w:ascii="Courier New" w:hAnsi="Courier New" w:cs="Courier New"/>
+          <w:sz w:val="18"/>
+          <w:szCs w:val="18"/>
+          <w:lang w:val="fr-FR"/>
+        </w:rPr>
+      </w:pPr>
+      <w:r>
+        <w:rPr>
+          <w:rFonts w:ascii="Courier New" w:hAnsi="Courier New" w:cs="Courier New"/>
+          <w:b/>
+          <w:bCs/>
+          <w:sz w:val="18"/>
+          <w:szCs w:val="18"/>
+          <w:lang w:val="fr-FR"/>
+        </w:rPr>
+        <w:t>Fonction</w:t>
+      </w:r>
+      <w:r>
+        <w:rPr>
+          <w:rFonts w:ascii="Courier New" w:hAnsi="Courier New" w:cs="Courier New"/>
+          <w:sz w:val="18"/>
+          <w:szCs w:val="18"/>
+          <w:lang w:val="fr-FR"/>
+        </w:rPr>
+        <w:t xml:space="preserve"> match(reponsePremiereAnnee, reponseSecondeAnnee)</w:t>
+      </w:r>
+    </w:p>
+    <w:p>
+      <w:pPr>
+        <w:rPr>
+          <w:rFonts w:ascii="Courier New" w:hAnsi="Courier New" w:cs="Courier New"/>
+          <w:sz w:val="18"/>
+          <w:szCs w:val="18"/>
+          <w:lang w:val="fr-FR"/>
+        </w:rPr>
+      </w:pPr>
+      <w:r>
+        <w:rPr>
+          <w:rFonts w:ascii="Courier New" w:hAnsi="Courier New" w:cs="Courier New"/>
+          <w:sz w:val="18"/>
+          <w:szCs w:val="18"/>
+          <w:lang w:val="fr-FR"/>
+        </w:rPr>
+        <w:tab/>
+      </w:r>
+      <w:r>
+        <w:rPr>
+          <w:rFonts w:ascii="Courier New" w:hAnsi="Courier New" w:cs="Courier New"/>
+          <w:b/>
+          <w:bCs/>
+          <w:sz w:val="18"/>
+          <w:szCs w:val="18"/>
+          <w:lang w:val="fr-FR"/>
+        </w:rPr>
+        <w:t>Si</w:t>
+      </w:r>
+      <w:r>
+        <w:rPr>
+          <w:rFonts w:ascii="Courier New" w:hAnsi="Courier New" w:cs="Courier New"/>
+          <w:sz w:val="18"/>
+          <w:szCs w:val="18"/>
+          <w:lang w:val="fr-FR"/>
+        </w:rPr>
+        <w:t xml:space="preserve"> reponsePremiereAnnee = reponseSecondeAnnee</w:t>
+      </w:r>
+    </w:p>
+    <w:p>
+      <w:pPr>
+        <w:tabs>
+          <w:tab w:val="left" w:pos="708"/>
+          <w:tab w:val="left" w:pos="1416"/>
+          <w:tab w:val="left" w:pos="2124"/>
+          <w:tab w:val="left" w:pos="2832"/>
+          <w:tab w:val="left" w:pos="3540"/>
+          <w:tab w:val="left" w:pos="4865"/>
+        </w:tabs>
+        <w:rPr>
+          <w:rFonts w:ascii="Courier New" w:hAnsi="Courier New" w:cs="Courier New"/>
+          <w:sz w:val="18"/>
+          <w:szCs w:val="18"/>
+          <w:lang w:val="fr-FR"/>
+        </w:rPr>
+      </w:pPr>
+      <w:r>
+        <w:rPr>
+          <w:rFonts w:ascii="Courier New" w:hAnsi="Courier New" w:cs="Courier New"/>
+          <w:sz w:val="18"/>
+          <w:szCs w:val="18"/>
+          <w:lang w:val="fr-FR"/>
+        </w:rPr>
+        <w:tab/>
+      </w:r>
+      <w:r>
+        <w:rPr>
+          <w:rFonts w:ascii="Courier New" w:hAnsi="Courier New" w:cs="Courier New"/>
+          <w:sz w:val="18"/>
+          <w:szCs w:val="18"/>
+          <w:lang w:val="fr-FR"/>
+        </w:rPr>
+        <w:tab/>
+      </w:r>
+      <w:r>
+        <w:rPr>
+          <w:rFonts w:ascii="Courier New" w:hAnsi="Courier New" w:cs="Courier New"/>
+          <w:sz w:val="18"/>
+          <w:szCs w:val="18"/>
+          <w:lang w:val="fr-FR"/>
+        </w:rPr>
+        <w:tab/>
+      </w:r>
+      <w:r>
+        <w:rPr>
+          <w:rFonts w:ascii="Courier New" w:hAnsi="Courier New" w:cs="Courier New"/>
+          <w:b/>
+          <w:bCs/>
+          <w:sz w:val="18"/>
+          <w:szCs w:val="18"/>
+          <w:lang w:val="fr-FR"/>
+        </w:rPr>
+        <w:t>Retourner</w:t>
+      </w:r>
+      <w:r>
+        <w:rPr>
+          <w:rFonts w:ascii="Courier New" w:hAnsi="Courier New" w:cs="Courier New"/>
+          <w:sz w:val="18"/>
+          <w:szCs w:val="18"/>
+          <w:lang w:val="fr-FR"/>
+        </w:rPr>
+        <w:t xml:space="preserve"> Vrai</w:t>
+      </w:r>
+      <w:r>
+        <w:rPr>
+          <w:rFonts w:ascii="Courier New" w:hAnsi="Courier New" w:cs="Courier New"/>
+          <w:sz w:val="18"/>
+          <w:szCs w:val="18"/>
+          <w:lang w:val="fr-FR"/>
+        </w:rPr>
+        <w:tab/>
+      </w:r>
+      <w:r>
+        <w:rPr>
+          <w:rFonts w:ascii="Courier New" w:hAnsi="Courier New" w:cs="Courier New"/>
+          <w:sz w:val="18"/>
+          <w:szCs w:val="18"/>
+        </w:rPr>
+        <w:tab/>
+      </w:r>
+    </w:p>
+    <w:p>
+      <w:pPr>
+        <w:rPr>
+          <w:rFonts w:ascii="Courier New" w:hAnsi="Courier New" w:cs="Courier New"/>
+          <w:sz w:val="18"/>
+          <w:szCs w:val="18"/>
+        </w:rPr>
+      </w:pPr>
+      <w:r>
+        <w:rPr>
+          <w:rFonts w:ascii="Courier New" w:hAnsi="Courier New" w:cs="Courier New"/>
+          <w:sz w:val="18"/>
+          <w:szCs w:val="18"/>
+        </w:rPr>
+        <w:tab/>
+      </w:r>
+      <w:r>
+        <w:rPr>
+          <w:rFonts w:ascii="Courier New" w:hAnsi="Courier New" w:cs="Courier New"/>
+          <w:b/>
+          <w:bCs/>
+          <w:sz w:val="18"/>
+          <w:szCs w:val="18"/>
+        </w:rPr>
+        <w:t>Retourner</w:t>
+      </w:r>
+      <w:r>
+        <w:rPr>
+          <w:rFonts w:ascii="Courier New" w:hAnsi="Courier New" w:cs="Courier New"/>
+          <w:sz w:val="18"/>
+          <w:szCs w:val="18"/>
+        </w:rPr>
+        <w:t xml:space="preserve"> Faux</w:t>
+      </w:r>
+    </w:p>
+    <w:p>
+      <w:pPr>
+        <w:rPr>
+          <w:rFonts w:ascii="Courier New" w:hAnsi="Courier New" w:cs="Courier New"/>
+          <w:sz w:val="18"/>
+          <w:szCs w:val="18"/>
+        </w:rPr>
+      </w:pPr>
+    </w:p>
+    <w:p>
+      <w:pPr>
+        <w:rPr>
+          <w:rFonts w:ascii="Courier New" w:hAnsi="Courier New" w:cs="Courier New"/>
+          <w:sz w:val="18"/>
+          <w:szCs w:val="18"/>
+        </w:rPr>
+      </w:pPr>
+    </w:p>
+    <w:p>
+      <w:pPr>
+        <w:rPr>
+          <w:rFonts w:ascii="Courier New" w:hAnsi="Courier New" w:cs="Courier New"/>
+          <w:sz w:val="18"/>
+          <w:szCs w:val="18"/>
+        </w:rPr>
+      </w:pPr>
+    </w:p>
+    <w:p>
+      <w:pPr>
+        <w:rPr>
+          <w:rFonts w:ascii="Courier New" w:hAnsi="Courier New" w:cs="Courier New"/>
+          <w:sz w:val="18"/>
+          <w:szCs w:val="18"/>
+        </w:rPr>
+      </w:pPr>
+      <w:r>
+        <w:rPr>
+          <w:rFonts w:ascii="Courier New" w:hAnsi="Courier New" w:cs="Courier New"/>
+          <w:b/>
+          <w:bCs/>
+          <w:sz w:val="18"/>
+          <w:szCs w:val="18"/>
+        </w:rPr>
+        <w:t>Fonction</w:t>
+      </w:r>
+      <w:r>
+        <w:rPr>
+          <w:rFonts w:ascii="Courier New" w:hAnsi="Courier New" w:cs="Courier New"/>
+          <w:sz w:val="18"/>
+          <w:szCs w:val="18"/>
+        </w:rPr>
+        <w:t xml:space="preserve"> max(tableau)</w:t>
+      </w:r>
+    </w:p>
+    <w:p>
+      <w:pPr>
+        <w:rPr>
+          <w:rFonts w:ascii="Courier New" w:hAnsi="Courier New" w:cs="Courier New"/>
+          <w:sz w:val="18"/>
+          <w:szCs w:val="18"/>
+        </w:rPr>
+      </w:pPr>
+      <w:r>
+        <w:rPr>
+          <w:rFonts w:ascii="Courier New" w:hAnsi="Courier New" w:cs="Courier New"/>
+          <w:sz w:val="18"/>
+          <w:szCs w:val="18"/>
+        </w:rPr>
+        <w:tab/>
+        <w:t>maximum = (0,0)</w:t>
+      </w:r>
+    </w:p>
+    <w:p>
+      <w:pPr>
+        <w:rPr>
+          <w:rFonts w:ascii="Courier New" w:hAnsi="Courier New" w:cs="Courier New"/>
+          <w:sz w:val="18"/>
+          <w:szCs w:val="18"/>
+        </w:rPr>
+      </w:pPr>
+      <w:r>
+        <w:rPr>
+          <w:rFonts w:ascii="Courier New" w:hAnsi="Courier New" w:cs="Courier New"/>
+          <w:sz w:val="18"/>
+          <w:szCs w:val="18"/>
+        </w:rPr>
+        <w:tab/>
+      </w:r>
+      <w:r>
+        <w:rPr>
+          <w:rFonts w:ascii="Courier New" w:hAnsi="Courier New" w:cs="Courier New"/>
+          <w:b/>
+          <w:bCs/>
+          <w:sz w:val="18"/>
+          <w:szCs w:val="18"/>
+        </w:rPr>
+        <w:t>Pour chaque</w:t>
+      </w:r>
+      <w:r>
+        <w:rPr>
+          <w:rFonts w:ascii="Courier New" w:hAnsi="Courier New" w:cs="Courier New"/>
+          <w:sz w:val="18"/>
+          <w:szCs w:val="18"/>
+        </w:rPr>
+        <w:t xml:space="preserve"> ligne</w:t>
+      </w:r>
+    </w:p>
+    <w:p>
+      <w:pPr>
+        <w:rPr>
+          <w:rFonts w:ascii="Courier New" w:hAnsi="Courier New" w:cs="Courier New"/>
+          <w:sz w:val="18"/>
+          <w:szCs w:val="18"/>
+        </w:rPr>
+      </w:pPr>
+      <w:r>
+        <w:rPr>
+          <w:rFonts w:ascii="Courier New" w:hAnsi="Courier New" w:cs="Courier New"/>
+          <w:sz w:val="18"/>
+          <w:szCs w:val="18"/>
+        </w:rPr>
+        <w:tab/>
+      </w:r>
+      <w:r>
+        <w:rPr>
+          <w:rFonts w:ascii="Courier New" w:hAnsi="Courier New" w:cs="Courier New"/>
+          <w:sz w:val="18"/>
+          <w:szCs w:val="18"/>
+        </w:rPr>
+        <w:tab/>
+      </w:r>
+      <w:r>
+        <w:rPr>
+          <w:rFonts w:ascii="Courier New" w:hAnsi="Courier New" w:cs="Courier New"/>
+          <w:b/>
+          <w:bCs/>
+          <w:sz w:val="18"/>
+          <w:szCs w:val="18"/>
+        </w:rPr>
+        <w:t>Pour chaque</w:t>
+      </w:r>
+      <w:r>
+        <w:rPr>
+          <w:rFonts w:ascii="Courier New" w:hAnsi="Courier New" w:cs="Courier New"/>
+          <w:sz w:val="18"/>
+          <w:szCs w:val="18"/>
+        </w:rPr>
+        <w:t xml:space="preserve"> colonne</w:t>
+      </w:r>
+    </w:p>
+    <w:p>
+      <w:pPr>
+        <w:rPr>
+          <w:rFonts w:ascii="Courier New" w:hAnsi="Courier New" w:cs="Courier New"/>
+          <w:sz w:val="18"/>
+          <w:szCs w:val="18"/>
+        </w:rPr>
+      </w:pPr>
+      <w:r>
+        <w:rPr>
+          <w:rFonts w:ascii="Courier New" w:hAnsi="Courier New" w:cs="Courier New"/>
+          <w:sz w:val="18"/>
+          <w:szCs w:val="18"/>
+        </w:rPr>
+        <w:tab/>
+      </w:r>
+      <w:r>
+        <w:rPr>
+          <w:rFonts w:ascii="Courier New" w:hAnsi="Courier New" w:cs="Courier New"/>
+          <w:sz w:val="18"/>
+          <w:szCs w:val="18"/>
+        </w:rPr>
+        <w:tab/>
+      </w:r>
+      <w:r>
+        <w:rPr>
+          <w:rFonts w:ascii="Courier New" w:hAnsi="Courier New" w:cs="Courier New"/>
+          <w:sz w:val="18"/>
+          <w:szCs w:val="18"/>
+        </w:rPr>
+        <w:tab/>
+      </w:r>
+      <w:r>
+        <w:rPr>
+          <w:rFonts w:ascii="Courier New" w:hAnsi="Courier New" w:cs="Courier New"/>
+          <w:b/>
+          <w:bCs/>
+          <w:sz w:val="18"/>
+          <w:szCs w:val="18"/>
+        </w:rPr>
+        <w:t>Si</w:t>
+      </w:r>
+      <w:r>
+        <w:rPr>
+          <w:rFonts w:ascii="Courier New" w:hAnsi="Courier New" w:cs="Courier New"/>
+          <w:sz w:val="18"/>
+          <w:szCs w:val="18"/>
+        </w:rPr>
+        <w:t xml:space="preserve"> tableau[ligne][colonne] &gt; tableau[maximum[0]][maximum[1]]</w:t>
+      </w:r>
+    </w:p>
+    <w:p>
+      <w:pPr>
+        <w:rPr>
+          <w:rFonts w:ascii="Courier New" w:hAnsi="Courier New" w:cs="Courier New"/>
+          <w:sz w:val="18"/>
+          <w:szCs w:val="18"/>
+        </w:rPr>
+      </w:pPr>
+      <w:r>
+        <w:rPr>
+          <w:rFonts w:ascii="Courier New" w:hAnsi="Courier New" w:cs="Courier New"/>
+          <w:sz w:val="18"/>
+          <w:szCs w:val="18"/>
+        </w:rPr>
+        <w:tab/>
+      </w:r>
+      <w:r>
+        <w:rPr>
+          <w:rFonts w:ascii="Courier New" w:hAnsi="Courier New" w:cs="Courier New"/>
+          <w:sz w:val="18"/>
+          <w:szCs w:val="18"/>
+        </w:rPr>
+        <w:tab/>
+      </w:r>
+      <w:r>
+        <w:rPr>
+          <w:rFonts w:ascii="Courier New" w:hAnsi="Courier New" w:cs="Courier New"/>
+          <w:sz w:val="18"/>
+          <w:szCs w:val="18"/>
+        </w:rPr>
+        <w:tab/>
+      </w:r>
+      <w:r>
+        <w:rPr>
+          <w:rFonts w:ascii="Courier New" w:hAnsi="Courier New" w:cs="Courier New"/>
+          <w:sz w:val="18"/>
+          <w:szCs w:val="18"/>
+        </w:rPr>
+        <w:tab/>
+        <w:t>maximum = (tableau[ligne][colonne])</w:t>
+      </w:r>
+    </w:p>
+    <w:p>
+      <w:pPr>
+        <w:rPr>
+          <w:rFonts w:ascii="Courier New" w:hAnsi="Courier New" w:cs="Courier New"/>
+          <w:sz w:val="18"/>
+          <w:szCs w:val="18"/>
+        </w:rPr>
+      </w:pPr>
+      <w:r>
+        <w:rPr>
+          <w:rFonts w:ascii="Courier New" w:hAnsi="Courier New" w:cs="Courier New"/>
+          <w:sz w:val="18"/>
+          <w:szCs w:val="18"/>
+        </w:rPr>
+        <w:tab/>
+      </w:r>
+      <w:r>
+        <w:rPr>
+          <w:rFonts w:ascii="Courier New" w:hAnsi="Courier New" w:cs="Courier New"/>
+          <w:b/>
+          <w:bCs/>
+          <w:sz w:val="18"/>
+          <w:szCs w:val="18"/>
+        </w:rPr>
+        <w:t>Retourner</w:t>
+      </w:r>
+      <w:r>
+        <w:rPr>
+          <w:rFonts w:ascii="Courier New" w:hAnsi="Courier New" w:cs="Courier New"/>
+          <w:sz w:val="18"/>
+          <w:szCs w:val="18"/>
+        </w:rPr>
+        <w:t xml:space="preserve"> maximum</w:t>
+      </w:r>
+    </w:p>
+    <w:p>
+      <w:pPr>
+        <w:rPr>
+          <w:rFonts w:ascii="Times New Roman" w:hAnsi="Times New Roman" w:cs="Times New Roman"/>
+          <w:i/>
+          <w:iCs/>
+          <w:sz w:val="20"/>
+          <w:szCs w:val="20"/>
+        </w:rPr>
+        <w:sectPr>
+          <w:pgSz w:w="16838" w:h="11906" w:orient="landscape"/>
+          <w:pgMar w:top="1417" w:right="1417" w:bottom="1417" w:left="1417" w:header="708" w:footer="708" w:gutter="0"/>
+          <w:cols w:space="708"/>
+          <w:docGrid w:linePitch="360"/>
+        </w:sectPr>
+      </w:pPr>
+    </w:p>
+    <w:p>
+      <w:pPr>
+        <w:rPr>
+          <w:rFonts w:ascii="Times New Roman" w:hAnsi="Times New Roman" w:cs="Times New Roman"/>
+          <w:i/>
+          <w:iCs/>
+          <w:sz w:val="20"/>
+          <w:szCs w:val="20"/>
+          <w:lang w:val="fr-FR"/>
+        </w:rPr>
+      </w:pPr>
     </w:p>
     <w:p/>
     <w:sectPr>
@@ -988,10 +2939,10 @@
     </w:lvl>
   </w:abstractNum>
   <w:abstractNum w:abstractNumId="1" w15:restartNumberingAfterBreak="0">
-    <w:nsid w:val="2D8D2913"/>
+    <w:nsid w:val="20AD4431"/>
     <w:multiLevelType w:val="hybridMultilevel"/>
-    <w:tmpl w:val="D996CEC4"/>
-    <w:lvl w:ilvl="0" w:tplc="5754A9CE">
+    <w:tmpl w:val="A190A450"/>
+    <w:lvl w:ilvl="0" w:tplc="ABF2EF80">
       <w:numFmt w:val="bullet"/>
       <w:lvlText w:val="-"/>
       <w:lvlJc w:val="left"/>
@@ -1099,10 +3050,125 @@
       </w:rPr>
     </w:lvl>
   </w:abstractNum>
+  <w:abstractNum w:abstractNumId="2" w15:restartNumberingAfterBreak="0">
+    <w:nsid w:val="2D8D2913"/>
+    <w:multiLevelType w:val="hybridMultilevel"/>
+    <w:tmpl w:val="D996CEC4"/>
+    <w:lvl w:ilvl="0" w:tplc="5754A9CE">
+      <w:numFmt w:val="bullet"/>
+      <w:lvlText w:val="-"/>
+      <w:lvlJc w:val="left"/>
+      <w:pPr>
+        <w:ind w:left="1068" w:hanging="360"/>
+      </w:pPr>
+      <w:rPr>
+        <w:rFonts w:ascii="Arial" w:eastAsia="SimSun" w:hAnsi="Arial" w:cs="Arial" w:hint="default"/>
+      </w:rPr>
+    </w:lvl>
+    <w:lvl w:ilvl="1" w:tplc="040C0003" w:tentative="1">
+      <w:start w:val="1"/>
+      <w:numFmt w:val="bullet"/>
+      <w:lvlText w:val="o"/>
+      <w:lvlJc w:val="left"/>
+      <w:pPr>
+        <w:ind w:left="1788" w:hanging="360"/>
+      </w:pPr>
+      <w:rPr>
+        <w:rFonts w:ascii="Courier New" w:hAnsi="Courier New" w:cs="Courier New" w:hint="default"/>
+      </w:rPr>
+    </w:lvl>
+    <w:lvl w:ilvl="2" w:tplc="040C0005" w:tentative="1">
+      <w:start w:val="1"/>
+      <w:numFmt w:val="bullet"/>
+      <w:lvlText w:val=""/>
+      <w:lvlJc w:val="left"/>
+      <w:pPr>
+        <w:ind w:left="2508" w:hanging="360"/>
+      </w:pPr>
+      <w:rPr>
+        <w:rFonts w:ascii="Wingdings" w:hAnsi="Wingdings" w:hint="default"/>
+      </w:rPr>
+    </w:lvl>
+    <w:lvl w:ilvl="3" w:tplc="040C0001" w:tentative="1">
+      <w:start w:val="1"/>
+      <w:numFmt w:val="bullet"/>
+      <w:lvlText w:val=""/>
+      <w:lvlJc w:val="left"/>
+      <w:pPr>
+        <w:ind w:left="3228" w:hanging="360"/>
+      </w:pPr>
+      <w:rPr>
+        <w:rFonts w:ascii="Symbol" w:hAnsi="Symbol" w:hint="default"/>
+      </w:rPr>
+    </w:lvl>
+    <w:lvl w:ilvl="4" w:tplc="040C0003" w:tentative="1">
+      <w:start w:val="1"/>
+      <w:numFmt w:val="bullet"/>
+      <w:lvlText w:val="o"/>
+      <w:lvlJc w:val="left"/>
+      <w:pPr>
+        <w:ind w:left="3948" w:hanging="360"/>
+      </w:pPr>
+      <w:rPr>
+        <w:rFonts w:ascii="Courier New" w:hAnsi="Courier New" w:cs="Courier New" w:hint="default"/>
+      </w:rPr>
+    </w:lvl>
+    <w:lvl w:ilvl="5" w:tplc="040C0005" w:tentative="1">
+      <w:start w:val="1"/>
+      <w:numFmt w:val="bullet"/>
+      <w:lvlText w:val=""/>
+      <w:lvlJc w:val="left"/>
+      <w:pPr>
+        <w:ind w:left="4668" w:hanging="360"/>
+      </w:pPr>
+      <w:rPr>
+        <w:rFonts w:ascii="Wingdings" w:hAnsi="Wingdings" w:hint="default"/>
+      </w:rPr>
+    </w:lvl>
+    <w:lvl w:ilvl="6" w:tplc="040C0001" w:tentative="1">
+      <w:start w:val="1"/>
+      <w:numFmt w:val="bullet"/>
+      <w:lvlText w:val=""/>
+      <w:lvlJc w:val="left"/>
+      <w:pPr>
+        <w:ind w:left="5388" w:hanging="360"/>
+      </w:pPr>
+      <w:rPr>
+        <w:rFonts w:ascii="Symbol" w:hAnsi="Symbol" w:hint="default"/>
+      </w:rPr>
+    </w:lvl>
+    <w:lvl w:ilvl="7" w:tplc="040C0003" w:tentative="1">
+      <w:start w:val="1"/>
+      <w:numFmt w:val="bullet"/>
+      <w:lvlText w:val="o"/>
+      <w:lvlJc w:val="left"/>
+      <w:pPr>
+        <w:ind w:left="6108" w:hanging="360"/>
+      </w:pPr>
+      <w:rPr>
+        <w:rFonts w:ascii="Courier New" w:hAnsi="Courier New" w:cs="Courier New" w:hint="default"/>
+      </w:rPr>
+    </w:lvl>
+    <w:lvl w:ilvl="8" w:tplc="040C0005" w:tentative="1">
+      <w:start w:val="1"/>
+      <w:numFmt w:val="bullet"/>
+      <w:lvlText w:val=""/>
+      <w:lvlJc w:val="left"/>
+      <w:pPr>
+        <w:ind w:left="6828" w:hanging="360"/>
+      </w:pPr>
+      <w:rPr>
+        <w:rFonts w:ascii="Wingdings" w:hAnsi="Wingdings" w:hint="default"/>
+      </w:rPr>
+    </w:lvl>
+  </w:abstractNum>
   <w:num w:numId="1" w16cid:durableId="88166570">
     <w:abstractNumId w:val="0"/>
   </w:num>
   <w:num w:numId="2" w16cid:durableId="1398555435">
+    <w:abstractNumId w:val="2"/>
+  </w:num>
+  <w:num w:numId="3" w16cid:durableId="1538003904">
     <w:abstractNumId w:val="1"/>
   </w:num>
 </w:numbering>
@@ -1231,6 +3297,7 @@
     <w:lsdException w:name="HTML Sample" w:semiHidden="1" w:unhideWhenUsed="1"/>
     <w:lsdException w:name="HTML Typewriter" w:semiHidden="1" w:unhideWhenUsed="1"/>
     <w:lsdException w:name="HTML Variable" w:semiHidden="1" w:unhideWhenUsed="1"/>
+    <w:lsdException w:name="Normal Table" w:semiHidden="1" w:unhideWhenUsed="1"/>
     <w:lsdException w:name="annotation subject" w:semiHidden="1" w:unhideWhenUsed="1"/>
     <w:lsdException w:name="No List" w:semiHidden="1" w:unhideWhenUsed="1"/>
     <w:lsdException w:name="Outline List 1" w:semiHidden="1" w:unhideWhenUsed="1"/>
@@ -1273,8 +3340,11 @@
     <w:lsdException w:name="Table Contemporary" w:semiHidden="1" w:unhideWhenUsed="1"/>
     <w:lsdException w:name="Table Elegant" w:semiHidden="1" w:unhideWhenUsed="1"/>
     <w:lsdException w:name="Table Professional" w:semiHidden="1" w:unhideWhenUsed="1"/>
+    <w:lsdException w:name="Table Subtle 1" w:semiHidden="1" w:unhideWhenUsed="1"/>
     <w:lsdException w:name="Table Subtle 2" w:semiHidden="1" w:unhideWhenUsed="1"/>
     <w:lsdException w:name="Table Web 1" w:semiHidden="1" w:unhideWhenUsed="1"/>
+    <w:lsdException w:name="Table Web 2" w:semiHidden="1" w:unhideWhenUsed="1"/>
+    <w:lsdException w:name="Table Web 3" w:semiHidden="1" w:unhideWhenUsed="1"/>
     <w:lsdException w:name="Balloon Text" w:semiHidden="1" w:unhideWhenUsed="1"/>
     <w:lsdException w:name="Table Grid" w:uiPriority="39"/>
     <w:lsdException w:name="Table Theme" w:semiHidden="1" w:unhideWhenUsed="1"/>
@@ -1535,7 +3605,6 @@
   <w:style w:type="character" w:default="1" w:styleId="Policepardfaut">
     <w:name w:val="Default Paragraph Font"/>
     <w:uiPriority w:val="1"/>
-    <w:semiHidden/>
     <w:unhideWhenUsed/>
   </w:style>
   <w:style w:type="table" w:default="1" w:styleId="TableauNormal">

</xml_diff>

<commit_message>
Révisions pseudo-code et json
</commit_message>
<xml_diff>
--- a/algorithme/Algorithme.docx
+++ b/algorithme/Algorithme.docx
@@ -33,7 +33,7 @@
                     <pic:cNvPicPr preferRelativeResize="0"/>
                   </pic:nvPicPr>
                   <pic:blipFill>
-                    <a:blip r:embed="rId5"/>
+                    <a:blip r:embed="rId7"/>
                     <a:srcRect/>
                     <a:stretch>
                       <a:fillRect/>
@@ -592,7 +592,7 @@
                     </pic:cNvPicPr>
                   </pic:nvPicPr>
                   <pic:blipFill>
-                    <a:blip r:embed="rId6" cstate="print">
+                    <a:blip r:embed="rId8" cstate="print">
                       <a:extLst>
                         <a:ext uri="{28A0092B-C50C-407E-A947-70E740481C1C}">
                           <a14:useLocalDpi xmlns:a14="http://schemas.microsoft.com/office/drawing/2010/main" val="0"/>
@@ -1673,40 +1673,7 @@
           <w:szCs w:val="20"/>
           <w:lang w:val="fr-FR"/>
         </w:rPr>
-        <w:t xml:space="preserve">         - si </w:t>
-      </w:r>
-      <w:r>
-        <w:rPr>
-          <w:rFonts w:ascii="Times New Roman" w:hAnsi="Times New Roman" w:cs="Times New Roman"/>
-          <w:i/>
-          <w:iCs/>
-          <w:sz w:val="20"/>
-          <w:szCs w:val="20"/>
-          <w:lang w:val="fr-FR"/>
-        </w:rPr>
-        <w:t>on n’a pas</w:t>
-      </w:r>
-      <w:r>
-        <w:rPr>
-          <w:rFonts w:ascii="Times New Roman" w:hAnsi="Times New Roman" w:cs="Times New Roman"/>
-          <w:i/>
-          <w:iCs/>
-          <w:sz w:val="20"/>
-          <w:szCs w:val="20"/>
-          <w:lang w:val="fr-FR"/>
-        </w:rPr>
-        <w:t xml:space="preserve"> le temps, </w:t>
-      </w:r>
-      <w:r>
-        <w:rPr>
-          <w:rFonts w:ascii="Times New Roman" w:hAnsi="Times New Roman" w:cs="Times New Roman"/>
-          <w:i/>
-          <w:iCs/>
-          <w:sz w:val="20"/>
-          <w:szCs w:val="20"/>
-          <w:lang w:val="fr-FR"/>
-        </w:rPr>
-        <w:t>on ne fait pas</w:t>
+        <w:t>         - si on n’a pas le temps, on ne fait pas</w:t>
       </w:r>
     </w:p>
     <w:p>
@@ -1807,25 +1774,237 @@
           <w:sz w:val="18"/>
           <w:szCs w:val="18"/>
         </w:rPr>
-        <w:t xml:space="preserve"> associerParrainFilleul(listePremiereAnnee, listeSecondeAnnee)</w:t>
-      </w:r>
-    </w:p>
-    <w:p>
-      <w:pPr>
-        <w:rPr>
-          <w:rFonts w:ascii="Courier New" w:hAnsi="Courier New" w:cs="Courier New"/>
-          <w:sz w:val="18"/>
-          <w:szCs w:val="18"/>
-        </w:rPr>
-      </w:pPr>
-      <w:r>
-        <w:rPr>
-          <w:rFonts w:ascii="Courier New" w:hAnsi="Courier New" w:cs="Courier New"/>
-          <w:sz w:val="18"/>
-          <w:szCs w:val="18"/>
-        </w:rPr>
-        <w:tab/>
-        <w:t>retirerReponsesNegatives(listeSecondeAnnee)</w:t>
+        <w:t xml:space="preserve"> </w:t>
+      </w:r>
+      <w:proofErr w:type="spellStart"/>
+      <w:r>
+        <w:rPr>
+          <w:rFonts w:ascii="Courier New" w:hAnsi="Courier New" w:cs="Courier New"/>
+          <w:sz w:val="18"/>
+          <w:szCs w:val="18"/>
+        </w:rPr>
+        <w:t>associerParrainFilleul</w:t>
+      </w:r>
+      <w:proofErr w:type="spellEnd"/>
+      <w:r>
+        <w:rPr>
+          <w:rFonts w:ascii="Courier New" w:hAnsi="Courier New" w:cs="Courier New"/>
+          <w:sz w:val="18"/>
+          <w:szCs w:val="18"/>
+        </w:rPr>
+        <w:t>(</w:t>
+      </w:r>
+      <w:r>
+        <w:rPr>
+          <w:rFonts w:ascii="Courier New" w:hAnsi="Courier New" w:cs="Courier New"/>
+          <w:sz w:val="18"/>
+          <w:szCs w:val="18"/>
+        </w:rPr>
+        <w:t xml:space="preserve">formulaire, </w:t>
+      </w:r>
+      <w:proofErr w:type="spellStart"/>
+      <w:r>
+        <w:rPr>
+          <w:rFonts w:ascii="Courier New" w:hAnsi="Courier New" w:cs="Courier New"/>
+          <w:sz w:val="18"/>
+          <w:szCs w:val="18"/>
+        </w:rPr>
+        <w:t>listePremiereAnnee</w:t>
+      </w:r>
+      <w:proofErr w:type="spellEnd"/>
+      <w:r>
+        <w:rPr>
+          <w:rFonts w:ascii="Courier New" w:hAnsi="Courier New" w:cs="Courier New"/>
+          <w:sz w:val="18"/>
+          <w:szCs w:val="18"/>
+        </w:rPr>
+        <w:t xml:space="preserve">, </w:t>
+      </w:r>
+      <w:proofErr w:type="spellStart"/>
+      <w:r>
+        <w:rPr>
+          <w:rFonts w:ascii="Courier New" w:hAnsi="Courier New" w:cs="Courier New"/>
+          <w:sz w:val="18"/>
+          <w:szCs w:val="18"/>
+        </w:rPr>
+        <w:t>listeSecondeAnnee</w:t>
+      </w:r>
+      <w:proofErr w:type="spellEnd"/>
+      <w:r>
+        <w:rPr>
+          <w:rFonts w:ascii="Courier New" w:hAnsi="Courier New" w:cs="Courier New"/>
+          <w:sz w:val="18"/>
+          <w:szCs w:val="18"/>
+        </w:rPr>
+        <w:t>)</w:t>
+      </w:r>
+    </w:p>
+    <w:p>
+      <w:pPr>
+        <w:rPr>
+          <w:rFonts w:ascii="Courier New" w:hAnsi="Courier New" w:cs="Courier New"/>
+          <w:sz w:val="18"/>
+          <w:szCs w:val="18"/>
+        </w:rPr>
+      </w:pPr>
+      <w:r>
+        <w:rPr>
+          <w:rFonts w:ascii="Courier New" w:hAnsi="Courier New" w:cs="Courier New"/>
+          <w:sz w:val="18"/>
+          <w:szCs w:val="18"/>
+        </w:rPr>
+        <w:tab/>
+      </w:r>
+      <w:proofErr w:type="spellStart"/>
+      <w:r>
+        <w:rPr>
+          <w:rFonts w:ascii="Courier New" w:hAnsi="Courier New" w:cs="Courier New"/>
+          <w:sz w:val="18"/>
+          <w:szCs w:val="18"/>
+        </w:rPr>
+        <w:t>matriceScore</w:t>
+      </w:r>
+      <w:proofErr w:type="spellEnd"/>
+      <w:r>
+        <w:rPr>
+          <w:rFonts w:ascii="Courier New" w:hAnsi="Courier New" w:cs="Courier New"/>
+          <w:sz w:val="18"/>
+          <w:szCs w:val="18"/>
+        </w:rPr>
+        <w:t xml:space="preserve"> = </w:t>
+      </w:r>
+      <w:proofErr w:type="spellStart"/>
+      <w:r>
+        <w:rPr>
+          <w:rFonts w:ascii="Courier New" w:hAnsi="Courier New" w:cs="Courier New"/>
+          <w:sz w:val="18"/>
+          <w:szCs w:val="18"/>
+        </w:rPr>
+        <w:t>calculerMatriceScore</w:t>
+      </w:r>
+      <w:proofErr w:type="spellEnd"/>
+      <w:r>
+        <w:rPr>
+          <w:rFonts w:ascii="Courier New" w:hAnsi="Courier New" w:cs="Courier New"/>
+          <w:sz w:val="18"/>
+          <w:szCs w:val="18"/>
+        </w:rPr>
+        <w:t>(</w:t>
+      </w:r>
+      <w:r>
+        <w:rPr>
+          <w:rFonts w:ascii="Courier New" w:hAnsi="Courier New" w:cs="Courier New"/>
+          <w:sz w:val="18"/>
+          <w:szCs w:val="18"/>
+        </w:rPr>
+        <w:t xml:space="preserve">formulaire, </w:t>
+      </w:r>
+      <w:proofErr w:type="spellStart"/>
+      <w:r>
+        <w:rPr>
+          <w:rFonts w:ascii="Courier New" w:hAnsi="Courier New" w:cs="Courier New"/>
+          <w:sz w:val="18"/>
+          <w:szCs w:val="18"/>
+        </w:rPr>
+        <w:t>listePremiereAnnee</w:t>
+      </w:r>
+      <w:proofErr w:type="spellEnd"/>
+      <w:r>
+        <w:rPr>
+          <w:rFonts w:ascii="Courier New" w:hAnsi="Courier New" w:cs="Courier New"/>
+          <w:sz w:val="18"/>
+          <w:szCs w:val="18"/>
+        </w:rPr>
+        <w:t xml:space="preserve">, </w:t>
+      </w:r>
+      <w:proofErr w:type="spellStart"/>
+      <w:r>
+        <w:rPr>
+          <w:rFonts w:ascii="Courier New" w:hAnsi="Courier New" w:cs="Courier New"/>
+          <w:sz w:val="18"/>
+          <w:szCs w:val="18"/>
+        </w:rPr>
+        <w:t>listeSecondeAnnee</w:t>
+      </w:r>
+      <w:proofErr w:type="spellEnd"/>
+      <w:r>
+        <w:rPr>
+          <w:rFonts w:ascii="Courier New" w:hAnsi="Courier New" w:cs="Courier New"/>
+          <w:sz w:val="18"/>
+          <w:szCs w:val="18"/>
+        </w:rPr>
+        <w:t>)</w:t>
+      </w:r>
+    </w:p>
+    <w:p>
+      <w:pPr>
+        <w:rPr>
+          <w:rFonts w:ascii="Courier New" w:hAnsi="Courier New" w:cs="Courier New"/>
+          <w:sz w:val="18"/>
+          <w:szCs w:val="18"/>
+        </w:rPr>
+      </w:pPr>
+      <w:r>
+        <w:rPr>
+          <w:rFonts w:ascii="Courier New" w:hAnsi="Courier New" w:cs="Courier New"/>
+          <w:sz w:val="18"/>
+          <w:szCs w:val="18"/>
+        </w:rPr>
+        <w:tab/>
+      </w:r>
+      <w:proofErr w:type="spellStart"/>
+      <w:r>
+        <w:rPr>
+          <w:rFonts w:ascii="Courier New" w:hAnsi="Courier New" w:cs="Courier New"/>
+          <w:sz w:val="18"/>
+          <w:szCs w:val="18"/>
+        </w:rPr>
+        <w:t>tableauAssociation</w:t>
+      </w:r>
+      <w:proofErr w:type="spellEnd"/>
+      <w:r>
+        <w:rPr>
+          <w:rFonts w:ascii="Courier New" w:hAnsi="Courier New" w:cs="Courier New"/>
+          <w:sz w:val="18"/>
+          <w:szCs w:val="18"/>
+        </w:rPr>
+        <w:t xml:space="preserve"> = </w:t>
+      </w:r>
+      <w:proofErr w:type="spellStart"/>
+      <w:r>
+        <w:rPr>
+          <w:rFonts w:ascii="Courier New" w:hAnsi="Courier New" w:cs="Courier New"/>
+          <w:sz w:val="18"/>
+          <w:szCs w:val="18"/>
+        </w:rPr>
+        <w:t>appliquerMethodeHongroise</w:t>
+      </w:r>
+      <w:proofErr w:type="spellEnd"/>
+      <w:r>
+        <w:rPr>
+          <w:rFonts w:ascii="Courier New" w:hAnsi="Courier New" w:cs="Courier New"/>
+          <w:sz w:val="18"/>
+          <w:szCs w:val="18"/>
+        </w:rPr>
+        <w:t>(</w:t>
+      </w:r>
+      <w:proofErr w:type="spellStart"/>
+      <w:r>
+        <w:rPr>
+          <w:rFonts w:ascii="Courier New" w:hAnsi="Courier New" w:cs="Courier New"/>
+          <w:sz w:val="18"/>
+          <w:szCs w:val="18"/>
+        </w:rPr>
+        <w:t>matriceScore</w:t>
+      </w:r>
+      <w:proofErr w:type="spellEnd"/>
+      <w:r>
+        <w:rPr>
+          <w:rFonts w:ascii="Courier New" w:hAnsi="Courier New" w:cs="Courier New"/>
+          <w:sz w:val="18"/>
+          <w:szCs w:val="18"/>
+        </w:rPr>
+        <w:t>)</w:t>
       </w:r>
     </w:p>
     <w:p>
@@ -1852,33 +2031,53 @@
           <w:sz w:val="18"/>
           <w:szCs w:val="18"/>
         </w:rPr>
-        <w:t>Initialiser</w:t>
-      </w:r>
-      <w:r>
-        <w:rPr>
-          <w:rFonts w:ascii="Courier New" w:hAnsi="Courier New" w:cs="Courier New"/>
-          <w:sz w:val="18"/>
-          <w:szCs w:val="18"/>
-        </w:rPr>
-        <w:t xml:space="preserve"> tableauScore[nbPremiereAnnees,nbSecondeAnnee]</w:t>
-      </w:r>
-    </w:p>
-    <w:p>
-      <w:pPr>
-        <w:rPr>
-          <w:rFonts w:ascii="Courier New" w:hAnsi="Courier New" w:cs="Courier New"/>
-          <w:sz w:val="18"/>
-          <w:szCs w:val="18"/>
-        </w:rPr>
-      </w:pPr>
-      <w:r>
-        <w:rPr>
-          <w:rFonts w:ascii="Courier New" w:hAnsi="Courier New" w:cs="Courier New"/>
-          <w:sz w:val="18"/>
-          <w:szCs w:val="18"/>
-        </w:rPr>
-        <w:tab/>
-      </w:r>
+        <w:t xml:space="preserve">Retourner </w:t>
+      </w:r>
+      <w:proofErr w:type="spellStart"/>
+      <w:r>
+        <w:rPr>
+          <w:rFonts w:ascii="Courier New" w:hAnsi="Courier New" w:cs="Courier New"/>
+          <w:sz w:val="18"/>
+          <w:szCs w:val="18"/>
+        </w:rPr>
+        <w:t>tableauAssociation</w:t>
+      </w:r>
+      <w:proofErr w:type="spellEnd"/>
+    </w:p>
+    <w:p>
+      <w:pPr>
+        <w:rPr>
+          <w:rFonts w:ascii="Courier New" w:hAnsi="Courier New" w:cs="Courier New"/>
+          <w:sz w:val="18"/>
+          <w:szCs w:val="18"/>
+        </w:rPr>
+      </w:pPr>
+      <w:r>
+        <w:rPr>
+          <w:rFonts w:ascii="Courier New" w:hAnsi="Courier New" w:cs="Courier New"/>
+          <w:sz w:val="18"/>
+          <w:szCs w:val="18"/>
+        </w:rPr>
+        <w:tab/>
+      </w:r>
+    </w:p>
+    <w:p>
+      <w:pPr>
+        <w:rPr>
+          <w:rFonts w:ascii="Courier New" w:hAnsi="Courier New" w:cs="Courier New"/>
+          <w:sz w:val="18"/>
+          <w:szCs w:val="18"/>
+        </w:rPr>
+      </w:pPr>
+    </w:p>
+    <w:p>
+      <w:pPr>
+        <w:rPr>
+          <w:rFonts w:ascii="Courier New" w:hAnsi="Courier New" w:cs="Courier New"/>
+          <w:sz w:val="18"/>
+          <w:szCs w:val="18"/>
+        </w:rPr>
+      </w:pPr>
       <w:r>
         <w:rPr>
           <w:rFonts w:ascii="Courier New" w:hAnsi="Courier New" w:cs="Courier New"/>
@@ -1887,25 +2086,70 @@
           <w:sz w:val="18"/>
           <w:szCs w:val="18"/>
         </w:rPr>
-        <w:t>Initialiser</w:t>
-      </w:r>
-      <w:r>
-        <w:rPr>
-          <w:rFonts w:ascii="Courier New" w:hAnsi="Courier New" w:cs="Courier New"/>
-          <w:sz w:val="18"/>
-          <w:szCs w:val="18"/>
-        </w:rPr>
-        <w:t xml:space="preserve"> tableauAssociation[nbPremiereAnnees,2]</w:t>
-      </w:r>
-    </w:p>
-    <w:p>
-      <w:pPr>
-        <w:rPr>
-          <w:rFonts w:ascii="Courier New" w:hAnsi="Courier New" w:cs="Courier New"/>
-          <w:sz w:val="18"/>
-          <w:szCs w:val="18"/>
-        </w:rPr>
-      </w:pPr>
+        <w:t>Fonction</w:t>
+      </w:r>
+      <w:r>
+        <w:rPr>
+          <w:rFonts w:ascii="Courier New" w:hAnsi="Courier New" w:cs="Courier New"/>
+          <w:sz w:val="18"/>
+          <w:szCs w:val="18"/>
+        </w:rPr>
+        <w:t xml:space="preserve"> </w:t>
+      </w:r>
+      <w:proofErr w:type="spellStart"/>
+      <w:r>
+        <w:rPr>
+          <w:rFonts w:ascii="Courier New" w:hAnsi="Courier New" w:cs="Courier New"/>
+          <w:sz w:val="18"/>
+          <w:szCs w:val="18"/>
+        </w:rPr>
+        <w:t>calculerMatriceScore</w:t>
+      </w:r>
+      <w:proofErr w:type="spellEnd"/>
+      <w:r>
+        <w:rPr>
+          <w:rFonts w:ascii="Courier New" w:hAnsi="Courier New" w:cs="Courier New"/>
+          <w:sz w:val="18"/>
+          <w:szCs w:val="18"/>
+        </w:rPr>
+        <w:t xml:space="preserve">(formulaire, </w:t>
+      </w:r>
+      <w:proofErr w:type="spellStart"/>
+      <w:r>
+        <w:rPr>
+          <w:rFonts w:ascii="Courier New" w:hAnsi="Courier New" w:cs="Courier New"/>
+          <w:sz w:val="18"/>
+          <w:szCs w:val="18"/>
+        </w:rPr>
+        <w:t>listePremiereAnnee</w:t>
+      </w:r>
+      <w:proofErr w:type="spellEnd"/>
+      <w:r>
+        <w:rPr>
+          <w:rFonts w:ascii="Courier New" w:hAnsi="Courier New" w:cs="Courier New"/>
+          <w:sz w:val="18"/>
+          <w:szCs w:val="18"/>
+        </w:rPr>
+        <w:t xml:space="preserve">, </w:t>
+      </w:r>
+      <w:proofErr w:type="spellStart"/>
+      <w:r>
+        <w:rPr>
+          <w:rFonts w:ascii="Courier New" w:hAnsi="Courier New" w:cs="Courier New"/>
+          <w:sz w:val="18"/>
+          <w:szCs w:val="18"/>
+        </w:rPr>
+        <w:t>listeSecondeAnnee</w:t>
+      </w:r>
+      <w:proofErr w:type="spellEnd"/>
+      <w:r>
+        <w:rPr>
+          <w:rFonts w:ascii="Courier New" w:hAnsi="Courier New" w:cs="Courier New"/>
+          <w:sz w:val="18"/>
+          <w:szCs w:val="18"/>
+        </w:rPr>
+        <w:t>)</w:t>
+      </w:r>
     </w:p>
     <w:p>
       <w:pPr>
@@ -1931,33 +2175,61 @@
           <w:sz w:val="18"/>
           <w:szCs w:val="18"/>
         </w:rPr>
-        <w:t>Pour chaque</w:t>
-      </w:r>
-      <w:r>
-        <w:rPr>
-          <w:rFonts w:ascii="Courier New" w:hAnsi="Courier New" w:cs="Courier New"/>
-          <w:sz w:val="18"/>
-          <w:szCs w:val="18"/>
-        </w:rPr>
-        <w:t xml:space="preserve"> ligne</w:t>
-      </w:r>
-    </w:p>
-    <w:p>
-      <w:pPr>
-        <w:rPr>
-          <w:rFonts w:ascii="Courier New" w:hAnsi="Courier New" w:cs="Courier New"/>
-          <w:sz w:val="18"/>
-          <w:szCs w:val="18"/>
-        </w:rPr>
-      </w:pPr>
-      <w:r>
-        <w:rPr>
-          <w:rFonts w:ascii="Courier New" w:hAnsi="Courier New" w:cs="Courier New"/>
-          <w:sz w:val="18"/>
-          <w:szCs w:val="18"/>
-        </w:rPr>
-        <w:tab/>
-      </w:r>
+        <w:t>Initialiser</w:t>
+      </w:r>
+      <w:r>
+        <w:rPr>
+          <w:rFonts w:ascii="Courier New" w:hAnsi="Courier New" w:cs="Courier New"/>
+          <w:sz w:val="18"/>
+          <w:szCs w:val="18"/>
+        </w:rPr>
+        <w:t xml:space="preserve"> </w:t>
+      </w:r>
+      <w:proofErr w:type="spellStart"/>
+      <w:r>
+        <w:rPr>
+          <w:rFonts w:ascii="Courier New" w:hAnsi="Courier New" w:cs="Courier New"/>
+          <w:sz w:val="18"/>
+          <w:szCs w:val="18"/>
+        </w:rPr>
+        <w:t>matriceScore</w:t>
+      </w:r>
+      <w:proofErr w:type="spellEnd"/>
+      <w:r>
+        <w:rPr>
+          <w:rFonts w:ascii="Courier New" w:hAnsi="Courier New" w:cs="Courier New"/>
+          <w:sz w:val="18"/>
+          <w:szCs w:val="18"/>
+        </w:rPr>
+        <w:t>[</w:t>
+      </w:r>
+      <w:proofErr w:type="spellStart"/>
+      <w:r>
+        <w:rPr>
+          <w:rFonts w:ascii="Courier New" w:hAnsi="Courier New" w:cs="Courier New"/>
+          <w:sz w:val="18"/>
+          <w:szCs w:val="18"/>
+        </w:rPr>
+        <w:t>nbPremiereAnnees,nbSecondeAnnee</w:t>
+      </w:r>
+      <w:proofErr w:type="spellEnd"/>
+      <w:r>
+        <w:rPr>
+          <w:rFonts w:ascii="Courier New" w:hAnsi="Courier New" w:cs="Courier New"/>
+          <w:sz w:val="18"/>
+          <w:szCs w:val="18"/>
+        </w:rPr>
+        <w:t>]</w:t>
+      </w:r>
+    </w:p>
+    <w:p>
+      <w:pPr>
+        <w:rPr>
+          <w:rFonts w:ascii="Courier New" w:hAnsi="Courier New" w:cs="Courier New"/>
+          <w:sz w:val="18"/>
+          <w:szCs w:val="18"/>
+        </w:rPr>
+      </w:pPr>
       <w:r>
         <w:rPr>
           <w:rFonts w:ascii="Courier New" w:hAnsi="Courier New" w:cs="Courier New"/>
@@ -1982,25 +2254,17 @@
           <w:sz w:val="18"/>
           <w:szCs w:val="18"/>
         </w:rPr>
-        <w:t xml:space="preserve"> colonne</w:t>
-      </w:r>
-    </w:p>
-    <w:p>
-      <w:pPr>
-        <w:rPr>
-          <w:rFonts w:ascii="Courier New" w:hAnsi="Courier New" w:cs="Courier New"/>
-          <w:sz w:val="18"/>
-          <w:szCs w:val="18"/>
-        </w:rPr>
-      </w:pPr>
-      <w:r>
-        <w:rPr>
-          <w:rFonts w:ascii="Courier New" w:hAnsi="Courier New" w:cs="Courier New"/>
-          <w:sz w:val="18"/>
-          <w:szCs w:val="18"/>
-        </w:rPr>
-        <w:tab/>
-      </w:r>
+        <w:t xml:space="preserve"> ligne</w:t>
+      </w:r>
+    </w:p>
+    <w:p>
+      <w:pPr>
+        <w:rPr>
+          <w:rFonts w:ascii="Courier New" w:hAnsi="Courier New" w:cs="Courier New"/>
+          <w:sz w:val="18"/>
+          <w:szCs w:val="18"/>
+        </w:rPr>
+      </w:pPr>
       <w:r>
         <w:rPr>
           <w:rFonts w:ascii="Courier New" w:hAnsi="Courier New" w:cs="Courier New"/>
@@ -2033,25 +2297,102 @@
           <w:sz w:val="18"/>
           <w:szCs w:val="18"/>
         </w:rPr>
-        <w:t xml:space="preserve"> reponse</w:t>
-      </w:r>
-    </w:p>
-    <w:p>
-      <w:pPr>
-        <w:rPr>
-          <w:rFonts w:ascii="Courier New" w:hAnsi="Courier New" w:cs="Courier New"/>
-          <w:sz w:val="18"/>
-          <w:szCs w:val="18"/>
-        </w:rPr>
-      </w:pPr>
-      <w:r>
-        <w:rPr>
-          <w:rFonts w:ascii="Courier New" w:hAnsi="Courier New" w:cs="Courier New"/>
-          <w:sz w:val="18"/>
-          <w:szCs w:val="18"/>
-        </w:rPr>
-        <w:tab/>
-      </w:r>
+        <w:t xml:space="preserve"> colonne</w:t>
+      </w:r>
+    </w:p>
+    <w:p>
+      <w:pPr>
+        <w:rPr>
+          <w:rFonts w:ascii="Courier New" w:hAnsi="Courier New" w:cs="Courier New"/>
+          <w:sz w:val="18"/>
+          <w:szCs w:val="18"/>
+        </w:rPr>
+      </w:pPr>
+      <w:r>
+        <w:rPr>
+          <w:rFonts w:ascii="Courier New" w:hAnsi="Courier New" w:cs="Courier New"/>
+          <w:sz w:val="18"/>
+          <w:szCs w:val="18"/>
+        </w:rPr>
+        <w:tab/>
+      </w:r>
+      <w:r>
+        <w:rPr>
+          <w:rFonts w:ascii="Courier New" w:hAnsi="Courier New" w:cs="Courier New"/>
+          <w:sz w:val="18"/>
+          <w:szCs w:val="18"/>
+        </w:rPr>
+        <w:tab/>
+      </w:r>
+      <w:r>
+        <w:rPr>
+          <w:rFonts w:ascii="Courier New" w:hAnsi="Courier New" w:cs="Courier New"/>
+          <w:sz w:val="18"/>
+          <w:szCs w:val="18"/>
+        </w:rPr>
+        <w:tab/>
+      </w:r>
+      <w:proofErr w:type="spellStart"/>
+      <w:r>
+        <w:rPr>
+          <w:rFonts w:ascii="Courier New" w:hAnsi="Courier New" w:cs="Courier New"/>
+          <w:sz w:val="18"/>
+          <w:szCs w:val="18"/>
+        </w:rPr>
+        <w:t>tableauScore</w:t>
+      </w:r>
+      <w:proofErr w:type="spellEnd"/>
+      <w:r>
+        <w:rPr>
+          <w:rFonts w:ascii="Courier New" w:hAnsi="Courier New" w:cs="Courier New"/>
+          <w:sz w:val="18"/>
+          <w:szCs w:val="18"/>
+        </w:rPr>
+        <w:t xml:space="preserve"> [ligne][colonne]</w:t>
+      </w:r>
+      <w:r>
+        <w:rPr>
+          <w:rFonts w:ascii="Courier New" w:hAnsi="Courier New" w:cs="Courier New"/>
+          <w:sz w:val="18"/>
+          <w:szCs w:val="18"/>
+        </w:rPr>
+        <w:t xml:space="preserve"> = </w:t>
+      </w:r>
+      <w:proofErr w:type="spellStart"/>
+      <w:r>
+        <w:rPr>
+          <w:rFonts w:ascii="Courier New" w:hAnsi="Courier New" w:cs="Courier New"/>
+          <w:sz w:val="18"/>
+          <w:szCs w:val="18"/>
+        </w:rPr>
+        <w:t>n</w:t>
+      </w:r>
+      <w:r>
+        <w:rPr>
+          <w:rFonts w:ascii="Courier New" w:hAnsi="Courier New" w:cs="Courier New"/>
+          <w:sz w:val="18"/>
+          <w:szCs w:val="18"/>
+        </w:rPr>
+        <w:t>ombreDe</w:t>
+      </w:r>
+      <w:r>
+        <w:rPr>
+          <w:rFonts w:ascii="Courier New" w:hAnsi="Courier New" w:cs="Courier New"/>
+          <w:sz w:val="18"/>
+          <w:szCs w:val="18"/>
+        </w:rPr>
+        <w:t>Questions</w:t>
+      </w:r>
+      <w:proofErr w:type="spellEnd"/>
+    </w:p>
+    <w:p>
+      <w:pPr>
+        <w:rPr>
+          <w:rFonts w:ascii="Courier New" w:hAnsi="Courier New" w:cs="Courier New"/>
+          <w:sz w:val="18"/>
+          <w:szCs w:val="18"/>
+        </w:rPr>
+      </w:pPr>
       <w:r>
         <w:rPr>
           <w:rFonts w:ascii="Courier New" w:hAnsi="Courier New" w:cs="Courier New"/>
@@ -2084,84 +2425,178 @@
           <w:sz w:val="18"/>
           <w:szCs w:val="18"/>
         </w:rPr>
-        <w:t>Si</w:t>
-      </w:r>
-      <w:r>
-        <w:rPr>
-          <w:rFonts w:ascii="Courier New" w:hAnsi="Courier New" w:cs="Courier New"/>
-          <w:sz w:val="18"/>
-          <w:szCs w:val="18"/>
-        </w:rPr>
-        <w:t xml:space="preserve"> match(listePremiereAnnee[ligne].reponse, listeSecondeAnnee[colonne).reponse)</w:t>
-      </w:r>
-    </w:p>
-    <w:p>
-      <w:pPr>
-        <w:rPr>
-          <w:rFonts w:ascii="Courier New" w:hAnsi="Courier New" w:cs="Courier New"/>
-          <w:sz w:val="18"/>
-          <w:szCs w:val="18"/>
-        </w:rPr>
-      </w:pPr>
-      <w:r>
-        <w:rPr>
-          <w:rFonts w:ascii="Courier New" w:hAnsi="Courier New" w:cs="Courier New"/>
-          <w:sz w:val="18"/>
-          <w:szCs w:val="18"/>
-        </w:rPr>
-        <w:tab/>
-      </w:r>
-      <w:r>
-        <w:rPr>
-          <w:rFonts w:ascii="Courier New" w:hAnsi="Courier New" w:cs="Courier New"/>
-          <w:sz w:val="18"/>
-          <w:szCs w:val="18"/>
-        </w:rPr>
-        <w:tab/>
-      </w:r>
-      <w:r>
-        <w:rPr>
-          <w:rFonts w:ascii="Courier New" w:hAnsi="Courier New" w:cs="Courier New"/>
-          <w:sz w:val="18"/>
-          <w:szCs w:val="18"/>
-        </w:rPr>
-        <w:tab/>
-      </w:r>
-      <w:r>
-        <w:rPr>
-          <w:rFonts w:ascii="Courier New" w:hAnsi="Courier New" w:cs="Courier New"/>
-          <w:sz w:val="18"/>
-          <w:szCs w:val="18"/>
-        </w:rPr>
-        <w:tab/>
-      </w:r>
-      <w:r>
-        <w:rPr>
-          <w:rFonts w:ascii="Courier New" w:hAnsi="Courier New" w:cs="Courier New"/>
-          <w:sz w:val="18"/>
-          <w:szCs w:val="18"/>
-        </w:rPr>
-        <w:tab/>
-        <w:t>tableauScore [ligne][colonne] = tableauScore [ligne][colonne] + 1 * question.coefficient</w:t>
-      </w:r>
-    </w:p>
-    <w:p>
-      <w:pPr>
-        <w:ind w:firstLine="708"/>
-        <w:rPr>
-          <w:rFonts w:ascii="Courier New" w:hAnsi="Courier New" w:cs="Courier New"/>
-          <w:sz w:val="18"/>
-          <w:szCs w:val="18"/>
-        </w:rPr>
-      </w:pPr>
-      <w:r>
-        <w:rPr>
-          <w:rFonts w:ascii="Courier New" w:hAnsi="Courier New" w:cs="Courier New"/>
-          <w:sz w:val="18"/>
-          <w:szCs w:val="18"/>
-        </w:rPr>
-        <w:t>pointeurTab = 0</w:t>
-      </w:r>
+        <w:t>Pour chaque</w:t>
+      </w:r>
+      <w:r>
+        <w:rPr>
+          <w:rFonts w:ascii="Courier New" w:hAnsi="Courier New" w:cs="Courier New"/>
+          <w:sz w:val="18"/>
+          <w:szCs w:val="18"/>
+        </w:rPr>
+        <w:t xml:space="preserve"> </w:t>
+      </w:r>
+      <w:proofErr w:type="spellStart"/>
+      <w:r>
+        <w:rPr>
+          <w:rFonts w:ascii="Courier New" w:hAnsi="Courier New" w:cs="Courier New"/>
+          <w:sz w:val="18"/>
+          <w:szCs w:val="18"/>
+        </w:rPr>
+        <w:t>reponse</w:t>
+      </w:r>
+      <w:proofErr w:type="spellEnd"/>
+    </w:p>
+    <w:p>
+      <w:pPr>
+        <w:ind w:left="2832"/>
+        <w:rPr>
+          <w:rFonts w:ascii="Courier New" w:hAnsi="Courier New" w:cs="Courier New"/>
+          <w:sz w:val="18"/>
+          <w:szCs w:val="18"/>
+        </w:rPr>
+      </w:pPr>
+      <w:proofErr w:type="spellStart"/>
+      <w:r>
+        <w:rPr>
+          <w:rFonts w:ascii="Courier New" w:hAnsi="Courier New" w:cs="Courier New"/>
+          <w:sz w:val="18"/>
+          <w:szCs w:val="18"/>
+        </w:rPr>
+        <w:t>tableauScore</w:t>
+      </w:r>
+      <w:proofErr w:type="spellEnd"/>
+      <w:r>
+        <w:rPr>
+          <w:rFonts w:ascii="Courier New" w:hAnsi="Courier New" w:cs="Courier New"/>
+          <w:sz w:val="18"/>
+          <w:szCs w:val="18"/>
+        </w:rPr>
+        <w:t xml:space="preserve"> [ligne][colonne] = </w:t>
+      </w:r>
+      <w:proofErr w:type="spellStart"/>
+      <w:r>
+        <w:rPr>
+          <w:rFonts w:ascii="Courier New" w:hAnsi="Courier New" w:cs="Courier New"/>
+          <w:sz w:val="18"/>
+          <w:szCs w:val="18"/>
+        </w:rPr>
+        <w:t>tableauScore</w:t>
+      </w:r>
+      <w:proofErr w:type="spellEnd"/>
+      <w:r>
+        <w:rPr>
+          <w:rFonts w:ascii="Courier New" w:hAnsi="Courier New" w:cs="Courier New"/>
+          <w:sz w:val="18"/>
+          <w:szCs w:val="18"/>
+        </w:rPr>
+        <w:t xml:space="preserve"> [ligne][colonne] </w:t>
+      </w:r>
+      <w:r>
+        <w:rPr>
+          <w:rFonts w:ascii="Courier New" w:hAnsi="Courier New" w:cs="Courier New"/>
+          <w:sz w:val="18"/>
+          <w:szCs w:val="18"/>
+        </w:rPr>
+        <w:t>-</w:t>
+      </w:r>
+      <w:r>
+        <w:rPr>
+          <w:rFonts w:ascii="Courier New" w:hAnsi="Courier New" w:cs="Courier New"/>
+          <w:sz w:val="18"/>
+          <w:szCs w:val="18"/>
+        </w:rPr>
+        <w:t xml:space="preserve"> match(</w:t>
+      </w:r>
+      <w:proofErr w:type="spellStart"/>
+      <w:r>
+        <w:rPr>
+          <w:rFonts w:ascii="Courier New" w:hAnsi="Courier New" w:cs="Courier New"/>
+          <w:sz w:val="18"/>
+          <w:szCs w:val="18"/>
+        </w:rPr>
+        <w:t>listePremiereAnnee</w:t>
+      </w:r>
+      <w:proofErr w:type="spellEnd"/>
+      <w:r>
+        <w:rPr>
+          <w:rFonts w:ascii="Courier New" w:hAnsi="Courier New" w:cs="Courier New"/>
+          <w:sz w:val="18"/>
+          <w:szCs w:val="18"/>
+        </w:rPr>
+        <w:t>[ligne].</w:t>
+      </w:r>
+      <w:proofErr w:type="spellStart"/>
+      <w:r>
+        <w:rPr>
+          <w:rFonts w:ascii="Courier New" w:hAnsi="Courier New" w:cs="Courier New"/>
+          <w:sz w:val="18"/>
+          <w:szCs w:val="18"/>
+        </w:rPr>
+        <w:t>reponse</w:t>
+      </w:r>
+      <w:proofErr w:type="spellEnd"/>
+      <w:r>
+        <w:rPr>
+          <w:rFonts w:ascii="Courier New" w:hAnsi="Courier New" w:cs="Courier New"/>
+          <w:sz w:val="18"/>
+          <w:szCs w:val="18"/>
+        </w:rPr>
+        <w:t xml:space="preserve">, </w:t>
+      </w:r>
+      <w:proofErr w:type="spellStart"/>
+      <w:r>
+        <w:rPr>
+          <w:rFonts w:ascii="Courier New" w:hAnsi="Courier New" w:cs="Courier New"/>
+          <w:sz w:val="18"/>
+          <w:szCs w:val="18"/>
+        </w:rPr>
+        <w:t>listeSecondeAnnee</w:t>
+      </w:r>
+      <w:proofErr w:type="spellEnd"/>
+      <w:r>
+        <w:rPr>
+          <w:rFonts w:ascii="Courier New" w:hAnsi="Courier New" w:cs="Courier New"/>
+          <w:sz w:val="18"/>
+          <w:szCs w:val="18"/>
+        </w:rPr>
+        <w:t>[colonne).</w:t>
+      </w:r>
+      <w:proofErr w:type="spellStart"/>
+      <w:r>
+        <w:rPr>
+          <w:rFonts w:ascii="Courier New" w:hAnsi="Courier New" w:cs="Courier New"/>
+          <w:sz w:val="18"/>
+          <w:szCs w:val="18"/>
+        </w:rPr>
+        <w:t>reponse</w:t>
+      </w:r>
+      <w:proofErr w:type="spellEnd"/>
+      <w:r>
+        <w:rPr>
+          <w:rFonts w:ascii="Courier New" w:hAnsi="Courier New" w:cs="Courier New"/>
+          <w:sz w:val="18"/>
+          <w:szCs w:val="18"/>
+        </w:rPr>
+        <w:t>)</w:t>
+      </w:r>
+    </w:p>
+    <w:p>
+      <w:pPr>
+        <w:rPr>
+          <w:rFonts w:ascii="Courier New" w:hAnsi="Courier New" w:cs="Courier New"/>
+          <w:sz w:val="18"/>
+          <w:szCs w:val="18"/>
+        </w:rPr>
+      </w:pPr>
+    </w:p>
+    <w:p>
+      <w:pPr>
+        <w:rPr>
+          <w:rFonts w:ascii="Courier New" w:hAnsi="Courier New" w:cs="Courier New"/>
+          <w:sz w:val="18"/>
+          <w:szCs w:val="18"/>
+        </w:rPr>
+      </w:pPr>
     </w:p>
     <w:p>
       <w:pPr>
@@ -2179,78 +2614,69 @@
           <w:sz w:val="18"/>
           <w:szCs w:val="18"/>
         </w:rPr>
-        <w:tab/>
-        <w:t>Tant que </w:t>
-      </w:r>
-      <w:r>
-        <w:rPr>
-          <w:rFonts w:ascii="Courier New" w:hAnsi="Courier New" w:cs="Courier New"/>
-          <w:sz w:val="18"/>
-          <w:szCs w:val="18"/>
-        </w:rPr>
-        <w:t>estRempli(tableauScore)</w:t>
-      </w:r>
-    </w:p>
-    <w:p>
-      <w:pPr>
-        <w:rPr>
-          <w:rFonts w:ascii="Courier New" w:hAnsi="Courier New" w:cs="Courier New"/>
-          <w:sz w:val="18"/>
-          <w:szCs w:val="18"/>
-        </w:rPr>
-      </w:pPr>
-      <w:r>
-        <w:rPr>
-          <w:rFonts w:ascii="Courier New" w:hAnsi="Courier New" w:cs="Courier New"/>
-          <w:sz w:val="18"/>
-          <w:szCs w:val="18"/>
-        </w:rPr>
-        <w:tab/>
-      </w:r>
-      <w:r>
-        <w:rPr>
-          <w:rFonts w:ascii="Courier New" w:hAnsi="Courier New" w:cs="Courier New"/>
-          <w:sz w:val="18"/>
-          <w:szCs w:val="18"/>
-        </w:rPr>
-        <w:tab/>
-        <w:t>maximumScore = max(tableauScore)</w:t>
-      </w:r>
-    </w:p>
-    <w:p>
-      <w:pPr>
-        <w:rPr>
-          <w:rFonts w:ascii="Courier New" w:hAnsi="Courier New" w:cs="Courier New"/>
-          <w:sz w:val="18"/>
-          <w:szCs w:val="18"/>
-        </w:rPr>
-      </w:pPr>
-      <w:r>
-        <w:rPr>
-          <w:rFonts w:ascii="Courier New" w:hAnsi="Courier New" w:cs="Courier New"/>
-          <w:sz w:val="18"/>
-          <w:szCs w:val="18"/>
-        </w:rPr>
-        <w:tab/>
-      </w:r>
-      <w:r>
-        <w:rPr>
-          <w:rFonts w:ascii="Courier New" w:hAnsi="Courier New" w:cs="Courier New"/>
-          <w:sz w:val="18"/>
-          <w:szCs w:val="18"/>
-        </w:rPr>
-        <w:tab/>
-        <w:t>tableauAssociation[pointeurTab] = (listePremiereAnnee[maximumScore[0]],listeDeuxiemeAnnee[maximumScore[1])</w:t>
-      </w:r>
-    </w:p>
-    <w:p>
-      <w:pPr>
-        <w:rPr>
-          <w:rFonts w:ascii="Courier New" w:hAnsi="Courier New" w:cs="Courier New"/>
-          <w:sz w:val="18"/>
-          <w:szCs w:val="18"/>
-        </w:rPr>
-      </w:pPr>
+        <w:t>Fonction</w:t>
+      </w:r>
+      <w:r>
+        <w:rPr>
+          <w:rFonts w:ascii="Courier New" w:hAnsi="Courier New" w:cs="Courier New"/>
+          <w:sz w:val="18"/>
+          <w:szCs w:val="18"/>
+        </w:rPr>
+        <w:t xml:space="preserve"> </w:t>
+      </w:r>
+      <w:proofErr w:type="spellStart"/>
+      <w:r>
+        <w:rPr>
+          <w:rFonts w:ascii="Courier New" w:hAnsi="Courier New" w:cs="Courier New"/>
+          <w:sz w:val="18"/>
+          <w:szCs w:val="18"/>
+        </w:rPr>
+        <w:t>appliquerMethodeHongroise</w:t>
+      </w:r>
+      <w:proofErr w:type="spellEnd"/>
+      <w:r>
+        <w:rPr>
+          <w:rFonts w:ascii="Courier New" w:hAnsi="Courier New" w:cs="Courier New"/>
+          <w:sz w:val="18"/>
+          <w:szCs w:val="18"/>
+        </w:rPr>
+        <w:t>(</w:t>
+      </w:r>
+      <w:proofErr w:type="spellStart"/>
+      <w:r>
+        <w:rPr>
+          <w:rFonts w:ascii="Courier New" w:hAnsi="Courier New" w:cs="Courier New"/>
+          <w:sz w:val="18"/>
+          <w:szCs w:val="18"/>
+        </w:rPr>
+        <w:t>matriceScore</w:t>
+      </w:r>
+      <w:proofErr w:type="spellEnd"/>
+      <w:r>
+        <w:rPr>
+          <w:rFonts w:ascii="Courier New" w:hAnsi="Courier New" w:cs="Courier New"/>
+          <w:sz w:val="18"/>
+          <w:szCs w:val="18"/>
+        </w:rPr>
+        <w:t>)</w:t>
+      </w:r>
+    </w:p>
+    <w:p>
+      <w:pPr>
+        <w:rPr>
+          <w:rFonts w:ascii="Courier New" w:hAnsi="Courier New" w:cs="Courier New"/>
+          <w:sz w:val="18"/>
+          <w:szCs w:val="18"/>
+        </w:rPr>
+      </w:pPr>
+      <w:r>
+        <w:rPr>
+          <w:rFonts w:ascii="Courier New" w:hAnsi="Courier New" w:cs="Courier New"/>
+          <w:sz w:val="18"/>
+          <w:szCs w:val="18"/>
+        </w:rPr>
+        <w:tab/>
+      </w:r>
       <w:r>
         <w:rPr>
           <w:rFonts w:ascii="Courier New" w:hAnsi="Courier New" w:cs="Courier New"/>
@@ -2259,8 +2685,114 @@
           <w:sz w:val="18"/>
           <w:szCs w:val="18"/>
         </w:rPr>
-        <w:tab/>
-      </w:r>
+        <w:t>Initialiser</w:t>
+      </w:r>
+      <w:r>
+        <w:rPr>
+          <w:rFonts w:ascii="Courier New" w:hAnsi="Courier New" w:cs="Courier New"/>
+          <w:sz w:val="18"/>
+          <w:szCs w:val="18"/>
+        </w:rPr>
+        <w:t xml:space="preserve"> </w:t>
+      </w:r>
+      <w:proofErr w:type="spellStart"/>
+      <w:r>
+        <w:rPr>
+          <w:rFonts w:ascii="Courier New" w:hAnsi="Courier New" w:cs="Courier New"/>
+          <w:sz w:val="18"/>
+          <w:szCs w:val="18"/>
+        </w:rPr>
+        <w:t>tableauAssociation</w:t>
+      </w:r>
+      <w:proofErr w:type="spellEnd"/>
+      <w:r>
+        <w:rPr>
+          <w:rFonts w:ascii="Courier New" w:hAnsi="Courier New" w:cs="Courier New"/>
+          <w:sz w:val="18"/>
+          <w:szCs w:val="18"/>
+        </w:rPr>
+        <w:t>[nbPremiereAnnees,2]</w:t>
+      </w:r>
+    </w:p>
+    <w:p>
+      <w:pPr>
+        <w:rPr>
+          <w:rFonts w:ascii="Courier New" w:hAnsi="Courier New" w:cs="Courier New"/>
+          <w:sz w:val="18"/>
+          <w:szCs w:val="18"/>
+        </w:rPr>
+      </w:pPr>
+      <w:r>
+        <w:rPr>
+          <w:rFonts w:ascii="Courier New" w:hAnsi="Courier New" w:cs="Courier New"/>
+          <w:sz w:val="18"/>
+          <w:szCs w:val="18"/>
+        </w:rPr>
+        <w:tab/>
+      </w:r>
+    </w:p>
+    <w:p>
+      <w:pPr>
+        <w:rPr>
+          <w:rFonts w:ascii="Courier New" w:hAnsi="Courier New" w:cs="Courier New"/>
+          <w:sz w:val="18"/>
+          <w:szCs w:val="18"/>
+        </w:rPr>
+      </w:pPr>
+    </w:p>
+    <w:p>
+      <w:pPr>
+        <w:rPr>
+          <w:rFonts w:ascii="Courier New" w:hAnsi="Courier New" w:cs="Courier New"/>
+          <w:sz w:val="18"/>
+          <w:szCs w:val="18"/>
+        </w:rPr>
+      </w:pPr>
+    </w:p>
+    <w:p>
+      <w:pPr>
+        <w:rPr>
+          <w:rFonts w:ascii="Courier New" w:hAnsi="Courier New" w:cs="Courier New"/>
+          <w:sz w:val="18"/>
+          <w:szCs w:val="18"/>
+        </w:rPr>
+      </w:pPr>
+      <w:r>
+        <w:rPr>
+          <w:rFonts w:ascii="Courier New" w:hAnsi="Courier New" w:cs="Courier New"/>
+          <w:sz w:val="18"/>
+          <w:szCs w:val="18"/>
+        </w:rPr>
+        <w:tab/>
+      </w:r>
+    </w:p>
+    <w:p>
+      <w:pPr>
+        <w:rPr>
+          <w:rFonts w:ascii="Courier New" w:hAnsi="Courier New" w:cs="Courier New"/>
+          <w:sz w:val="18"/>
+          <w:szCs w:val="18"/>
+        </w:rPr>
+      </w:pPr>
+    </w:p>
+    <w:p>
+      <w:pPr>
+        <w:rPr>
+          <w:rFonts w:ascii="Courier New" w:hAnsi="Courier New" w:cs="Courier New"/>
+          <w:sz w:val="18"/>
+          <w:szCs w:val="18"/>
+        </w:rPr>
+      </w:pPr>
+    </w:p>
+    <w:p>
+      <w:pPr>
+        <w:rPr>
+          <w:rFonts w:ascii="Courier New" w:hAnsi="Courier New" w:cs="Courier New"/>
+          <w:sz w:val="18"/>
+          <w:szCs w:val="18"/>
+          <w:lang w:val="fr-FR"/>
+        </w:rPr>
+      </w:pPr>
       <w:r>
         <w:rPr>
           <w:rFonts w:ascii="Courier New" w:hAnsi="Courier New" w:cs="Courier New"/>
@@ -2268,35 +2800,28 @@
           <w:bCs/>
           <w:sz w:val="18"/>
           <w:szCs w:val="18"/>
-        </w:rPr>
-        <w:tab/>
-        <w:t>Incrémenter</w:t>
-      </w:r>
-      <w:r>
-        <w:rPr>
-          <w:rFonts w:ascii="Courier New" w:hAnsi="Courier New" w:cs="Courier New"/>
-          <w:sz w:val="18"/>
-          <w:szCs w:val="18"/>
-        </w:rPr>
-        <w:t xml:space="preserve"> pointeurTab</w:t>
-      </w:r>
-    </w:p>
-    <w:p>
-      <w:pPr>
-        <w:rPr>
-          <w:rFonts w:ascii="Courier New" w:hAnsi="Courier New" w:cs="Courier New"/>
-          <w:sz w:val="18"/>
-          <w:szCs w:val="18"/>
-        </w:rPr>
-      </w:pPr>
-      <w:r>
-        <w:rPr>
-          <w:rFonts w:ascii="Courier New" w:hAnsi="Courier New" w:cs="Courier New"/>
-          <w:sz w:val="18"/>
-          <w:szCs w:val="18"/>
-        </w:rPr>
-        <w:tab/>
-      </w:r>
+          <w:lang w:val="fr-FR"/>
+        </w:rPr>
+        <w:t>Fonction</w:t>
+      </w:r>
+      <w:r>
+        <w:rPr>
+          <w:rFonts w:ascii="Courier New" w:hAnsi="Courier New" w:cs="Courier New"/>
+          <w:sz w:val="18"/>
+          <w:szCs w:val="18"/>
+          <w:lang w:val="fr-FR"/>
+        </w:rPr>
+        <w:t xml:space="preserve"> match(reponsePremiereAnnee, reponseSecondeAnnee)</w:t>
+      </w:r>
+    </w:p>
+    <w:p>
+      <w:pPr>
+        <w:rPr>
+          <w:rFonts w:ascii="Courier New" w:hAnsi="Courier New" w:cs="Courier New"/>
+          <w:sz w:val="18"/>
+          <w:szCs w:val="18"/>
+        </w:rPr>
+      </w:pPr>
       <w:r>
         <w:rPr>
           <w:rFonts w:ascii="Courier New" w:hAnsi="Courier New" w:cs="Courier New"/>
@@ -2304,65 +2829,22 @@
           <w:bCs/>
           <w:sz w:val="18"/>
           <w:szCs w:val="18"/>
-        </w:rPr>
-        <w:t>Retourner</w:t>
-      </w:r>
-      <w:r>
-        <w:rPr>
-          <w:rFonts w:ascii="Courier New" w:hAnsi="Courier New" w:cs="Courier New"/>
-          <w:sz w:val="18"/>
-          <w:szCs w:val="18"/>
-        </w:rPr>
-        <w:t xml:space="preserve"> tableauAssociation</w:t>
-      </w:r>
-    </w:p>
-    <w:p>
-      <w:pPr>
-        <w:rPr>
-          <w:rFonts w:ascii="Courier New" w:hAnsi="Courier New" w:cs="Courier New"/>
-          <w:sz w:val="18"/>
-          <w:szCs w:val="18"/>
-        </w:rPr>
-      </w:pPr>
-    </w:p>
-    <w:p>
-      <w:pPr>
-        <w:rPr>
-          <w:rFonts w:ascii="Courier New" w:hAnsi="Courier New" w:cs="Courier New"/>
-          <w:sz w:val="18"/>
-          <w:szCs w:val="18"/>
-        </w:rPr>
-      </w:pPr>
-    </w:p>
-    <w:p>
-      <w:pPr>
-        <w:rPr>
-          <w:rFonts w:ascii="Courier New" w:hAnsi="Courier New" w:cs="Courier New"/>
-          <w:sz w:val="18"/>
-          <w:szCs w:val="18"/>
-        </w:rPr>
-      </w:pPr>
-    </w:p>
-    <w:p>
-      <w:pPr>
-        <w:rPr>
-          <w:rFonts w:ascii="Courier New" w:hAnsi="Courier New" w:cs="Courier New"/>
-          <w:sz w:val="18"/>
-          <w:szCs w:val="18"/>
           <w:lang w:val="fr-FR"/>
         </w:rPr>
-      </w:pPr>
-      <w:r>
-        <w:rPr>
-          <w:rFonts w:ascii="Courier New" w:hAnsi="Courier New" w:cs="Courier New"/>
-          <w:b/>
-          <w:bCs/>
+        <w:tab/>
+        <w:t xml:space="preserve">Retourner </w:t>
+      </w:r>
+      <w:proofErr w:type="spellStart"/>
+      <w:r>
+        <w:rPr>
+          <w:rFonts w:ascii="Courier New" w:hAnsi="Courier New" w:cs="Courier New"/>
           <w:sz w:val="18"/>
           <w:szCs w:val="18"/>
           <w:lang w:val="fr-FR"/>
         </w:rPr>
-        <w:t>Fonction</w:t>
-      </w:r>
+        <w:t>nombreReponsesCochéesEnCommun</w:t>
+      </w:r>
+      <w:proofErr w:type="spellEnd"/>
       <w:r>
         <w:rPr>
           <w:rFonts w:ascii="Courier New" w:hAnsi="Courier New" w:cs="Courier New"/>
@@ -2370,451 +2852,35 @@
           <w:szCs w:val="18"/>
           <w:lang w:val="fr-FR"/>
         </w:rPr>
-        <w:t xml:space="preserve"> match(reponsePremiereAnnee, reponseSecondeAnnee)</w:t>
-      </w:r>
-    </w:p>
-    <w:p>
-      <w:pPr>
+        <w:t>/</w:t>
+      </w:r>
+      <w:proofErr w:type="spellStart"/>
+      <w:r>
         <w:rPr>
           <w:rFonts w:ascii="Courier New" w:hAnsi="Courier New" w:cs="Courier New"/>
           <w:sz w:val="18"/>
           <w:szCs w:val="18"/>
           <w:lang w:val="fr-FR"/>
         </w:rPr>
-      </w:pPr>
-      <w:r>
-        <w:rPr>
-          <w:rFonts w:ascii="Courier New" w:hAnsi="Courier New" w:cs="Courier New"/>
-          <w:sz w:val="18"/>
-          <w:szCs w:val="18"/>
-          <w:lang w:val="fr-FR"/>
-        </w:rPr>
-        <w:tab/>
-      </w:r>
-      <w:r>
-        <w:rPr>
-          <w:rFonts w:ascii="Courier New" w:hAnsi="Courier New" w:cs="Courier New"/>
-          <w:b/>
-          <w:bCs/>
-          <w:sz w:val="18"/>
-          <w:szCs w:val="18"/>
-          <w:lang w:val="fr-FR"/>
-        </w:rPr>
-        <w:t>Si</w:t>
-      </w:r>
-      <w:r>
-        <w:rPr>
-          <w:rFonts w:ascii="Courier New" w:hAnsi="Courier New" w:cs="Courier New"/>
-          <w:sz w:val="18"/>
-          <w:szCs w:val="18"/>
-          <w:lang w:val="fr-FR"/>
-        </w:rPr>
-        <w:t xml:space="preserve"> reponsePremiereAnnee = reponseSecondeAnnee</w:t>
-      </w:r>
-    </w:p>
-    <w:p>
-      <w:pPr>
-        <w:tabs>
-          <w:tab w:val="left" w:pos="708"/>
-          <w:tab w:val="left" w:pos="1416"/>
-          <w:tab w:val="left" w:pos="2124"/>
-          <w:tab w:val="left" w:pos="2832"/>
-          <w:tab w:val="left" w:pos="3540"/>
-          <w:tab w:val="left" w:pos="4865"/>
-        </w:tabs>
-        <w:rPr>
-          <w:rFonts w:ascii="Courier New" w:hAnsi="Courier New" w:cs="Courier New"/>
-          <w:sz w:val="18"/>
-          <w:szCs w:val="18"/>
-          <w:lang w:val="fr-FR"/>
-        </w:rPr>
-      </w:pPr>
-      <w:r>
-        <w:rPr>
-          <w:rFonts w:ascii="Courier New" w:hAnsi="Courier New" w:cs="Courier New"/>
-          <w:sz w:val="18"/>
-          <w:szCs w:val="18"/>
-          <w:lang w:val="fr-FR"/>
-        </w:rPr>
-        <w:tab/>
-      </w:r>
-      <w:r>
-        <w:rPr>
-          <w:rFonts w:ascii="Courier New" w:hAnsi="Courier New" w:cs="Courier New"/>
-          <w:sz w:val="18"/>
-          <w:szCs w:val="18"/>
-          <w:lang w:val="fr-FR"/>
-        </w:rPr>
-        <w:tab/>
-      </w:r>
-      <w:r>
-        <w:rPr>
-          <w:rFonts w:ascii="Courier New" w:hAnsi="Courier New" w:cs="Courier New"/>
-          <w:sz w:val="18"/>
-          <w:szCs w:val="18"/>
-          <w:lang w:val="fr-FR"/>
-        </w:rPr>
-        <w:tab/>
-      </w:r>
-      <w:r>
-        <w:rPr>
-          <w:rFonts w:ascii="Courier New" w:hAnsi="Courier New" w:cs="Courier New"/>
-          <w:b/>
-          <w:bCs/>
-          <w:sz w:val="18"/>
-          <w:szCs w:val="18"/>
-          <w:lang w:val="fr-FR"/>
-        </w:rPr>
-        <w:t>Retourner</w:t>
-      </w:r>
-      <w:r>
-        <w:rPr>
-          <w:rFonts w:ascii="Courier New" w:hAnsi="Courier New" w:cs="Courier New"/>
-          <w:sz w:val="18"/>
-          <w:szCs w:val="18"/>
-          <w:lang w:val="fr-FR"/>
-        </w:rPr>
-        <w:t xml:space="preserve"> Vrai</w:t>
-      </w:r>
-      <w:r>
-        <w:rPr>
-          <w:rFonts w:ascii="Courier New" w:hAnsi="Courier New" w:cs="Courier New"/>
-          <w:sz w:val="18"/>
-          <w:szCs w:val="18"/>
-          <w:lang w:val="fr-FR"/>
-        </w:rPr>
-        <w:tab/>
-      </w:r>
-      <w:r>
-        <w:rPr>
-          <w:rFonts w:ascii="Courier New" w:hAnsi="Courier New" w:cs="Courier New"/>
-          <w:sz w:val="18"/>
-          <w:szCs w:val="18"/>
-        </w:rPr>
-        <w:tab/>
-      </w:r>
-    </w:p>
-    <w:p>
-      <w:pPr>
-        <w:rPr>
-          <w:rFonts w:ascii="Courier New" w:hAnsi="Courier New" w:cs="Courier New"/>
-          <w:sz w:val="18"/>
-          <w:szCs w:val="18"/>
-        </w:rPr>
-      </w:pPr>
-      <w:r>
-        <w:rPr>
-          <w:rFonts w:ascii="Courier New" w:hAnsi="Courier New" w:cs="Courier New"/>
-          <w:sz w:val="18"/>
-          <w:szCs w:val="18"/>
-        </w:rPr>
-        <w:tab/>
-      </w:r>
-      <w:r>
-        <w:rPr>
-          <w:rFonts w:ascii="Courier New" w:hAnsi="Courier New" w:cs="Courier New"/>
-          <w:b/>
-          <w:bCs/>
-          <w:sz w:val="18"/>
-          <w:szCs w:val="18"/>
-        </w:rPr>
-        <w:t>Retourner</w:t>
-      </w:r>
-      <w:r>
-        <w:rPr>
-          <w:rFonts w:ascii="Courier New" w:hAnsi="Courier New" w:cs="Courier New"/>
-          <w:sz w:val="18"/>
-          <w:szCs w:val="18"/>
-        </w:rPr>
-        <w:t xml:space="preserve"> Faux</w:t>
-      </w:r>
-    </w:p>
-    <w:p>
-      <w:pPr>
-        <w:rPr>
-          <w:rFonts w:ascii="Courier New" w:hAnsi="Courier New" w:cs="Courier New"/>
-          <w:sz w:val="18"/>
-          <w:szCs w:val="18"/>
-        </w:rPr>
-      </w:pPr>
-    </w:p>
-    <w:p>
-      <w:pPr>
-        <w:rPr>
-          <w:rFonts w:ascii="Courier New" w:hAnsi="Courier New" w:cs="Courier New"/>
-          <w:sz w:val="18"/>
-          <w:szCs w:val="18"/>
-        </w:rPr>
-      </w:pPr>
-    </w:p>
-    <w:p>
-      <w:pPr>
-        <w:rPr>
-          <w:rFonts w:ascii="Courier New" w:hAnsi="Courier New" w:cs="Courier New"/>
-          <w:sz w:val="18"/>
-          <w:szCs w:val="18"/>
-        </w:rPr>
-      </w:pPr>
-    </w:p>
-    <w:p>
-      <w:pPr>
-        <w:rPr>
-          <w:rFonts w:ascii="Courier New" w:hAnsi="Courier New" w:cs="Courier New"/>
-          <w:sz w:val="18"/>
-          <w:szCs w:val="18"/>
-        </w:rPr>
-      </w:pPr>
-      <w:r>
-        <w:rPr>
-          <w:rFonts w:ascii="Courier New" w:hAnsi="Courier New" w:cs="Courier New"/>
-          <w:b/>
-          <w:bCs/>
-          <w:sz w:val="18"/>
-          <w:szCs w:val="18"/>
-        </w:rPr>
-        <w:t>Fonction</w:t>
-      </w:r>
-      <w:r>
-        <w:rPr>
-          <w:rFonts w:ascii="Courier New" w:hAnsi="Courier New" w:cs="Courier New"/>
-          <w:sz w:val="18"/>
-          <w:szCs w:val="18"/>
-        </w:rPr>
-        <w:t xml:space="preserve"> max(tableau)</w:t>
-      </w:r>
-    </w:p>
-    <w:p>
-      <w:pPr>
-        <w:rPr>
-          <w:rFonts w:ascii="Courier New" w:hAnsi="Courier New" w:cs="Courier New"/>
-          <w:sz w:val="18"/>
-          <w:szCs w:val="18"/>
-        </w:rPr>
-      </w:pPr>
-      <w:r>
-        <w:rPr>
-          <w:rFonts w:ascii="Courier New" w:hAnsi="Courier New" w:cs="Courier New"/>
-          <w:sz w:val="18"/>
-          <w:szCs w:val="18"/>
-        </w:rPr>
-        <w:tab/>
-        <w:t>maximum = (0,0)</w:t>
-      </w:r>
-    </w:p>
-    <w:p>
-      <w:pPr>
-        <w:rPr>
-          <w:rFonts w:ascii="Courier New" w:hAnsi="Courier New" w:cs="Courier New"/>
-          <w:sz w:val="18"/>
-          <w:szCs w:val="18"/>
-        </w:rPr>
-      </w:pPr>
-      <w:r>
-        <w:rPr>
-          <w:rFonts w:ascii="Courier New" w:hAnsi="Courier New" w:cs="Courier New"/>
-          <w:sz w:val="18"/>
-          <w:szCs w:val="18"/>
-        </w:rPr>
-        <w:tab/>
-      </w:r>
-      <w:r>
-        <w:rPr>
-          <w:rFonts w:ascii="Courier New" w:hAnsi="Courier New" w:cs="Courier New"/>
-          <w:b/>
-          <w:bCs/>
-          <w:sz w:val="18"/>
-          <w:szCs w:val="18"/>
-        </w:rPr>
-        <w:t>Pour chaque</w:t>
-      </w:r>
-      <w:r>
-        <w:rPr>
-          <w:rFonts w:ascii="Courier New" w:hAnsi="Courier New" w:cs="Courier New"/>
-          <w:sz w:val="18"/>
-          <w:szCs w:val="18"/>
-        </w:rPr>
-        <w:t xml:space="preserve"> ligne</w:t>
-      </w:r>
-    </w:p>
-    <w:p>
-      <w:pPr>
-        <w:rPr>
-          <w:rFonts w:ascii="Courier New" w:hAnsi="Courier New" w:cs="Courier New"/>
-          <w:sz w:val="18"/>
-          <w:szCs w:val="18"/>
-        </w:rPr>
-      </w:pPr>
-      <w:r>
-        <w:rPr>
-          <w:rFonts w:ascii="Courier New" w:hAnsi="Courier New" w:cs="Courier New"/>
-          <w:sz w:val="18"/>
-          <w:szCs w:val="18"/>
-        </w:rPr>
-        <w:tab/>
-      </w:r>
-      <w:r>
-        <w:rPr>
-          <w:rFonts w:ascii="Courier New" w:hAnsi="Courier New" w:cs="Courier New"/>
-          <w:sz w:val="18"/>
-          <w:szCs w:val="18"/>
-        </w:rPr>
-        <w:tab/>
-      </w:r>
-      <w:r>
-        <w:rPr>
-          <w:rFonts w:ascii="Courier New" w:hAnsi="Courier New" w:cs="Courier New"/>
-          <w:b/>
-          <w:bCs/>
-          <w:sz w:val="18"/>
-          <w:szCs w:val="18"/>
-        </w:rPr>
-        <w:t>Pour chaque</w:t>
-      </w:r>
-      <w:r>
-        <w:rPr>
-          <w:rFonts w:ascii="Courier New" w:hAnsi="Courier New" w:cs="Courier New"/>
-          <w:sz w:val="18"/>
-          <w:szCs w:val="18"/>
-        </w:rPr>
-        <w:t xml:space="preserve"> colonne</w:t>
-      </w:r>
-    </w:p>
-    <w:p>
-      <w:pPr>
-        <w:rPr>
-          <w:rFonts w:ascii="Courier New" w:hAnsi="Courier New" w:cs="Courier New"/>
-          <w:sz w:val="18"/>
-          <w:szCs w:val="18"/>
-        </w:rPr>
-      </w:pPr>
-      <w:r>
-        <w:rPr>
-          <w:rFonts w:ascii="Courier New" w:hAnsi="Courier New" w:cs="Courier New"/>
-          <w:sz w:val="18"/>
-          <w:szCs w:val="18"/>
-        </w:rPr>
-        <w:tab/>
-      </w:r>
-      <w:r>
-        <w:rPr>
-          <w:rFonts w:ascii="Courier New" w:hAnsi="Courier New" w:cs="Courier New"/>
-          <w:sz w:val="18"/>
-          <w:szCs w:val="18"/>
-        </w:rPr>
-        <w:tab/>
-      </w:r>
-      <w:r>
-        <w:rPr>
-          <w:rFonts w:ascii="Courier New" w:hAnsi="Courier New" w:cs="Courier New"/>
-          <w:sz w:val="18"/>
-          <w:szCs w:val="18"/>
-        </w:rPr>
-        <w:tab/>
-      </w:r>
-      <w:r>
-        <w:rPr>
-          <w:rFonts w:ascii="Courier New" w:hAnsi="Courier New" w:cs="Courier New"/>
-          <w:b/>
-          <w:bCs/>
-          <w:sz w:val="18"/>
-          <w:szCs w:val="18"/>
-        </w:rPr>
-        <w:t>Si</w:t>
-      </w:r>
-      <w:r>
-        <w:rPr>
-          <w:rFonts w:ascii="Courier New" w:hAnsi="Courier New" w:cs="Courier New"/>
-          <w:sz w:val="18"/>
-          <w:szCs w:val="18"/>
-        </w:rPr>
-        <w:t xml:space="preserve"> tableau[ligne][colonne] &gt; tableau[maximum[0]][maximum[1]]</w:t>
-      </w:r>
-    </w:p>
-    <w:p>
-      <w:pPr>
-        <w:rPr>
-          <w:rFonts w:ascii="Courier New" w:hAnsi="Courier New" w:cs="Courier New"/>
-          <w:sz w:val="18"/>
-          <w:szCs w:val="18"/>
-        </w:rPr>
-      </w:pPr>
-      <w:r>
-        <w:rPr>
-          <w:rFonts w:ascii="Courier New" w:hAnsi="Courier New" w:cs="Courier New"/>
-          <w:sz w:val="18"/>
-          <w:szCs w:val="18"/>
-        </w:rPr>
-        <w:tab/>
-      </w:r>
-      <w:r>
-        <w:rPr>
-          <w:rFonts w:ascii="Courier New" w:hAnsi="Courier New" w:cs="Courier New"/>
-          <w:sz w:val="18"/>
-          <w:szCs w:val="18"/>
-        </w:rPr>
-        <w:tab/>
-      </w:r>
-      <w:r>
-        <w:rPr>
-          <w:rFonts w:ascii="Courier New" w:hAnsi="Courier New" w:cs="Courier New"/>
-          <w:sz w:val="18"/>
-          <w:szCs w:val="18"/>
-        </w:rPr>
-        <w:tab/>
-      </w:r>
-      <w:r>
-        <w:rPr>
-          <w:rFonts w:ascii="Courier New" w:hAnsi="Courier New" w:cs="Courier New"/>
-          <w:sz w:val="18"/>
-          <w:szCs w:val="18"/>
-        </w:rPr>
-        <w:tab/>
-        <w:t>maximum = (tableau[ligne][colonne])</w:t>
-      </w:r>
-    </w:p>
-    <w:p>
-      <w:pPr>
-        <w:rPr>
-          <w:rFonts w:ascii="Courier New" w:hAnsi="Courier New" w:cs="Courier New"/>
-          <w:sz w:val="18"/>
-          <w:szCs w:val="18"/>
-        </w:rPr>
-      </w:pPr>
-      <w:r>
-        <w:rPr>
-          <w:rFonts w:ascii="Courier New" w:hAnsi="Courier New" w:cs="Courier New"/>
-          <w:sz w:val="18"/>
-          <w:szCs w:val="18"/>
-        </w:rPr>
-        <w:tab/>
-      </w:r>
-      <w:r>
-        <w:rPr>
-          <w:rFonts w:ascii="Courier New" w:hAnsi="Courier New" w:cs="Courier New"/>
-          <w:b/>
-          <w:bCs/>
-          <w:sz w:val="18"/>
-          <w:szCs w:val="18"/>
-        </w:rPr>
-        <w:t>Retourner</w:t>
-      </w:r>
-      <w:r>
-        <w:rPr>
-          <w:rFonts w:ascii="Courier New" w:hAnsi="Courier New" w:cs="Courier New"/>
-          <w:sz w:val="18"/>
-          <w:szCs w:val="18"/>
-        </w:rPr>
-        <w:t xml:space="preserve"> maximum</w:t>
-      </w:r>
-    </w:p>
-    <w:p>
-      <w:pPr>
-        <w:rPr>
-          <w:rFonts w:ascii="Times New Roman" w:hAnsi="Times New Roman" w:cs="Times New Roman"/>
-          <w:i/>
-          <w:iCs/>
-          <w:sz w:val="20"/>
-          <w:szCs w:val="20"/>
+        <w:t>nombreReponsesCochéesMaximum</w:t>
+      </w:r>
+      <w:proofErr w:type="spellEnd"/>
+    </w:p>
+    <w:p>
+      <w:pPr>
+        <w:rPr>
+          <w:rFonts w:ascii="Courier New" w:hAnsi="Courier New" w:cs="Courier New"/>
+          <w:sz w:val="18"/>
+          <w:szCs w:val="18"/>
+        </w:rPr>
+      </w:pPr>
+    </w:p>
+    <w:p>
+      <w:pPr>
+        <w:rPr>
+          <w:rFonts w:ascii="Courier New" w:hAnsi="Courier New" w:cs="Courier New"/>
+          <w:sz w:val="18"/>
+          <w:szCs w:val="18"/>
         </w:rPr>
         <w:sectPr>
           <w:pgSz w:w="16838" w:h="11906" w:orient="landscape"/>
@@ -2845,6 +2911,56 @@
     </w:sectPr>
   </w:body>
 </w:document>
+</file>
+
+<file path=word/endnotes.xml><?xml version="1.0" encoding="utf-8"?>
+<w:endnotes xmlns:wpc="http://schemas.microsoft.com/office/word/2010/wordprocessingCanvas" xmlns:cx="http://schemas.microsoft.com/office/drawing/2014/chartex" xmlns:cx1="http://schemas.microsoft.com/office/drawing/2015/9/8/chartex" xmlns:cx2="http://schemas.microsoft.com/office/drawing/2015/10/21/chartex" xmlns:cx3="http://schemas.microsoft.com/office/drawing/2016/5/9/chartex" xmlns:cx4="http://schemas.microsoft.com/office/drawing/2016/5/10/chartex" xmlns:cx5="http://schemas.microsoft.com/office/drawing/2016/5/11/chartex" xmlns:cx6="http://schemas.microsoft.com/office/drawing/2016/5/12/chartex" xmlns:cx7="http://schemas.microsoft.com/office/drawing/2016/5/13/chartex" xmlns:cx8="http://schemas.microsoft.com/office/drawing/2016/5/14/chartex" xmlns:mc="http://schemas.openxmlformats.org/markup-compatibility/2006" xmlns:aink="http://schemas.microsoft.com/office/drawing/2016/ink" xmlns:am3d="http://schemas.microsoft.com/office/drawing/2017/model3d" xmlns:o="urn:schemas-microsoft-com:office:office" xmlns:oel="http://schemas.microsoft.com/office/2019/extlst" xmlns:r="http://schemas.openxmlformats.org/officeDocument/2006/relationships" xmlns:m="http://schemas.openxmlformats.org/officeDocument/2006/math" xmlns:v="urn:schemas-microsoft-com:vml" xmlns:wp14="http://schemas.microsoft.com/office/word/2010/wordprocessingDrawing" xmlns:wp="http://schemas.openxmlformats.org/drawingml/2006/wordprocessingDrawing" xmlns:w10="urn:schemas-microsoft-com:office:word" xmlns:w="http://schemas.openxmlformats.org/wordprocessingml/2006/main" xmlns:w14="http://schemas.microsoft.com/office/word/2010/wordml" xmlns:w15="http://schemas.microsoft.com/office/word/2012/wordml" xmlns:w16cex="http://schemas.microsoft.com/office/word/2018/wordml/cex" xmlns:w16cid="http://schemas.microsoft.com/office/word/2016/wordml/cid" xmlns:w16="http://schemas.microsoft.com/office/word/2018/wordml" xmlns:w16sdtdh="http://schemas.microsoft.com/office/word/2020/wordml/sdtdatahash" xmlns:w16se="http://schemas.microsoft.com/office/word/2015/wordml/symex" xmlns:wpg="http://schemas.microsoft.com/office/word/2010/wordprocessingGroup" xmlns:wpi="http://schemas.microsoft.com/office/word/2010/wordprocessingInk" xmlns:wne="http://schemas.microsoft.com/office/word/2006/wordml" xmlns:wps="http://schemas.microsoft.com/office/word/2010/wordprocessingShape" mc:Ignorable="w14 w15 w16se w16cid w16 w16cex w16sdtdh wp14">
+  <w:endnote w:type="separator" w:id="-1">
+    <w:p>
+      <w:pPr>
+        <w:spacing w:line="240" w:lineRule="auto"/>
+      </w:pPr>
+      <w:r>
+        <w:separator/>
+      </w:r>
+    </w:p>
+  </w:endnote>
+  <w:endnote w:type="continuationSeparator" w:id="0">
+    <w:p>
+      <w:pPr>
+        <w:spacing w:line="240" w:lineRule="auto"/>
+      </w:pPr>
+      <w:r>
+        <w:continuationSeparator/>
+      </w:r>
+    </w:p>
+  </w:endnote>
+</w:endnotes>
+</file>
+
+<file path=word/footnotes.xml><?xml version="1.0" encoding="utf-8"?>
+<w:footnotes xmlns:wpc="http://schemas.microsoft.com/office/word/2010/wordprocessingCanvas" xmlns:cx="http://schemas.microsoft.com/office/drawing/2014/chartex" xmlns:cx1="http://schemas.microsoft.com/office/drawing/2015/9/8/chartex" xmlns:cx2="http://schemas.microsoft.com/office/drawing/2015/10/21/chartex" xmlns:cx3="http://schemas.microsoft.com/office/drawing/2016/5/9/chartex" xmlns:cx4="http://schemas.microsoft.com/office/drawing/2016/5/10/chartex" xmlns:cx5="http://schemas.microsoft.com/office/drawing/2016/5/11/chartex" xmlns:cx6="http://schemas.microsoft.com/office/drawing/2016/5/12/chartex" xmlns:cx7="http://schemas.microsoft.com/office/drawing/2016/5/13/chartex" xmlns:cx8="http://schemas.microsoft.com/office/drawing/2016/5/14/chartex" xmlns:mc="http://schemas.openxmlformats.org/markup-compatibility/2006" xmlns:aink="http://schemas.microsoft.com/office/drawing/2016/ink" xmlns:am3d="http://schemas.microsoft.com/office/drawing/2017/model3d" xmlns:o="urn:schemas-microsoft-com:office:office" xmlns:oel="http://schemas.microsoft.com/office/2019/extlst" xmlns:r="http://schemas.openxmlformats.org/officeDocument/2006/relationships" xmlns:m="http://schemas.openxmlformats.org/officeDocument/2006/math" xmlns:v="urn:schemas-microsoft-com:vml" xmlns:wp14="http://schemas.microsoft.com/office/word/2010/wordprocessingDrawing" xmlns:wp="http://schemas.openxmlformats.org/drawingml/2006/wordprocessingDrawing" xmlns:w10="urn:schemas-microsoft-com:office:word" xmlns:w="http://schemas.openxmlformats.org/wordprocessingml/2006/main" xmlns:w14="http://schemas.microsoft.com/office/word/2010/wordml" xmlns:w15="http://schemas.microsoft.com/office/word/2012/wordml" xmlns:w16cex="http://schemas.microsoft.com/office/word/2018/wordml/cex" xmlns:w16cid="http://schemas.microsoft.com/office/word/2016/wordml/cid" xmlns:w16="http://schemas.microsoft.com/office/word/2018/wordml" xmlns:w16sdtdh="http://schemas.microsoft.com/office/word/2020/wordml/sdtdatahash" xmlns:w16se="http://schemas.microsoft.com/office/word/2015/wordml/symex" xmlns:wpg="http://schemas.microsoft.com/office/word/2010/wordprocessingGroup" xmlns:wpi="http://schemas.microsoft.com/office/word/2010/wordprocessingInk" xmlns:wne="http://schemas.microsoft.com/office/word/2006/wordml" xmlns:wps="http://schemas.microsoft.com/office/word/2010/wordprocessingShape" mc:Ignorable="w14 w15 w16se w16cid w16 w16cex w16sdtdh wp14">
+  <w:footnote w:type="separator" w:id="-1">
+    <w:p>
+      <w:pPr>
+        <w:spacing w:line="240" w:lineRule="auto"/>
+      </w:pPr>
+      <w:r>
+        <w:separator/>
+      </w:r>
+    </w:p>
+  </w:footnote>
+  <w:footnote w:type="continuationSeparator" w:id="0">
+    <w:p>
+      <w:pPr>
+        <w:spacing w:line="240" w:lineRule="auto"/>
+      </w:pPr>
+      <w:r>
+        <w:continuationSeparator/>
+      </w:r>
+    </w:p>
+  </w:footnote>
+</w:footnotes>
 </file>
 
 <file path=word/numbering.xml><?xml version="1.0" encoding="utf-8"?>
@@ -3572,7 +3688,7 @@
   <w:style w:type="paragraph" w:default="1" w:styleId="Normal">
     <w:name w:val="Normal"/>
     <w:qFormat/>
-    <w:rsid w:val="006376A1"/>
+    <w:rsid w:val="00CE557C"/>
     <w:pPr>
       <w:spacing w:after="0" w:line="276" w:lineRule="auto"/>
     </w:pPr>
@@ -3605,6 +3721,7 @@
   <w:style w:type="character" w:default="1" w:styleId="Policepardfaut">
     <w:name w:val="Default Paragraph Font"/>
     <w:uiPriority w:val="1"/>
+    <w:semiHidden/>
     <w:unhideWhenUsed/>
   </w:style>
   <w:style w:type="table" w:default="1" w:styleId="TableauNormal">
@@ -3652,6 +3769,58 @@
       <w:ind w:left="720"/>
       <w:contextualSpacing/>
     </w:pPr>
+  </w:style>
+  <w:style w:type="paragraph" w:styleId="En-tte">
+    <w:name w:val="header"/>
+    <w:basedOn w:val="Normal"/>
+    <w:link w:val="En-tteCar"/>
+    <w:uiPriority w:val="99"/>
+    <w:unhideWhenUsed/>
+    <w:rsid w:val="003B3EAA"/>
+    <w:pPr>
+      <w:tabs>
+        <w:tab w:val="center" w:pos="4536"/>
+        <w:tab w:val="right" w:pos="9072"/>
+      </w:tabs>
+      <w:spacing w:line="240" w:lineRule="auto"/>
+    </w:pPr>
+  </w:style>
+  <w:style w:type="character" w:customStyle="1" w:styleId="En-tteCar">
+    <w:name w:val="En-tête Car"/>
+    <w:basedOn w:val="Policepardfaut"/>
+    <w:link w:val="En-tte"/>
+    <w:uiPriority w:val="99"/>
+    <w:rsid w:val="003B3EAA"/>
+    <w:rPr>
+      <w:rFonts w:ascii="Arial" w:eastAsia="SimSun" w:hAnsi="Arial" w:cs="Arial"/>
+      <w:lang w:val="fr" w:eastAsia="fr-FR"/>
+    </w:rPr>
+  </w:style>
+  <w:style w:type="paragraph" w:styleId="Pieddepage">
+    <w:name w:val="footer"/>
+    <w:basedOn w:val="Normal"/>
+    <w:link w:val="PieddepageCar"/>
+    <w:uiPriority w:val="99"/>
+    <w:unhideWhenUsed/>
+    <w:rsid w:val="003B3EAA"/>
+    <w:pPr>
+      <w:tabs>
+        <w:tab w:val="center" w:pos="4536"/>
+        <w:tab w:val="right" w:pos="9072"/>
+      </w:tabs>
+      <w:spacing w:line="240" w:lineRule="auto"/>
+    </w:pPr>
+  </w:style>
+  <w:style w:type="character" w:customStyle="1" w:styleId="PieddepageCar">
+    <w:name w:val="Pied de page Car"/>
+    <w:basedOn w:val="Policepardfaut"/>
+    <w:link w:val="Pieddepage"/>
+    <w:uiPriority w:val="99"/>
+    <w:rsid w:val="003B3EAA"/>
+    <w:rPr>
+      <w:rFonts w:ascii="Arial" w:eastAsia="SimSun" w:hAnsi="Arial" w:cs="Arial"/>
+      <w:lang w:val="fr" w:eastAsia="fr-FR"/>
+    </w:rPr>
   </w:style>
 </w:styles>
 </file>

</xml_diff>

<commit_message>
Méthode hongroise colonnes cachées
</commit_message>
<xml_diff>
--- a/algorithme/Algorithme.docx
+++ b/algorithme/Algorithme.docx
@@ -1,6 +1,6 @@
 
 <file path=word/document.xml><?xml version="1.0" encoding="utf-8"?>
-<w:document xmlns:wpc="http://schemas.microsoft.com/office/word/2010/wordprocessingCanvas" xmlns:cx="http://schemas.microsoft.com/office/drawing/2014/chartex" xmlns:cx1="http://schemas.microsoft.com/office/drawing/2015/9/8/chartex" xmlns:cx2="http://schemas.microsoft.com/office/drawing/2015/10/21/chartex" xmlns:cx3="http://schemas.microsoft.com/office/drawing/2016/5/9/chartex" xmlns:cx4="http://schemas.microsoft.com/office/drawing/2016/5/10/chartex" xmlns:cx5="http://schemas.microsoft.com/office/drawing/2016/5/11/chartex" xmlns:cx6="http://schemas.microsoft.com/office/drawing/2016/5/12/chartex" xmlns:cx7="http://schemas.microsoft.com/office/drawing/2016/5/13/chartex" xmlns:cx8="http://schemas.microsoft.com/office/drawing/2016/5/14/chartex" xmlns:mc="http://schemas.openxmlformats.org/markup-compatibility/2006" xmlns:aink="http://schemas.microsoft.com/office/drawing/2016/ink" xmlns:am3d="http://schemas.microsoft.com/office/drawing/2017/model3d" xmlns:o="urn:schemas-microsoft-com:office:office" xmlns:oel="http://schemas.microsoft.com/office/2019/extlst" xmlns:r="http://schemas.openxmlformats.org/officeDocument/2006/relationships" xmlns:m="http://schemas.openxmlformats.org/officeDocument/2006/math" xmlns:v="urn:schemas-microsoft-com:vml" xmlns:wp14="http://schemas.microsoft.com/office/word/2010/wordprocessingDrawing" xmlns:wp="http://schemas.openxmlformats.org/drawingml/2006/wordprocessingDrawing" xmlns:w10="urn:schemas-microsoft-com:office:word" xmlns:w="http://schemas.openxmlformats.org/wordprocessingml/2006/main" xmlns:w14="http://schemas.microsoft.com/office/word/2010/wordml" xmlns:w15="http://schemas.microsoft.com/office/word/2012/wordml" xmlns:w16cex="http://schemas.microsoft.com/office/word/2018/wordml/cex" xmlns:w16cid="http://schemas.microsoft.com/office/word/2016/wordml/cid" xmlns:w16="http://schemas.microsoft.com/office/word/2018/wordml" xmlns:w16sdtdh="http://schemas.microsoft.com/office/word/2020/wordml/sdtdatahash" xmlns:w16se="http://schemas.microsoft.com/office/word/2015/wordml/symex" xmlns:wpg="http://schemas.microsoft.com/office/word/2010/wordprocessingGroup" xmlns:wpi="http://schemas.microsoft.com/office/word/2010/wordprocessingInk" xmlns:wne="http://schemas.microsoft.com/office/word/2006/wordml" xmlns:wps="http://schemas.microsoft.com/office/word/2010/wordprocessingShape" mc:Ignorable="w14 w15 w16se w16cid w16 w16cex w16sdtdh wp14">
+<w:document xmlns:wpc="http://schemas.microsoft.com/office/word/2010/wordprocessingCanvas" xmlns:cx="http://schemas.microsoft.com/office/drawing/2014/chartex" xmlns:cx1="http://schemas.microsoft.com/office/drawing/2015/9/8/chartex" xmlns:mc="http://schemas.openxmlformats.org/markup-compatibility/2006" xmlns:o="urn:schemas-microsoft-com:office:office" xmlns:r="http://schemas.openxmlformats.org/officeDocument/2006/relationships" xmlns:m="http://schemas.openxmlformats.org/officeDocument/2006/math" xmlns:v="urn:schemas-microsoft-com:vml" xmlns:wp14="http://schemas.microsoft.com/office/word/2010/wordprocessingDrawing" xmlns:wp="http://schemas.openxmlformats.org/drawingml/2006/wordprocessingDrawing" xmlns:w10="urn:schemas-microsoft-com:office:word" xmlns:w="http://schemas.openxmlformats.org/wordprocessingml/2006/main" xmlns:w14="http://schemas.microsoft.com/office/word/2010/wordml" xmlns:w15="http://schemas.microsoft.com/office/word/2012/wordml" xmlns:w16se="http://schemas.microsoft.com/office/word/2015/wordml/symex" xmlns:wpg="http://schemas.microsoft.com/office/word/2010/wordprocessingGroup" xmlns:wpi="http://schemas.microsoft.com/office/word/2010/wordprocessingInk" xmlns:wne="http://schemas.microsoft.com/office/word/2006/wordml" xmlns:wps="http://schemas.microsoft.com/office/word/2010/wordprocessingShape" mc:Ignorable="w14 w15 w16se wp14">
   <w:body>
     <w:p>
       <w:pPr>
@@ -225,23 +225,7 @@
           <w:sz w:val="36"/>
           <w:szCs w:val="36"/>
         </w:rPr>
-        <w:t xml:space="preserve">Tuteur : M. </w:t>
-      </w:r>
-      <w:proofErr w:type="spellStart"/>
-      <w:r>
-        <w:rPr>
-          <w:sz w:val="36"/>
-          <w:szCs w:val="36"/>
-        </w:rPr>
-        <w:t>Chbeir</w:t>
-      </w:r>
-      <w:proofErr w:type="spellEnd"/>
-      <w:r>
-        <w:rPr>
-          <w:sz w:val="36"/>
-          <w:szCs w:val="36"/>
-        </w:rPr>
-        <w:t xml:space="preserve"> – Projet : 13</w:t>
+        <w:t>Tuteur : M. Chbeir – Projet : 13</w:t>
       </w:r>
     </w:p>
     <w:p>
@@ -335,15 +319,7 @@
     <w:p/>
     <w:p>
       <w:r>
-        <w:t xml:space="preserve">Le parrainage est un évènement annuel réalisé par l'association étudiante Hego </w:t>
-      </w:r>
-      <w:proofErr w:type="spellStart"/>
-      <w:r>
-        <w:t>Berria</w:t>
-      </w:r>
-      <w:proofErr w:type="spellEnd"/>
-      <w:r>
-        <w:t xml:space="preserve"> (un BDE), dans lequel les étudiants de première année répondent d'abord à un questionnaire rédigé par les membres du BDE. Ensuite, les étudiants de deuxième année sont associés automatiquement (ou en choisissant, en fonction du paramétrage du questionnaire) à un étudiant de 1ère année, créant alors l'association entre le parrain et le filleul.</w:t>
+        <w:t>Le parrainage est un évènement annuel réalisé par l'association étudiante Hego Berria (un BDE), dans lequel les étudiants de première année répondent d'abord à un questionnaire rédigé par les membres du BDE. Ensuite, les étudiants de deuxième année sont associés automatiquement (ou en choisissant, en fonction du paramétrage du questionnaire) à un étudiant de 1ère année, créant alors l'association entre le parrain et le filleul.</w:t>
       </w:r>
     </w:p>
     <w:p/>
@@ -373,15 +349,7 @@
     </w:p>
     <w:p>
       <w:r>
-        <w:t xml:space="preserve">Le bureau des étudiants Hego </w:t>
-      </w:r>
-      <w:proofErr w:type="spellStart"/>
-      <w:r>
-        <w:t>Berria</w:t>
-      </w:r>
-      <w:proofErr w:type="spellEnd"/>
-      <w:r>
-        <w:t xml:space="preserve"> est une association avec une identité forte, qui commence à développer en parallèle (sans lien avec la SAE) un site web et une application de covoiturage. Faciliter ce système de parrainage peut alors le rendre plus fiable et avenant, en proposant des fonctionnalités ludiques dans un environnement maîtrisé (sans devoir recommencer à chaque fois tous les processus de création du formulaire ou devoir utiliser des applications tierces comme Excel ou Forms de chez Google, dénaturant l'association).</w:t>
+        <w:t>Le bureau des étudiants Hego Berria est une association avec une identité forte, qui commence à développer en parallèle (sans lien avec la SAE) un site web et une application de covoiturage. Faciliter ce système de parrainage peut alors le rendre plus fiable et avenant, en proposant des fonctionnalités ludiques dans un environnement maîtrisé (sans devoir recommencer à chaque fois tous les processus de création du formulaire ou devoir utiliser des applications tierces comme Excel ou Forms de chez Google, dénaturant l'association).</w:t>
       </w:r>
     </w:p>
     <w:p>
@@ -535,13 +503,8 @@
           <w:numId w:val="1"/>
         </w:numPr>
       </w:pPr>
-      <w:proofErr w:type="gramStart"/>
-      <w:r>
-        <w:t>Décris-toi en</w:t>
-      </w:r>
-      <w:proofErr w:type="gramEnd"/>
-      <w:r>
-        <w:t xml:space="preserve"> un adjectif.</w:t>
+      <w:r>
+        <w:t>Décris-toi en un adjectif.</w:t>
       </w:r>
     </w:p>
     <w:p>
@@ -1324,27 +1287,15 @@
           <w:szCs w:val="20"/>
         </w:rPr>
       </w:pPr>
-      <w:proofErr w:type="spellStart"/>
-      <w:r>
-        <w:rPr>
-          <w:rFonts w:ascii="Times New Roman" w:hAnsi="Times New Roman" w:cs="Times New Roman"/>
-          <w:i/>
-          <w:iCs/>
-          <w:sz w:val="20"/>
-          <w:szCs w:val="20"/>
-        </w:rPr>
-        <w:t>Slider</w:t>
-      </w:r>
-      <w:proofErr w:type="spellEnd"/>
-      <w:r>
-        <w:rPr>
-          <w:rFonts w:ascii="Times New Roman" w:hAnsi="Times New Roman" w:cs="Times New Roman"/>
-          <w:i/>
-          <w:iCs/>
-          <w:sz w:val="20"/>
-          <w:szCs w:val="20"/>
-        </w:rPr>
-        <w:t xml:space="preserve"> :</w:t>
+      <w:r>
+        <w:rPr>
+          <w:rFonts w:ascii="Times New Roman" w:hAnsi="Times New Roman" w:cs="Times New Roman"/>
+          <w:i/>
+          <w:iCs/>
+          <w:sz w:val="20"/>
+          <w:szCs w:val="20"/>
+        </w:rPr>
+        <w:t>Slider :</w:t>
       </w:r>
     </w:p>
     <w:p>
@@ -1540,7 +1491,6 @@
         </w:rPr>
         <w:tab/>
       </w:r>
-      <w:proofErr w:type="spellStart"/>
       <w:r>
         <w:rPr>
           <w:rFonts w:ascii="Times New Roman" w:hAnsi="Times New Roman" w:cs="Times New Roman"/>
@@ -1571,7 +1521,6 @@
         </w:rPr>
         <w:t>n</w:t>
       </w:r>
-      <w:proofErr w:type="spellEnd"/>
       <w:r>
         <w:rPr>
           <w:rFonts w:ascii="Times New Roman" w:hAnsi="Times New Roman" w:cs="Times New Roman"/>
@@ -1614,21 +1563,8 @@
           <w:szCs w:val="20"/>
           <w:lang w:val="fr-FR"/>
         </w:rPr>
-        <w:t xml:space="preserve">    Affichage : ON PENSE à un affichage dynamique, qui change en fonction d'à quel point on pousse le </w:t>
-      </w:r>
-      <w:proofErr w:type="spellStart"/>
-      <w:r>
-        <w:rPr>
-          <w:rFonts w:ascii="Times New Roman" w:hAnsi="Times New Roman" w:cs="Times New Roman"/>
-          <w:i/>
-          <w:iCs/>
-          <w:sz w:val="20"/>
-          <w:szCs w:val="20"/>
-          <w:lang w:val="fr-FR"/>
-        </w:rPr>
-        <w:t>slider</w:t>
-      </w:r>
-      <w:proofErr w:type="spellEnd"/>
+        <w:t>    Affichage : ON PENSE à un affichage dynamique, qui change en fonction d'à quel point on pousse le slider</w:t>
+      </w:r>
     </w:p>
     <w:p>
       <w:pPr>
@@ -1774,25 +1710,7 @@
           <w:sz w:val="18"/>
           <w:szCs w:val="18"/>
         </w:rPr>
-        <w:t xml:space="preserve"> </w:t>
-      </w:r>
-      <w:proofErr w:type="spellStart"/>
-      <w:r>
-        <w:rPr>
-          <w:rFonts w:ascii="Courier New" w:hAnsi="Courier New" w:cs="Courier New"/>
-          <w:sz w:val="18"/>
-          <w:szCs w:val="18"/>
-        </w:rPr>
-        <w:t>associerParrainFilleul</w:t>
-      </w:r>
-      <w:proofErr w:type="spellEnd"/>
-      <w:r>
-        <w:rPr>
-          <w:rFonts w:ascii="Courier New" w:hAnsi="Courier New" w:cs="Courier New"/>
-          <w:sz w:val="18"/>
-          <w:szCs w:val="18"/>
-        </w:rPr>
-        <w:t>(</w:t>
+        <w:t xml:space="preserve"> associerParrainFilleul(</w:t>
       </w:r>
       <w:r>
         <w:rPr>
@@ -1802,34 +1720,42 @@
         </w:rPr>
         <w:t xml:space="preserve">formulaire, </w:t>
       </w:r>
-      <w:proofErr w:type="spellStart"/>
-      <w:r>
-        <w:rPr>
-          <w:rFonts w:ascii="Courier New" w:hAnsi="Courier New" w:cs="Courier New"/>
-          <w:sz w:val="18"/>
-          <w:szCs w:val="18"/>
-        </w:rPr>
-        <w:t>listePremiereAnnee</w:t>
-      </w:r>
-      <w:proofErr w:type="spellEnd"/>
-      <w:r>
-        <w:rPr>
-          <w:rFonts w:ascii="Courier New" w:hAnsi="Courier New" w:cs="Courier New"/>
-          <w:sz w:val="18"/>
-          <w:szCs w:val="18"/>
-        </w:rPr>
-        <w:t xml:space="preserve">, </w:t>
-      </w:r>
-      <w:proofErr w:type="spellStart"/>
-      <w:r>
-        <w:rPr>
-          <w:rFonts w:ascii="Courier New" w:hAnsi="Courier New" w:cs="Courier New"/>
-          <w:sz w:val="18"/>
-          <w:szCs w:val="18"/>
-        </w:rPr>
-        <w:t>listeSecondeAnnee</w:t>
-      </w:r>
-      <w:proofErr w:type="spellEnd"/>
+      <w:r>
+        <w:rPr>
+          <w:rFonts w:ascii="Courier New" w:hAnsi="Courier New" w:cs="Courier New"/>
+          <w:sz w:val="18"/>
+          <w:szCs w:val="18"/>
+        </w:rPr>
+        <w:t>listePremiereAnnee, listeSecondeAnnee)</w:t>
+      </w:r>
+      <w:bookmarkStart w:id="0" w:name="_GoBack"/>
+      <w:bookmarkEnd w:id="0"/>
+    </w:p>
+    <w:p>
+      <w:pPr>
+        <w:rPr>
+          <w:rFonts w:ascii="Courier New" w:hAnsi="Courier New" w:cs="Courier New"/>
+          <w:sz w:val="18"/>
+          <w:szCs w:val="18"/>
+        </w:rPr>
+      </w:pPr>
+      <w:r>
+        <w:rPr>
+          <w:rFonts w:ascii="Courier New" w:hAnsi="Courier New" w:cs="Courier New"/>
+          <w:sz w:val="18"/>
+          <w:szCs w:val="18"/>
+        </w:rPr>
+        <w:tab/>
+        <w:t xml:space="preserve">matriceScore = calculerMatriceScore(formulaire, </w:t>
+      </w:r>
+      <w:r>
+        <w:rPr>
+          <w:rFonts w:ascii="Courier New" w:hAnsi="Courier New" w:cs="Courier New"/>
+          <w:sz w:val="18"/>
+          <w:szCs w:val="18"/>
+        </w:rPr>
+        <w:t>listePremiereAnnee, listeSecondeAnnee</w:t>
+      </w:r>
       <w:r>
         <w:rPr>
           <w:rFonts w:ascii="Courier New" w:hAnsi="Courier New" w:cs="Courier New"/>
@@ -1855,104 +1781,6 @@
         </w:rPr>
         <w:tab/>
       </w:r>
-      <w:proofErr w:type="spellStart"/>
-      <w:r>
-        <w:rPr>
-          <w:rFonts w:ascii="Courier New" w:hAnsi="Courier New" w:cs="Courier New"/>
-          <w:sz w:val="18"/>
-          <w:szCs w:val="18"/>
-        </w:rPr>
-        <w:t>matriceScore</w:t>
-      </w:r>
-      <w:proofErr w:type="spellEnd"/>
-      <w:r>
-        <w:rPr>
-          <w:rFonts w:ascii="Courier New" w:hAnsi="Courier New" w:cs="Courier New"/>
-          <w:sz w:val="18"/>
-          <w:szCs w:val="18"/>
-        </w:rPr>
-        <w:t xml:space="preserve"> = </w:t>
-      </w:r>
-      <w:proofErr w:type="spellStart"/>
-      <w:r>
-        <w:rPr>
-          <w:rFonts w:ascii="Courier New" w:hAnsi="Courier New" w:cs="Courier New"/>
-          <w:sz w:val="18"/>
-          <w:szCs w:val="18"/>
-        </w:rPr>
-        <w:t>calculerMatriceScore</w:t>
-      </w:r>
-      <w:proofErr w:type="spellEnd"/>
-      <w:r>
-        <w:rPr>
-          <w:rFonts w:ascii="Courier New" w:hAnsi="Courier New" w:cs="Courier New"/>
-          <w:sz w:val="18"/>
-          <w:szCs w:val="18"/>
-        </w:rPr>
-        <w:t>(</w:t>
-      </w:r>
-      <w:r>
-        <w:rPr>
-          <w:rFonts w:ascii="Courier New" w:hAnsi="Courier New" w:cs="Courier New"/>
-          <w:sz w:val="18"/>
-          <w:szCs w:val="18"/>
-        </w:rPr>
-        <w:t xml:space="preserve">formulaire, </w:t>
-      </w:r>
-      <w:proofErr w:type="spellStart"/>
-      <w:r>
-        <w:rPr>
-          <w:rFonts w:ascii="Courier New" w:hAnsi="Courier New" w:cs="Courier New"/>
-          <w:sz w:val="18"/>
-          <w:szCs w:val="18"/>
-        </w:rPr>
-        <w:t>listePremiereAnnee</w:t>
-      </w:r>
-      <w:proofErr w:type="spellEnd"/>
-      <w:r>
-        <w:rPr>
-          <w:rFonts w:ascii="Courier New" w:hAnsi="Courier New" w:cs="Courier New"/>
-          <w:sz w:val="18"/>
-          <w:szCs w:val="18"/>
-        </w:rPr>
-        <w:t xml:space="preserve">, </w:t>
-      </w:r>
-      <w:proofErr w:type="spellStart"/>
-      <w:r>
-        <w:rPr>
-          <w:rFonts w:ascii="Courier New" w:hAnsi="Courier New" w:cs="Courier New"/>
-          <w:sz w:val="18"/>
-          <w:szCs w:val="18"/>
-        </w:rPr>
-        <w:t>listeSecondeAnnee</w:t>
-      </w:r>
-      <w:proofErr w:type="spellEnd"/>
-      <w:r>
-        <w:rPr>
-          <w:rFonts w:ascii="Courier New" w:hAnsi="Courier New" w:cs="Courier New"/>
-          <w:sz w:val="18"/>
-          <w:szCs w:val="18"/>
-        </w:rPr>
-        <w:t>)</w:t>
-      </w:r>
-    </w:p>
-    <w:p>
-      <w:pPr>
-        <w:rPr>
-          <w:rFonts w:ascii="Courier New" w:hAnsi="Courier New" w:cs="Courier New"/>
-          <w:sz w:val="18"/>
-          <w:szCs w:val="18"/>
-        </w:rPr>
-      </w:pPr>
-      <w:r>
-        <w:rPr>
-          <w:rFonts w:ascii="Courier New" w:hAnsi="Courier New" w:cs="Courier New"/>
-          <w:sz w:val="18"/>
-          <w:szCs w:val="18"/>
-        </w:rPr>
-        <w:tab/>
-      </w:r>
-      <w:proofErr w:type="spellStart"/>
       <w:r>
         <w:rPr>
           <w:rFonts w:ascii="Courier New" w:hAnsi="Courier New" w:cs="Courier New"/>
@@ -1961,50 +1789,13 @@
         </w:rPr>
         <w:t>tableauAssociation</w:t>
       </w:r>
-      <w:proofErr w:type="spellEnd"/>
-      <w:r>
-        <w:rPr>
-          <w:rFonts w:ascii="Courier New" w:hAnsi="Courier New" w:cs="Courier New"/>
-          <w:sz w:val="18"/>
-          <w:szCs w:val="18"/>
-        </w:rPr>
-        <w:t xml:space="preserve"> = </w:t>
-      </w:r>
-      <w:proofErr w:type="spellStart"/>
-      <w:r>
-        <w:rPr>
-          <w:rFonts w:ascii="Courier New" w:hAnsi="Courier New" w:cs="Courier New"/>
-          <w:sz w:val="18"/>
-          <w:szCs w:val="18"/>
-        </w:rPr>
-        <w:t>appliquerMethodeHongroise</w:t>
-      </w:r>
-      <w:proofErr w:type="spellEnd"/>
-      <w:r>
-        <w:rPr>
-          <w:rFonts w:ascii="Courier New" w:hAnsi="Courier New" w:cs="Courier New"/>
-          <w:sz w:val="18"/>
-          <w:szCs w:val="18"/>
-        </w:rPr>
-        <w:t>(</w:t>
-      </w:r>
-      <w:proofErr w:type="spellStart"/>
-      <w:r>
-        <w:rPr>
-          <w:rFonts w:ascii="Courier New" w:hAnsi="Courier New" w:cs="Courier New"/>
-          <w:sz w:val="18"/>
-          <w:szCs w:val="18"/>
-        </w:rPr>
-        <w:t>matriceScore</w:t>
-      </w:r>
-      <w:proofErr w:type="spellEnd"/>
-      <w:r>
-        <w:rPr>
-          <w:rFonts w:ascii="Courier New" w:hAnsi="Courier New" w:cs="Courier New"/>
-          <w:sz w:val="18"/>
-          <w:szCs w:val="18"/>
-        </w:rPr>
-        <w:t>)</w:t>
+      <w:r>
+        <w:rPr>
+          <w:rFonts w:ascii="Courier New" w:hAnsi="Courier New" w:cs="Courier New"/>
+          <w:sz w:val="18"/>
+          <w:szCs w:val="18"/>
+        </w:rPr>
+        <w:t xml:space="preserve"> = appliquerMethodeHongroise(matriceScore)</w:t>
       </w:r>
     </w:p>
     <w:p>
@@ -2033,7 +1824,6 @@
         </w:rPr>
         <w:t xml:space="preserve">Retourner </w:t>
       </w:r>
-      <w:proofErr w:type="spellStart"/>
       <w:r>
         <w:rPr>
           <w:rFonts w:ascii="Courier New" w:hAnsi="Courier New" w:cs="Courier New"/>
@@ -2042,7 +1832,6 @@
         </w:rPr>
         <w:t>tableauAssociation</w:t>
       </w:r>
-      <w:proofErr w:type="spellEnd"/>
     </w:p>
     <w:p>
       <w:pPr>
@@ -2094,54 +1883,16 @@
           <w:sz w:val="18"/>
           <w:szCs w:val="18"/>
         </w:rPr>
-        <w:t xml:space="preserve"> </w:t>
-      </w:r>
-      <w:proofErr w:type="spellStart"/>
-      <w:r>
-        <w:rPr>
-          <w:rFonts w:ascii="Courier New" w:hAnsi="Courier New" w:cs="Courier New"/>
-          <w:sz w:val="18"/>
-          <w:szCs w:val="18"/>
-        </w:rPr>
-        <w:t>calculerMatriceScore</w:t>
-      </w:r>
-      <w:proofErr w:type="spellEnd"/>
-      <w:r>
-        <w:rPr>
-          <w:rFonts w:ascii="Courier New" w:hAnsi="Courier New" w:cs="Courier New"/>
-          <w:sz w:val="18"/>
-          <w:szCs w:val="18"/>
-        </w:rPr>
-        <w:t xml:space="preserve">(formulaire, </w:t>
-      </w:r>
-      <w:proofErr w:type="spellStart"/>
-      <w:r>
-        <w:rPr>
-          <w:rFonts w:ascii="Courier New" w:hAnsi="Courier New" w:cs="Courier New"/>
-          <w:sz w:val="18"/>
-          <w:szCs w:val="18"/>
-        </w:rPr>
-        <w:t>listePremiereAnnee</w:t>
-      </w:r>
-      <w:proofErr w:type="spellEnd"/>
-      <w:r>
-        <w:rPr>
-          <w:rFonts w:ascii="Courier New" w:hAnsi="Courier New" w:cs="Courier New"/>
-          <w:sz w:val="18"/>
-          <w:szCs w:val="18"/>
-        </w:rPr>
-        <w:t xml:space="preserve">, </w:t>
-      </w:r>
-      <w:proofErr w:type="spellStart"/>
-      <w:r>
-        <w:rPr>
-          <w:rFonts w:ascii="Courier New" w:hAnsi="Courier New" w:cs="Courier New"/>
-          <w:sz w:val="18"/>
-          <w:szCs w:val="18"/>
-        </w:rPr>
-        <w:t>listeSecondeAnnee</w:t>
-      </w:r>
-      <w:proofErr w:type="spellEnd"/>
+        <w:t xml:space="preserve"> calculerMatriceScore(formulaire, </w:t>
+      </w:r>
+      <w:r>
+        <w:rPr>
+          <w:rFonts w:ascii="Courier New" w:hAnsi="Courier New" w:cs="Courier New"/>
+          <w:sz w:val="18"/>
+          <w:szCs w:val="18"/>
+        </w:rPr>
+        <w:t>listePremiereAnnee, listeSecondeAnnee</w:t>
+      </w:r>
       <w:r>
         <w:rPr>
           <w:rFonts w:ascii="Courier New" w:hAnsi="Courier New" w:cs="Courier New"/>
@@ -2185,7 +1936,6 @@
         </w:rPr>
         <w:t xml:space="preserve"> </w:t>
       </w:r>
-      <w:proofErr w:type="spellStart"/>
       <w:r>
         <w:rPr>
           <w:rFonts w:ascii="Courier New" w:hAnsi="Courier New" w:cs="Courier New"/>
@@ -2194,32 +1944,13 @@
         </w:rPr>
         <w:t>matriceScore</w:t>
       </w:r>
-      <w:proofErr w:type="spellEnd"/>
-      <w:r>
-        <w:rPr>
-          <w:rFonts w:ascii="Courier New" w:hAnsi="Courier New" w:cs="Courier New"/>
-          <w:sz w:val="18"/>
-          <w:szCs w:val="18"/>
-        </w:rPr>
-        <w:t>[</w:t>
-      </w:r>
-      <w:proofErr w:type="spellStart"/>
-      <w:r>
-        <w:rPr>
-          <w:rFonts w:ascii="Courier New" w:hAnsi="Courier New" w:cs="Courier New"/>
-          <w:sz w:val="18"/>
-          <w:szCs w:val="18"/>
-        </w:rPr>
-        <w:t>nbPremiereAnnees,nbSecondeAnnee</w:t>
-      </w:r>
-      <w:proofErr w:type="spellEnd"/>
-      <w:r>
-        <w:rPr>
-          <w:rFonts w:ascii="Courier New" w:hAnsi="Courier New" w:cs="Courier New"/>
-          <w:sz w:val="18"/>
-          <w:szCs w:val="18"/>
-        </w:rPr>
-        <w:t>]</w:t>
+      <w:r>
+        <w:rPr>
+          <w:rFonts w:ascii="Courier New" w:hAnsi="Courier New" w:cs="Courier New"/>
+          <w:sz w:val="18"/>
+          <w:szCs w:val="18"/>
+        </w:rPr>
+        <w:t>[nbPremiereAnnees,nbSecondeAnnee]</w:t>
       </w:r>
     </w:p>
     <w:p>
@@ -2332,23 +2063,13 @@
         </w:rPr>
         <w:tab/>
       </w:r>
-      <w:proofErr w:type="spellStart"/>
-      <w:r>
-        <w:rPr>
-          <w:rFonts w:ascii="Courier New" w:hAnsi="Courier New" w:cs="Courier New"/>
-          <w:sz w:val="18"/>
-          <w:szCs w:val="18"/>
-        </w:rPr>
-        <w:t>tableauScore</w:t>
-      </w:r>
-      <w:proofErr w:type="spellEnd"/>
-      <w:r>
-        <w:rPr>
-          <w:rFonts w:ascii="Courier New" w:hAnsi="Courier New" w:cs="Courier New"/>
-          <w:sz w:val="18"/>
-          <w:szCs w:val="18"/>
-        </w:rPr>
-        <w:t xml:space="preserve"> [ligne][colonne]</w:t>
+      <w:r>
+        <w:rPr>
+          <w:rFonts w:ascii="Courier New" w:hAnsi="Courier New" w:cs="Courier New"/>
+          <w:sz w:val="18"/>
+          <w:szCs w:val="18"/>
+        </w:rPr>
+        <w:t>tableauScore [ligne][colonne]</w:t>
       </w:r>
       <w:r>
         <w:rPr>
@@ -2358,7 +2079,6 @@
         </w:rPr>
         <w:t xml:space="preserve"> = </w:t>
       </w:r>
-      <w:proofErr w:type="spellStart"/>
       <w:r>
         <w:rPr>
           <w:rFonts w:ascii="Courier New" w:hAnsi="Courier New" w:cs="Courier New"/>
@@ -2383,7 +2103,6 @@
         </w:rPr>
         <w:t>Questions</w:t>
       </w:r>
-      <w:proofErr w:type="spellEnd"/>
     </w:p>
     <w:p>
       <w:pPr>
@@ -2433,18 +2152,8 @@
           <w:sz w:val="18"/>
           <w:szCs w:val="18"/>
         </w:rPr>
-        <w:t xml:space="preserve"> </w:t>
-      </w:r>
-      <w:proofErr w:type="spellStart"/>
-      <w:r>
-        <w:rPr>
-          <w:rFonts w:ascii="Courier New" w:hAnsi="Courier New" w:cs="Courier New"/>
-          <w:sz w:val="18"/>
-          <w:szCs w:val="18"/>
-        </w:rPr>
-        <w:t>reponse</w:t>
-      </w:r>
-      <w:proofErr w:type="spellEnd"/>
+        <w:t xml:space="preserve"> reponse</w:t>
+      </w:r>
     </w:p>
     <w:p>
       <w:pPr>
@@ -2455,41 +2164,13 @@
           <w:szCs w:val="18"/>
         </w:rPr>
       </w:pPr>
-      <w:proofErr w:type="spellStart"/>
-      <w:r>
-        <w:rPr>
-          <w:rFonts w:ascii="Courier New" w:hAnsi="Courier New" w:cs="Courier New"/>
-          <w:sz w:val="18"/>
-          <w:szCs w:val="18"/>
-        </w:rPr>
-        <w:t>tableauScore</w:t>
-      </w:r>
-      <w:proofErr w:type="spellEnd"/>
-      <w:r>
-        <w:rPr>
-          <w:rFonts w:ascii="Courier New" w:hAnsi="Courier New" w:cs="Courier New"/>
-          <w:sz w:val="18"/>
-          <w:szCs w:val="18"/>
-        </w:rPr>
-        <w:t xml:space="preserve"> [ligne][colonne] = </w:t>
-      </w:r>
-      <w:proofErr w:type="spellStart"/>
-      <w:r>
-        <w:rPr>
-          <w:rFonts w:ascii="Courier New" w:hAnsi="Courier New" w:cs="Courier New"/>
-          <w:sz w:val="18"/>
-          <w:szCs w:val="18"/>
-        </w:rPr>
-        <w:t>tableauScore</w:t>
-      </w:r>
-      <w:proofErr w:type="spellEnd"/>
-      <w:r>
-        <w:rPr>
-          <w:rFonts w:ascii="Courier New" w:hAnsi="Courier New" w:cs="Courier New"/>
-          <w:sz w:val="18"/>
-          <w:szCs w:val="18"/>
-        </w:rPr>
-        <w:t xml:space="preserve"> [ligne][colonne] </w:t>
+      <w:r>
+        <w:rPr>
+          <w:rFonts w:ascii="Courier New" w:hAnsi="Courier New" w:cs="Courier New"/>
+          <w:sz w:val="18"/>
+          <w:szCs w:val="18"/>
+        </w:rPr>
+        <w:t xml:space="preserve">tableauScore [ligne][colonne] = tableauScore [ligne][colonne] </w:t>
       </w:r>
       <w:r>
         <w:rPr>
@@ -2505,79 +2186,7 @@
           <w:sz w:val="18"/>
           <w:szCs w:val="18"/>
         </w:rPr>
-        <w:t xml:space="preserve"> match(</w:t>
-      </w:r>
-      <w:proofErr w:type="spellStart"/>
-      <w:r>
-        <w:rPr>
-          <w:rFonts w:ascii="Courier New" w:hAnsi="Courier New" w:cs="Courier New"/>
-          <w:sz w:val="18"/>
-          <w:szCs w:val="18"/>
-        </w:rPr>
-        <w:t>listePremiereAnnee</w:t>
-      </w:r>
-      <w:proofErr w:type="spellEnd"/>
-      <w:r>
-        <w:rPr>
-          <w:rFonts w:ascii="Courier New" w:hAnsi="Courier New" w:cs="Courier New"/>
-          <w:sz w:val="18"/>
-          <w:szCs w:val="18"/>
-        </w:rPr>
-        <w:t>[ligne].</w:t>
-      </w:r>
-      <w:proofErr w:type="spellStart"/>
-      <w:r>
-        <w:rPr>
-          <w:rFonts w:ascii="Courier New" w:hAnsi="Courier New" w:cs="Courier New"/>
-          <w:sz w:val="18"/>
-          <w:szCs w:val="18"/>
-        </w:rPr>
-        <w:t>reponse</w:t>
-      </w:r>
-      <w:proofErr w:type="spellEnd"/>
-      <w:r>
-        <w:rPr>
-          <w:rFonts w:ascii="Courier New" w:hAnsi="Courier New" w:cs="Courier New"/>
-          <w:sz w:val="18"/>
-          <w:szCs w:val="18"/>
-        </w:rPr>
-        <w:t xml:space="preserve">, </w:t>
-      </w:r>
-      <w:proofErr w:type="spellStart"/>
-      <w:r>
-        <w:rPr>
-          <w:rFonts w:ascii="Courier New" w:hAnsi="Courier New" w:cs="Courier New"/>
-          <w:sz w:val="18"/>
-          <w:szCs w:val="18"/>
-        </w:rPr>
-        <w:t>listeSecondeAnnee</w:t>
-      </w:r>
-      <w:proofErr w:type="spellEnd"/>
-      <w:r>
-        <w:rPr>
-          <w:rFonts w:ascii="Courier New" w:hAnsi="Courier New" w:cs="Courier New"/>
-          <w:sz w:val="18"/>
-          <w:szCs w:val="18"/>
-        </w:rPr>
-        <w:t>[colonne).</w:t>
-      </w:r>
-      <w:proofErr w:type="spellStart"/>
-      <w:r>
-        <w:rPr>
-          <w:rFonts w:ascii="Courier New" w:hAnsi="Courier New" w:cs="Courier New"/>
-          <w:sz w:val="18"/>
-          <w:szCs w:val="18"/>
-        </w:rPr>
-        <w:t>reponse</w:t>
-      </w:r>
-      <w:proofErr w:type="spellEnd"/>
-      <w:r>
-        <w:rPr>
-          <w:rFonts w:ascii="Courier New" w:hAnsi="Courier New" w:cs="Courier New"/>
-          <w:sz w:val="18"/>
-          <w:szCs w:val="18"/>
-        </w:rPr>
-        <w:t>)</w:t>
+        <w:t xml:space="preserve"> match(listePremiereAnnee[ligne].reponse, listeSecondeAnnee[colonne).reponse)</w:t>
       </w:r>
     </w:p>
     <w:p>
@@ -2622,43 +2231,7 @@
           <w:sz w:val="18"/>
           <w:szCs w:val="18"/>
         </w:rPr>
-        <w:t xml:space="preserve"> </w:t>
-      </w:r>
-      <w:proofErr w:type="spellStart"/>
-      <w:r>
-        <w:rPr>
-          <w:rFonts w:ascii="Courier New" w:hAnsi="Courier New" w:cs="Courier New"/>
-          <w:sz w:val="18"/>
-          <w:szCs w:val="18"/>
-        </w:rPr>
-        <w:t>appliquerMethodeHongroise</w:t>
-      </w:r>
-      <w:proofErr w:type="spellEnd"/>
-      <w:r>
-        <w:rPr>
-          <w:rFonts w:ascii="Courier New" w:hAnsi="Courier New" w:cs="Courier New"/>
-          <w:sz w:val="18"/>
-          <w:szCs w:val="18"/>
-        </w:rPr>
-        <w:t>(</w:t>
-      </w:r>
-      <w:proofErr w:type="spellStart"/>
-      <w:r>
-        <w:rPr>
-          <w:rFonts w:ascii="Courier New" w:hAnsi="Courier New" w:cs="Courier New"/>
-          <w:sz w:val="18"/>
-          <w:szCs w:val="18"/>
-        </w:rPr>
-        <w:t>matriceScore</w:t>
-      </w:r>
-      <w:proofErr w:type="spellEnd"/>
-      <w:r>
-        <w:rPr>
-          <w:rFonts w:ascii="Courier New" w:hAnsi="Courier New" w:cs="Courier New"/>
-          <w:sz w:val="18"/>
-          <w:szCs w:val="18"/>
-        </w:rPr>
-        <w:t>)</w:t>
+        <w:t xml:space="preserve"> appliquerMethodeHongroise(matriceScore)</w:t>
       </w:r>
     </w:p>
     <w:p>
@@ -2693,25 +2266,208 @@
           <w:sz w:val="18"/>
           <w:szCs w:val="18"/>
         </w:rPr>
-        <w:t xml:space="preserve"> </w:t>
-      </w:r>
-      <w:proofErr w:type="spellStart"/>
-      <w:r>
-        <w:rPr>
-          <w:rFonts w:ascii="Courier New" w:hAnsi="Courier New" w:cs="Courier New"/>
-          <w:sz w:val="18"/>
-          <w:szCs w:val="18"/>
-        </w:rPr>
-        <w:t>tableauAssociation</w:t>
-      </w:r>
-      <w:proofErr w:type="spellEnd"/>
-      <w:r>
-        <w:rPr>
-          <w:rFonts w:ascii="Courier New" w:hAnsi="Courier New" w:cs="Courier New"/>
-          <w:sz w:val="18"/>
-          <w:szCs w:val="18"/>
-        </w:rPr>
-        <w:t>[nbPremiereAnnees,2]</w:t>
+        <w:t xml:space="preserve"> tableauAssociation[nbPremiereAnnees,2]</w:t>
+      </w:r>
+    </w:p>
+    <w:p>
+      <w:pPr>
+        <w:rPr>
+          <w:rFonts w:ascii="Courier New" w:hAnsi="Courier New" w:cs="Courier New"/>
+          <w:sz w:val="18"/>
+          <w:szCs w:val="18"/>
+        </w:rPr>
+      </w:pPr>
+      <w:r>
+        <w:rPr>
+          <w:rFonts w:ascii="Courier New" w:hAnsi="Courier New" w:cs="Courier New"/>
+          <w:sz w:val="18"/>
+          <w:szCs w:val="18"/>
+        </w:rPr>
+        <w:tab/>
+      </w:r>
+      <w:r>
+        <w:rPr>
+          <w:rFonts w:ascii="Courier New" w:hAnsi="Courier New" w:cs="Courier New"/>
+          <w:b/>
+          <w:sz w:val="18"/>
+          <w:szCs w:val="18"/>
+        </w:rPr>
+        <w:t xml:space="preserve">Pour chaque </w:t>
+      </w:r>
+      <w:r>
+        <w:rPr>
+          <w:rFonts w:ascii="Courier New" w:hAnsi="Courier New" w:cs="Courier New"/>
+          <w:sz w:val="18"/>
+          <w:szCs w:val="18"/>
+        </w:rPr>
+        <w:t>ligne</w:t>
+      </w:r>
+    </w:p>
+    <w:p>
+      <w:pPr>
+        <w:rPr>
+          <w:rFonts w:ascii="Courier New" w:hAnsi="Courier New" w:cs="Courier New"/>
+          <w:sz w:val="18"/>
+          <w:szCs w:val="18"/>
+        </w:rPr>
+      </w:pPr>
+      <w:r>
+        <w:rPr>
+          <w:rFonts w:ascii="Courier New" w:hAnsi="Courier New" w:cs="Courier New"/>
+          <w:sz w:val="18"/>
+          <w:szCs w:val="18"/>
+        </w:rPr>
+        <w:tab/>
+      </w:r>
+      <w:r>
+        <w:rPr>
+          <w:rFonts w:ascii="Courier New" w:hAnsi="Courier New" w:cs="Courier New"/>
+          <w:sz w:val="18"/>
+          <w:szCs w:val="18"/>
+        </w:rPr>
+        <w:tab/>
+      </w:r>
+      <w:r>
+        <w:rPr>
+          <w:rFonts w:ascii="Courier New" w:hAnsi="Courier New" w:cs="Courier New"/>
+          <w:sz w:val="18"/>
+          <w:szCs w:val="18"/>
+        </w:rPr>
+        <w:t>valMiniLigne = matriceScore[ligne][0]</w:t>
+      </w:r>
+    </w:p>
+    <w:p>
+      <w:pPr>
+        <w:rPr>
+          <w:rFonts w:ascii="Courier New" w:hAnsi="Courier New" w:cs="Courier New"/>
+          <w:sz w:val="18"/>
+          <w:szCs w:val="18"/>
+        </w:rPr>
+      </w:pPr>
+      <w:r>
+        <w:rPr>
+          <w:rFonts w:ascii="Courier New" w:hAnsi="Courier New" w:cs="Courier New"/>
+          <w:sz w:val="18"/>
+          <w:szCs w:val="18"/>
+        </w:rPr>
+        <w:tab/>
+      </w:r>
+      <w:r>
+        <w:rPr>
+          <w:rFonts w:ascii="Courier New" w:hAnsi="Courier New" w:cs="Courier New"/>
+          <w:sz w:val="18"/>
+          <w:szCs w:val="18"/>
+        </w:rPr>
+        <w:tab/>
+      </w:r>
+      <w:r>
+        <w:rPr>
+          <w:rFonts w:ascii="Courier New" w:hAnsi="Courier New" w:cs="Courier New"/>
+          <w:b/>
+          <w:sz w:val="18"/>
+          <w:szCs w:val="18"/>
+        </w:rPr>
+        <w:t xml:space="preserve">Pour chaque </w:t>
+      </w:r>
+      <w:r>
+        <w:rPr>
+          <w:rFonts w:ascii="Courier New" w:hAnsi="Courier New" w:cs="Courier New"/>
+          <w:sz w:val="18"/>
+          <w:szCs w:val="18"/>
+        </w:rPr>
+        <w:t>colonne</w:t>
+      </w:r>
+    </w:p>
+    <w:p>
+      <w:pPr>
+        <w:rPr>
+          <w:rFonts w:ascii="Courier New" w:hAnsi="Courier New" w:cs="Courier New"/>
+          <w:sz w:val="18"/>
+          <w:szCs w:val="18"/>
+        </w:rPr>
+      </w:pPr>
+      <w:r>
+        <w:rPr>
+          <w:rFonts w:ascii="Courier New" w:hAnsi="Courier New" w:cs="Courier New"/>
+          <w:sz w:val="18"/>
+          <w:szCs w:val="18"/>
+        </w:rPr>
+        <w:tab/>
+      </w:r>
+      <w:r>
+        <w:rPr>
+          <w:rFonts w:ascii="Courier New" w:hAnsi="Courier New" w:cs="Courier New"/>
+          <w:sz w:val="18"/>
+          <w:szCs w:val="18"/>
+        </w:rPr>
+        <w:tab/>
+      </w:r>
+      <w:r>
+        <w:rPr>
+          <w:rFonts w:ascii="Courier New" w:hAnsi="Courier New" w:cs="Courier New"/>
+          <w:sz w:val="18"/>
+          <w:szCs w:val="18"/>
+        </w:rPr>
+        <w:tab/>
+      </w:r>
+      <w:r>
+        <w:rPr>
+          <w:rFonts w:ascii="Courier New" w:hAnsi="Courier New" w:cs="Courier New"/>
+          <w:b/>
+          <w:sz w:val="18"/>
+          <w:szCs w:val="18"/>
+        </w:rPr>
+        <w:t xml:space="preserve">Si </w:t>
+      </w:r>
+      <w:r>
+        <w:rPr>
+          <w:rFonts w:ascii="Courier New" w:hAnsi="Courier New" w:cs="Courier New"/>
+          <w:sz w:val="18"/>
+          <w:szCs w:val="18"/>
+        </w:rPr>
+        <w:t>matriceScore[ligne][colonne] &lt; valMiniLigne</w:t>
+      </w:r>
+    </w:p>
+    <w:p>
+      <w:pPr>
+        <w:rPr>
+          <w:rFonts w:ascii="Courier New" w:hAnsi="Courier New" w:cs="Courier New"/>
+          <w:sz w:val="18"/>
+          <w:szCs w:val="18"/>
+        </w:rPr>
+      </w:pPr>
+      <w:r>
+        <w:rPr>
+          <w:rFonts w:ascii="Courier New" w:hAnsi="Courier New" w:cs="Courier New"/>
+          <w:sz w:val="18"/>
+          <w:szCs w:val="18"/>
+        </w:rPr>
+        <w:tab/>
+      </w:r>
+      <w:r>
+        <w:rPr>
+          <w:rFonts w:ascii="Courier New" w:hAnsi="Courier New" w:cs="Courier New"/>
+          <w:sz w:val="18"/>
+          <w:szCs w:val="18"/>
+        </w:rPr>
+        <w:tab/>
+      </w:r>
+      <w:r>
+        <w:rPr>
+          <w:rFonts w:ascii="Courier New" w:hAnsi="Courier New" w:cs="Courier New"/>
+          <w:sz w:val="18"/>
+          <w:szCs w:val="18"/>
+        </w:rPr>
+        <w:tab/>
+      </w:r>
+      <w:r>
+        <w:rPr>
+          <w:rFonts w:ascii="Courier New" w:hAnsi="Courier New" w:cs="Courier New"/>
+          <w:sz w:val="18"/>
+          <w:szCs w:val="18"/>
+        </w:rPr>
+        <w:tab/>
+        <w:t>valMiniLigne = matriceScore[ligne][colonne]</w:t>
       </w:r>
     </w:p>
     <w:p>
@@ -2834,7 +2590,6 @@
         <w:tab/>
         <w:t xml:space="preserve">Retourner </w:t>
       </w:r>
-      <w:proofErr w:type="spellStart"/>
       <w:r>
         <w:rPr>
           <w:rFonts w:ascii="Courier New" w:hAnsi="Courier New" w:cs="Courier New"/>
@@ -2842,29 +2597,8 @@
           <w:szCs w:val="18"/>
           <w:lang w:val="fr-FR"/>
         </w:rPr>
-        <w:t>nombreReponsesCochéesEnCommun</w:t>
-      </w:r>
-      <w:proofErr w:type="spellEnd"/>
-      <w:r>
-        <w:rPr>
-          <w:rFonts w:ascii="Courier New" w:hAnsi="Courier New" w:cs="Courier New"/>
-          <w:sz w:val="18"/>
-          <w:szCs w:val="18"/>
-          <w:lang w:val="fr-FR"/>
-        </w:rPr>
-        <w:t>/</w:t>
-      </w:r>
-      <w:proofErr w:type="spellStart"/>
-      <w:r>
-        <w:rPr>
-          <w:rFonts w:ascii="Courier New" w:hAnsi="Courier New" w:cs="Courier New"/>
-          <w:sz w:val="18"/>
-          <w:szCs w:val="18"/>
-          <w:lang w:val="fr-FR"/>
-        </w:rPr>
-        <w:t>nombreReponsesCochéesMaximum</w:t>
-      </w:r>
-      <w:proofErr w:type="spellEnd"/>
+        <w:t>nombreReponsesCochéesEnCommun/nombreReponsesCochéesMaximum</w:t>
+      </w:r>
     </w:p>
     <w:p>
       <w:pPr>
@@ -2914,7 +2648,7 @@
 </file>
 
 <file path=word/endnotes.xml><?xml version="1.0" encoding="utf-8"?>
-<w:endnotes xmlns:wpc="http://schemas.microsoft.com/office/word/2010/wordprocessingCanvas" xmlns:cx="http://schemas.microsoft.com/office/drawing/2014/chartex" xmlns:cx1="http://schemas.microsoft.com/office/drawing/2015/9/8/chartex" xmlns:cx2="http://schemas.microsoft.com/office/drawing/2015/10/21/chartex" xmlns:cx3="http://schemas.microsoft.com/office/drawing/2016/5/9/chartex" xmlns:cx4="http://schemas.microsoft.com/office/drawing/2016/5/10/chartex" xmlns:cx5="http://schemas.microsoft.com/office/drawing/2016/5/11/chartex" xmlns:cx6="http://schemas.microsoft.com/office/drawing/2016/5/12/chartex" xmlns:cx7="http://schemas.microsoft.com/office/drawing/2016/5/13/chartex" xmlns:cx8="http://schemas.microsoft.com/office/drawing/2016/5/14/chartex" xmlns:mc="http://schemas.openxmlformats.org/markup-compatibility/2006" xmlns:aink="http://schemas.microsoft.com/office/drawing/2016/ink" xmlns:am3d="http://schemas.microsoft.com/office/drawing/2017/model3d" xmlns:o="urn:schemas-microsoft-com:office:office" xmlns:oel="http://schemas.microsoft.com/office/2019/extlst" xmlns:r="http://schemas.openxmlformats.org/officeDocument/2006/relationships" xmlns:m="http://schemas.openxmlformats.org/officeDocument/2006/math" xmlns:v="urn:schemas-microsoft-com:vml" xmlns:wp14="http://schemas.microsoft.com/office/word/2010/wordprocessingDrawing" xmlns:wp="http://schemas.openxmlformats.org/drawingml/2006/wordprocessingDrawing" xmlns:w10="urn:schemas-microsoft-com:office:word" xmlns:w="http://schemas.openxmlformats.org/wordprocessingml/2006/main" xmlns:w14="http://schemas.microsoft.com/office/word/2010/wordml" xmlns:w15="http://schemas.microsoft.com/office/word/2012/wordml" xmlns:w16cex="http://schemas.microsoft.com/office/word/2018/wordml/cex" xmlns:w16cid="http://schemas.microsoft.com/office/word/2016/wordml/cid" xmlns:w16="http://schemas.microsoft.com/office/word/2018/wordml" xmlns:w16sdtdh="http://schemas.microsoft.com/office/word/2020/wordml/sdtdatahash" xmlns:w16se="http://schemas.microsoft.com/office/word/2015/wordml/symex" xmlns:wpg="http://schemas.microsoft.com/office/word/2010/wordprocessingGroup" xmlns:wpi="http://schemas.microsoft.com/office/word/2010/wordprocessingInk" xmlns:wne="http://schemas.microsoft.com/office/word/2006/wordml" xmlns:wps="http://schemas.microsoft.com/office/word/2010/wordprocessingShape" mc:Ignorable="w14 w15 w16se w16cid w16 w16cex w16sdtdh wp14">
+<w:endnotes xmlns:wpc="http://schemas.microsoft.com/office/word/2010/wordprocessingCanvas" xmlns:cx="http://schemas.microsoft.com/office/drawing/2014/chartex" xmlns:cx1="http://schemas.microsoft.com/office/drawing/2015/9/8/chartex" xmlns:mc="http://schemas.openxmlformats.org/markup-compatibility/2006" xmlns:o="urn:schemas-microsoft-com:office:office" xmlns:r="http://schemas.openxmlformats.org/officeDocument/2006/relationships" xmlns:m="http://schemas.openxmlformats.org/officeDocument/2006/math" xmlns:v="urn:schemas-microsoft-com:vml" xmlns:wp14="http://schemas.microsoft.com/office/word/2010/wordprocessingDrawing" xmlns:wp="http://schemas.openxmlformats.org/drawingml/2006/wordprocessingDrawing" xmlns:w10="urn:schemas-microsoft-com:office:word" xmlns:w="http://schemas.openxmlformats.org/wordprocessingml/2006/main" xmlns:w14="http://schemas.microsoft.com/office/word/2010/wordml" xmlns:w15="http://schemas.microsoft.com/office/word/2012/wordml" xmlns:w16se="http://schemas.microsoft.com/office/word/2015/wordml/symex" xmlns:wpg="http://schemas.microsoft.com/office/word/2010/wordprocessingGroup" xmlns:wpi="http://schemas.microsoft.com/office/word/2010/wordprocessingInk" xmlns:wne="http://schemas.microsoft.com/office/word/2006/wordml" xmlns:wps="http://schemas.microsoft.com/office/word/2010/wordprocessingShape" mc:Ignorable="w14 w15 w16se wp14">
   <w:endnote w:type="separator" w:id="-1">
     <w:p>
       <w:pPr>
@@ -2939,7 +2673,7 @@
 </file>
 
 <file path=word/footnotes.xml><?xml version="1.0" encoding="utf-8"?>
-<w:footnotes xmlns:wpc="http://schemas.microsoft.com/office/word/2010/wordprocessingCanvas" xmlns:cx="http://schemas.microsoft.com/office/drawing/2014/chartex" xmlns:cx1="http://schemas.microsoft.com/office/drawing/2015/9/8/chartex" xmlns:cx2="http://schemas.microsoft.com/office/drawing/2015/10/21/chartex" xmlns:cx3="http://schemas.microsoft.com/office/drawing/2016/5/9/chartex" xmlns:cx4="http://schemas.microsoft.com/office/drawing/2016/5/10/chartex" xmlns:cx5="http://schemas.microsoft.com/office/drawing/2016/5/11/chartex" xmlns:cx6="http://schemas.microsoft.com/office/drawing/2016/5/12/chartex" xmlns:cx7="http://schemas.microsoft.com/office/drawing/2016/5/13/chartex" xmlns:cx8="http://schemas.microsoft.com/office/drawing/2016/5/14/chartex" xmlns:mc="http://schemas.openxmlformats.org/markup-compatibility/2006" xmlns:aink="http://schemas.microsoft.com/office/drawing/2016/ink" xmlns:am3d="http://schemas.microsoft.com/office/drawing/2017/model3d" xmlns:o="urn:schemas-microsoft-com:office:office" xmlns:oel="http://schemas.microsoft.com/office/2019/extlst" xmlns:r="http://schemas.openxmlformats.org/officeDocument/2006/relationships" xmlns:m="http://schemas.openxmlformats.org/officeDocument/2006/math" xmlns:v="urn:schemas-microsoft-com:vml" xmlns:wp14="http://schemas.microsoft.com/office/word/2010/wordprocessingDrawing" xmlns:wp="http://schemas.openxmlformats.org/drawingml/2006/wordprocessingDrawing" xmlns:w10="urn:schemas-microsoft-com:office:word" xmlns:w="http://schemas.openxmlformats.org/wordprocessingml/2006/main" xmlns:w14="http://schemas.microsoft.com/office/word/2010/wordml" xmlns:w15="http://schemas.microsoft.com/office/word/2012/wordml" xmlns:w16cex="http://schemas.microsoft.com/office/word/2018/wordml/cex" xmlns:w16cid="http://schemas.microsoft.com/office/word/2016/wordml/cid" xmlns:w16="http://schemas.microsoft.com/office/word/2018/wordml" xmlns:w16sdtdh="http://schemas.microsoft.com/office/word/2020/wordml/sdtdatahash" xmlns:w16se="http://schemas.microsoft.com/office/word/2015/wordml/symex" xmlns:wpg="http://schemas.microsoft.com/office/word/2010/wordprocessingGroup" xmlns:wpi="http://schemas.microsoft.com/office/word/2010/wordprocessingInk" xmlns:wne="http://schemas.microsoft.com/office/word/2006/wordml" xmlns:wps="http://schemas.microsoft.com/office/word/2010/wordprocessingShape" mc:Ignorable="w14 w15 w16se w16cid w16 w16cex w16sdtdh wp14">
+<w:footnotes xmlns:wpc="http://schemas.microsoft.com/office/word/2010/wordprocessingCanvas" xmlns:cx="http://schemas.microsoft.com/office/drawing/2014/chartex" xmlns:cx1="http://schemas.microsoft.com/office/drawing/2015/9/8/chartex" xmlns:mc="http://schemas.openxmlformats.org/markup-compatibility/2006" xmlns:o="urn:schemas-microsoft-com:office:office" xmlns:r="http://schemas.openxmlformats.org/officeDocument/2006/relationships" xmlns:m="http://schemas.openxmlformats.org/officeDocument/2006/math" xmlns:v="urn:schemas-microsoft-com:vml" xmlns:wp14="http://schemas.microsoft.com/office/word/2010/wordprocessingDrawing" xmlns:wp="http://schemas.openxmlformats.org/drawingml/2006/wordprocessingDrawing" xmlns:w10="urn:schemas-microsoft-com:office:word" xmlns:w="http://schemas.openxmlformats.org/wordprocessingml/2006/main" xmlns:w14="http://schemas.microsoft.com/office/word/2010/wordml" xmlns:w15="http://schemas.microsoft.com/office/word/2012/wordml" xmlns:w16se="http://schemas.microsoft.com/office/word/2015/wordml/symex" xmlns:wpg="http://schemas.microsoft.com/office/word/2010/wordprocessingGroup" xmlns:wpi="http://schemas.microsoft.com/office/word/2010/wordprocessingInk" xmlns:wne="http://schemas.microsoft.com/office/word/2006/wordml" xmlns:wps="http://schemas.microsoft.com/office/word/2010/wordprocessingShape" mc:Ignorable="w14 w15 w16se wp14">
   <w:footnote w:type="separator" w:id="-1">
     <w:p>
       <w:pPr>
@@ -2964,7 +2698,7 @@
 </file>
 
 <file path=word/numbering.xml><?xml version="1.0" encoding="utf-8"?>
-<w:numbering xmlns:wpc="http://schemas.microsoft.com/office/word/2010/wordprocessingCanvas" xmlns:cx="http://schemas.microsoft.com/office/drawing/2014/chartex" xmlns:cx1="http://schemas.microsoft.com/office/drawing/2015/9/8/chartex" xmlns:cx2="http://schemas.microsoft.com/office/drawing/2015/10/21/chartex" xmlns:cx3="http://schemas.microsoft.com/office/drawing/2016/5/9/chartex" xmlns:cx4="http://schemas.microsoft.com/office/drawing/2016/5/10/chartex" xmlns:cx5="http://schemas.microsoft.com/office/drawing/2016/5/11/chartex" xmlns:cx6="http://schemas.microsoft.com/office/drawing/2016/5/12/chartex" xmlns:cx7="http://schemas.microsoft.com/office/drawing/2016/5/13/chartex" xmlns:cx8="http://schemas.microsoft.com/office/drawing/2016/5/14/chartex" xmlns:mc="http://schemas.openxmlformats.org/markup-compatibility/2006" xmlns:aink="http://schemas.microsoft.com/office/drawing/2016/ink" xmlns:am3d="http://schemas.microsoft.com/office/drawing/2017/model3d" xmlns:o="urn:schemas-microsoft-com:office:office" xmlns:oel="http://schemas.microsoft.com/office/2019/extlst" xmlns:r="http://schemas.openxmlformats.org/officeDocument/2006/relationships" xmlns:m="http://schemas.openxmlformats.org/officeDocument/2006/math" xmlns:v="urn:schemas-microsoft-com:vml" xmlns:wp14="http://schemas.microsoft.com/office/word/2010/wordprocessingDrawing" xmlns:wp="http://schemas.openxmlformats.org/drawingml/2006/wordprocessingDrawing" xmlns:w10="urn:schemas-microsoft-com:office:word" xmlns:w="http://schemas.openxmlformats.org/wordprocessingml/2006/main" xmlns:w14="http://schemas.microsoft.com/office/word/2010/wordml" xmlns:w15="http://schemas.microsoft.com/office/word/2012/wordml" xmlns:w16cex="http://schemas.microsoft.com/office/word/2018/wordml/cex" xmlns:w16cid="http://schemas.microsoft.com/office/word/2016/wordml/cid" xmlns:w16="http://schemas.microsoft.com/office/word/2018/wordml" xmlns:w16sdtdh="http://schemas.microsoft.com/office/word/2020/wordml/sdtdatahash" xmlns:w16se="http://schemas.microsoft.com/office/word/2015/wordml/symex" xmlns:wpg="http://schemas.microsoft.com/office/word/2010/wordprocessingGroup" xmlns:wpi="http://schemas.microsoft.com/office/word/2010/wordprocessingInk" xmlns:wne="http://schemas.microsoft.com/office/word/2006/wordml" xmlns:wps="http://schemas.microsoft.com/office/word/2010/wordprocessingShape" mc:Ignorable="w14 w15 w16se w16cid w16 w16cex w16sdtdh wp14">
+<w:numbering xmlns:wpc="http://schemas.microsoft.com/office/word/2010/wordprocessingCanvas" xmlns:cx="http://schemas.microsoft.com/office/drawing/2014/chartex" xmlns:cx1="http://schemas.microsoft.com/office/drawing/2015/9/8/chartex" xmlns:mc="http://schemas.openxmlformats.org/markup-compatibility/2006" xmlns:o="urn:schemas-microsoft-com:office:office" xmlns:r="http://schemas.openxmlformats.org/officeDocument/2006/relationships" xmlns:m="http://schemas.openxmlformats.org/officeDocument/2006/math" xmlns:v="urn:schemas-microsoft-com:vml" xmlns:wp14="http://schemas.microsoft.com/office/word/2010/wordprocessingDrawing" xmlns:wp="http://schemas.openxmlformats.org/drawingml/2006/wordprocessingDrawing" xmlns:w10="urn:schemas-microsoft-com:office:word" xmlns:w="http://schemas.openxmlformats.org/wordprocessingml/2006/main" xmlns:w14="http://schemas.microsoft.com/office/word/2010/wordml" xmlns:w15="http://schemas.microsoft.com/office/word/2012/wordml" xmlns:w16se="http://schemas.microsoft.com/office/word/2015/wordml/symex" xmlns:wpg="http://schemas.microsoft.com/office/word/2010/wordprocessingGroup" xmlns:wpi="http://schemas.microsoft.com/office/word/2010/wordprocessingInk" xmlns:wne="http://schemas.microsoft.com/office/word/2006/wordml" xmlns:wps="http://schemas.microsoft.com/office/word/2010/wordprocessingShape" mc:Ignorable="w14 w15 w16se wp14">
   <w:abstractNum w:abstractNumId="0" w15:restartNumberingAfterBreak="0">
     <w:nsid w:val="041555D7"/>
     <w:multiLevelType w:val="hybridMultilevel"/>
@@ -3278,20 +3012,20 @@
       </w:rPr>
     </w:lvl>
   </w:abstractNum>
-  <w:num w:numId="1" w16cid:durableId="88166570">
+  <w:num w:numId="1">
     <w:abstractNumId w:val="0"/>
   </w:num>
-  <w:num w:numId="2" w16cid:durableId="1398555435">
+  <w:num w:numId="2">
     <w:abstractNumId w:val="2"/>
   </w:num>
-  <w:num w:numId="3" w16cid:durableId="1538003904">
+  <w:num w:numId="3">
     <w:abstractNumId w:val="1"/>
   </w:num>
 </w:numbering>
 </file>
 
 <file path=word/styles.xml><?xml version="1.0" encoding="utf-8"?>
-<w:styles xmlns:mc="http://schemas.openxmlformats.org/markup-compatibility/2006" xmlns:r="http://schemas.openxmlformats.org/officeDocument/2006/relationships" xmlns:w="http://schemas.openxmlformats.org/wordprocessingml/2006/main" xmlns:w14="http://schemas.microsoft.com/office/word/2010/wordml" xmlns:w15="http://schemas.microsoft.com/office/word/2012/wordml" xmlns:w16cex="http://schemas.microsoft.com/office/word/2018/wordml/cex" xmlns:w16cid="http://schemas.microsoft.com/office/word/2016/wordml/cid" xmlns:w16="http://schemas.microsoft.com/office/word/2018/wordml" xmlns:w16sdtdh="http://schemas.microsoft.com/office/word/2020/wordml/sdtdatahash" xmlns:w16se="http://schemas.microsoft.com/office/word/2015/wordml/symex" mc:Ignorable="w14 w15 w16se w16cid w16 w16cex w16sdtdh">
+<w:styles xmlns:mc="http://schemas.openxmlformats.org/markup-compatibility/2006" xmlns:r="http://schemas.openxmlformats.org/officeDocument/2006/relationships" xmlns:w="http://schemas.openxmlformats.org/wordprocessingml/2006/main" xmlns:w14="http://schemas.microsoft.com/office/word/2010/wordml" xmlns:w15="http://schemas.microsoft.com/office/word/2012/wordml" xmlns:w16se="http://schemas.microsoft.com/office/word/2015/wordml/symex" mc:Ignorable="w14 w15 w16se">
   <w:docDefaults>
     <w:rPrDefault>
       <w:rPr>
@@ -3307,7 +3041,7 @@
       </w:pPr>
     </w:pPrDefault>
   </w:docDefaults>
-  <w:latentStyles w:defLockedState="0" w:defUIPriority="99" w:defSemiHidden="0" w:defUnhideWhenUsed="0" w:defQFormat="0" w:count="376">
+  <w:latentStyles w:defLockedState="0" w:defUIPriority="99" w:defSemiHidden="0" w:defUnhideWhenUsed="0" w:defQFormat="0" w:count="371">
     <w:lsdException w:name="Normal" w:uiPriority="0" w:qFormat="1"/>
     <w:lsdException w:name="heading 1" w:uiPriority="9" w:qFormat="1"/>
     <w:lsdException w:name="heading 2" w:semiHidden="1" w:uiPriority="9" w:unhideWhenUsed="1" w:qFormat="1"/>
@@ -3679,11 +3413,6 @@
     <w:lsdException w:name="List Table 5 Dark Accent 6" w:uiPriority="50"/>
     <w:lsdException w:name="List Table 6 Colorful Accent 6" w:uiPriority="51"/>
     <w:lsdException w:name="List Table 7 Colorful Accent 6" w:uiPriority="52"/>
-    <w:lsdException w:name="Mention" w:semiHidden="1" w:unhideWhenUsed="1"/>
-    <w:lsdException w:name="Smart Hyperlink" w:semiHidden="1" w:unhideWhenUsed="1"/>
-    <w:lsdException w:name="Hashtag" w:semiHidden="1" w:unhideWhenUsed="1"/>
-    <w:lsdException w:name="Unresolved Mention" w:semiHidden="1" w:unhideWhenUsed="1"/>
-    <w:lsdException w:name="Smart Link" w:semiHidden="1" w:unhideWhenUsed="1"/>
   </w:latentStyles>
   <w:style w:type="paragraph" w:default="1" w:styleId="Normal">
     <w:name w:val="Normal"/>

</xml_diff>

<commit_message>
Méthode de duplication des 2e années finie
</commit_message>
<xml_diff>
--- a/algorithme/Algorithme.docx
+++ b/algorithme/Algorithme.docx
@@ -1800,7 +1800,32 @@
           <w:sz w:val="18"/>
           <w:szCs w:val="18"/>
         </w:rPr>
-        <w:t xml:space="preserve">formulaire, </w:t>
+        <w:t>reponses1eAnnees, reponses2eAnnees</w:t>
+      </w:r>
+      <w:r>
+        <w:rPr>
+          <w:rFonts w:ascii="Courier New" w:hAnsi="Courier New" w:cs="Courier New"/>
+          <w:sz w:val="18"/>
+          <w:szCs w:val="18"/>
+        </w:rPr>
+        <w:t>)</w:t>
+      </w:r>
+    </w:p>
+    <w:p>
+      <w:pPr>
+        <w:rPr>
+          <w:rFonts w:ascii="Courier New" w:hAnsi="Courier New" w:cs="Courier New"/>
+          <w:sz w:val="18"/>
+          <w:szCs w:val="18"/>
+        </w:rPr>
+      </w:pPr>
+      <w:r>
+        <w:rPr>
+          <w:rFonts w:ascii="Courier New" w:hAnsi="Courier New" w:cs="Courier New"/>
+          <w:sz w:val="18"/>
+          <w:szCs w:val="18"/>
+        </w:rPr>
+        <w:tab/>
       </w:r>
       <w:proofErr w:type="spellStart"/>
       <w:r>
@@ -1809,7 +1834,7 @@
           <w:sz w:val="18"/>
           <w:szCs w:val="18"/>
         </w:rPr>
-        <w:t>listePremiereAnnee</w:t>
+        <w:t>matriceScore</w:t>
       </w:r>
       <w:proofErr w:type="spellEnd"/>
       <w:r>
@@ -1818,186 +1843,137 @@
           <w:sz w:val="18"/>
           <w:szCs w:val="18"/>
         </w:rPr>
+        <w:t xml:space="preserve"> = </w:t>
+      </w:r>
+      <w:proofErr w:type="spellStart"/>
+      <w:r>
+        <w:rPr>
+          <w:rFonts w:ascii="Courier New" w:hAnsi="Courier New" w:cs="Courier New"/>
+          <w:sz w:val="18"/>
+          <w:szCs w:val="18"/>
+        </w:rPr>
+        <w:t>c</w:t>
+      </w:r>
+      <w:r>
+        <w:rPr>
+          <w:rFonts w:ascii="Courier New" w:hAnsi="Courier New" w:cs="Courier New"/>
+          <w:sz w:val="18"/>
+          <w:szCs w:val="18"/>
+        </w:rPr>
+        <w:t>reer</w:t>
+      </w:r>
+      <w:r>
+        <w:rPr>
+          <w:rFonts w:ascii="Courier New" w:hAnsi="Courier New" w:cs="Courier New"/>
+          <w:sz w:val="18"/>
+          <w:szCs w:val="18"/>
+        </w:rPr>
+        <w:t>MatriceScore</w:t>
+      </w:r>
+      <w:proofErr w:type="spellEnd"/>
+      <w:r>
+        <w:rPr>
+          <w:rFonts w:ascii="Courier New" w:hAnsi="Courier New" w:cs="Courier New"/>
+          <w:sz w:val="18"/>
+          <w:szCs w:val="18"/>
+        </w:rPr>
+        <w:t>(</w:t>
+      </w:r>
+      <w:r>
+        <w:rPr>
+          <w:rFonts w:ascii="Courier New" w:hAnsi="Courier New" w:cs="Courier New"/>
+          <w:sz w:val="18"/>
+          <w:szCs w:val="18"/>
+        </w:rPr>
+        <w:t>reponses1eAnnees, reponses2eAnnees</w:t>
+      </w:r>
+      <w:r>
+        <w:rPr>
+          <w:rFonts w:ascii="Courier New" w:hAnsi="Courier New" w:cs="Courier New"/>
+          <w:sz w:val="18"/>
+          <w:szCs w:val="18"/>
+        </w:rPr>
+        <w:t>)</w:t>
+      </w:r>
+    </w:p>
+    <w:p>
+      <w:pPr>
+        <w:rPr>
+          <w:rFonts w:ascii="Courier New" w:hAnsi="Courier New" w:cs="Courier New"/>
+          <w:sz w:val="18"/>
+          <w:szCs w:val="18"/>
+        </w:rPr>
+      </w:pPr>
+      <w:r>
+        <w:rPr>
+          <w:rFonts w:ascii="Courier New" w:hAnsi="Courier New" w:cs="Courier New"/>
+          <w:sz w:val="18"/>
+          <w:szCs w:val="18"/>
+        </w:rPr>
+        <w:tab/>
+      </w:r>
+      <w:proofErr w:type="spellStart"/>
+      <w:r>
+        <w:rPr>
+          <w:rFonts w:ascii="Courier New" w:hAnsi="Courier New" w:cs="Courier New"/>
+          <w:sz w:val="18"/>
+          <w:szCs w:val="18"/>
+        </w:rPr>
+        <w:t>tableauAssociation</w:t>
+      </w:r>
+      <w:proofErr w:type="spellEnd"/>
+      <w:r>
+        <w:rPr>
+          <w:rFonts w:ascii="Courier New" w:hAnsi="Courier New" w:cs="Courier New"/>
+          <w:sz w:val="18"/>
+          <w:szCs w:val="18"/>
+        </w:rPr>
+        <w:t xml:space="preserve"> = </w:t>
+      </w:r>
+      <w:proofErr w:type="spellStart"/>
+      <w:r>
+        <w:rPr>
+          <w:rFonts w:ascii="Courier New" w:hAnsi="Courier New" w:cs="Courier New"/>
+          <w:sz w:val="18"/>
+          <w:szCs w:val="18"/>
+        </w:rPr>
+        <w:t>appliquerMethodeHongroise</w:t>
+      </w:r>
+      <w:proofErr w:type="spellEnd"/>
+      <w:r>
+        <w:rPr>
+          <w:rFonts w:ascii="Courier New" w:hAnsi="Courier New" w:cs="Courier New"/>
+          <w:sz w:val="18"/>
+          <w:szCs w:val="18"/>
+        </w:rPr>
+        <w:t>(</w:t>
+      </w:r>
+      <w:proofErr w:type="spellStart"/>
+      <w:r>
+        <w:rPr>
+          <w:rFonts w:ascii="Courier New" w:hAnsi="Courier New" w:cs="Courier New"/>
+          <w:sz w:val="18"/>
+          <w:szCs w:val="18"/>
+        </w:rPr>
+        <w:t>matriceScore</w:t>
+      </w:r>
+      <w:proofErr w:type="spellEnd"/>
+      <w:r>
+        <w:rPr>
+          <w:rFonts w:ascii="Courier New" w:hAnsi="Courier New" w:cs="Courier New"/>
+          <w:sz w:val="18"/>
+          <w:szCs w:val="18"/>
+        </w:rPr>
         <w:t xml:space="preserve">, </w:t>
       </w:r>
-      <w:proofErr w:type="spellStart"/>
-      <w:r>
-        <w:rPr>
-          <w:rFonts w:ascii="Courier New" w:hAnsi="Courier New" w:cs="Courier New"/>
-          <w:sz w:val="18"/>
-          <w:szCs w:val="18"/>
-        </w:rPr>
-        <w:t>listeSecondeAnnee</w:t>
-      </w:r>
-      <w:proofErr w:type="spellEnd"/>
-      <w:r>
-        <w:rPr>
-          <w:rFonts w:ascii="Courier New" w:hAnsi="Courier New" w:cs="Courier New"/>
-          <w:sz w:val="18"/>
-          <w:szCs w:val="18"/>
-        </w:rPr>
-        <w:t>)</w:t>
-      </w:r>
-    </w:p>
-    <w:p>
-      <w:pPr>
-        <w:rPr>
-          <w:rFonts w:ascii="Courier New" w:hAnsi="Courier New" w:cs="Courier New"/>
-          <w:sz w:val="18"/>
-          <w:szCs w:val="18"/>
-        </w:rPr>
-      </w:pPr>
-      <w:r>
-        <w:rPr>
-          <w:rFonts w:ascii="Courier New" w:hAnsi="Courier New" w:cs="Courier New"/>
-          <w:sz w:val="18"/>
-          <w:szCs w:val="18"/>
-        </w:rPr>
-        <w:tab/>
-      </w:r>
-      <w:proofErr w:type="spellStart"/>
-      <w:r>
-        <w:rPr>
-          <w:rFonts w:ascii="Courier New" w:hAnsi="Courier New" w:cs="Courier New"/>
-          <w:sz w:val="18"/>
-          <w:szCs w:val="18"/>
-        </w:rPr>
-        <w:t>matriceScore</w:t>
-      </w:r>
-      <w:proofErr w:type="spellEnd"/>
-      <w:r>
-        <w:rPr>
-          <w:rFonts w:ascii="Courier New" w:hAnsi="Courier New" w:cs="Courier New"/>
-          <w:sz w:val="18"/>
-          <w:szCs w:val="18"/>
-        </w:rPr>
-        <w:t xml:space="preserve"> = </w:t>
-      </w:r>
-      <w:proofErr w:type="spellStart"/>
-      <w:r>
-        <w:rPr>
-          <w:rFonts w:ascii="Courier New" w:hAnsi="Courier New" w:cs="Courier New"/>
-          <w:sz w:val="18"/>
-          <w:szCs w:val="18"/>
-        </w:rPr>
-        <w:t>calculerMatriceScore</w:t>
-      </w:r>
-      <w:proofErr w:type="spellEnd"/>
-      <w:r>
-        <w:rPr>
-          <w:rFonts w:ascii="Courier New" w:hAnsi="Courier New" w:cs="Courier New"/>
-          <w:sz w:val="18"/>
-          <w:szCs w:val="18"/>
-        </w:rPr>
-        <w:t>(</w:t>
-      </w:r>
-      <w:r>
-        <w:rPr>
-          <w:rFonts w:ascii="Courier New" w:hAnsi="Courier New" w:cs="Courier New"/>
-          <w:sz w:val="18"/>
-          <w:szCs w:val="18"/>
-        </w:rPr>
-        <w:t xml:space="preserve">formulaire, </w:t>
-      </w:r>
-      <w:proofErr w:type="spellStart"/>
-      <w:r>
-        <w:rPr>
-          <w:rFonts w:ascii="Courier New" w:hAnsi="Courier New" w:cs="Courier New"/>
-          <w:sz w:val="18"/>
-          <w:szCs w:val="18"/>
-        </w:rPr>
-        <w:t>listePremiereAnnee</w:t>
-      </w:r>
-      <w:proofErr w:type="spellEnd"/>
-      <w:r>
-        <w:rPr>
-          <w:rFonts w:ascii="Courier New" w:hAnsi="Courier New" w:cs="Courier New"/>
-          <w:sz w:val="18"/>
-          <w:szCs w:val="18"/>
-        </w:rPr>
-        <w:t xml:space="preserve">, </w:t>
-      </w:r>
-      <w:proofErr w:type="spellStart"/>
-      <w:r>
-        <w:rPr>
-          <w:rFonts w:ascii="Courier New" w:hAnsi="Courier New" w:cs="Courier New"/>
-          <w:sz w:val="18"/>
-          <w:szCs w:val="18"/>
-        </w:rPr>
-        <w:t>listeSecondeAnnee</w:t>
-      </w:r>
-      <w:proofErr w:type="spellEnd"/>
-      <w:r>
-        <w:rPr>
-          <w:rFonts w:ascii="Courier New" w:hAnsi="Courier New" w:cs="Courier New"/>
-          <w:sz w:val="18"/>
-          <w:szCs w:val="18"/>
-        </w:rPr>
-        <w:t>)</w:t>
-      </w:r>
-    </w:p>
-    <w:p>
-      <w:pPr>
-        <w:rPr>
-          <w:rFonts w:ascii="Courier New" w:hAnsi="Courier New" w:cs="Courier New"/>
-          <w:sz w:val="18"/>
-          <w:szCs w:val="18"/>
-        </w:rPr>
-      </w:pPr>
-      <w:r>
-        <w:rPr>
-          <w:rFonts w:ascii="Courier New" w:hAnsi="Courier New" w:cs="Courier New"/>
-          <w:sz w:val="18"/>
-          <w:szCs w:val="18"/>
-        </w:rPr>
-        <w:tab/>
-      </w:r>
-      <w:proofErr w:type="spellStart"/>
-      <w:r>
-        <w:rPr>
-          <w:rFonts w:ascii="Courier New" w:hAnsi="Courier New" w:cs="Courier New"/>
-          <w:sz w:val="18"/>
-          <w:szCs w:val="18"/>
-        </w:rPr>
-        <w:t>tableauAssociation</w:t>
-      </w:r>
-      <w:proofErr w:type="spellEnd"/>
-      <w:r>
-        <w:rPr>
-          <w:rFonts w:ascii="Courier New" w:hAnsi="Courier New" w:cs="Courier New"/>
-          <w:sz w:val="18"/>
-          <w:szCs w:val="18"/>
-        </w:rPr>
-        <w:t xml:space="preserve"> = </w:t>
-      </w:r>
-      <w:proofErr w:type="spellStart"/>
-      <w:r>
-        <w:rPr>
-          <w:rFonts w:ascii="Courier New" w:hAnsi="Courier New" w:cs="Courier New"/>
-          <w:sz w:val="18"/>
-          <w:szCs w:val="18"/>
-        </w:rPr>
-        <w:t>appliquerMethodeHongroise</w:t>
-      </w:r>
-      <w:proofErr w:type="spellEnd"/>
-      <w:r>
-        <w:rPr>
-          <w:rFonts w:ascii="Courier New" w:hAnsi="Courier New" w:cs="Courier New"/>
-          <w:sz w:val="18"/>
-          <w:szCs w:val="18"/>
-        </w:rPr>
-        <w:t>(</w:t>
-      </w:r>
-      <w:proofErr w:type="spellStart"/>
-      <w:r>
-        <w:rPr>
-          <w:rFonts w:ascii="Courier New" w:hAnsi="Courier New" w:cs="Courier New"/>
-          <w:sz w:val="18"/>
-          <w:szCs w:val="18"/>
-        </w:rPr>
-        <w:t>matriceScore</w:t>
-      </w:r>
-      <w:proofErr w:type="spellEnd"/>
+      <w:r>
+        <w:rPr>
+          <w:rFonts w:ascii="Courier New" w:hAnsi="Courier New" w:cs="Courier New"/>
+          <w:sz w:val="18"/>
+          <w:szCs w:val="18"/>
+        </w:rPr>
+        <w:t>reponses1eAnnees, reponses2eAnnees</w:t>
+      </w:r>
       <w:r>
         <w:rPr>
           <w:rFonts w:ascii="Courier New" w:hAnsi="Courier New" w:cs="Courier New"/>
@@ -2103,7 +2079,7 @@
           <w:sz w:val="18"/>
           <w:szCs w:val="18"/>
         </w:rPr>
-        <w:t>calculerMatriceScore</w:t>
+        <w:t>creerMatriceScore</w:t>
       </w:r>
       <w:proofErr w:type="spellEnd"/>
       <w:r>
@@ -2112,36 +2088,16 @@
           <w:sz w:val="18"/>
           <w:szCs w:val="18"/>
         </w:rPr>
-        <w:t xml:space="preserve">(formulaire, </w:t>
-      </w:r>
-      <w:proofErr w:type="spellStart"/>
-      <w:r>
-        <w:rPr>
-          <w:rFonts w:ascii="Courier New" w:hAnsi="Courier New" w:cs="Courier New"/>
-          <w:sz w:val="18"/>
-          <w:szCs w:val="18"/>
-        </w:rPr>
-        <w:t>listePremiereAnnee</w:t>
-      </w:r>
-      <w:proofErr w:type="spellEnd"/>
-      <w:r>
-        <w:rPr>
-          <w:rFonts w:ascii="Courier New" w:hAnsi="Courier New" w:cs="Courier New"/>
-          <w:sz w:val="18"/>
-          <w:szCs w:val="18"/>
-        </w:rPr>
-        <w:t xml:space="preserve">, </w:t>
-      </w:r>
-      <w:proofErr w:type="spellStart"/>
-      <w:r>
-        <w:rPr>
-          <w:rFonts w:ascii="Courier New" w:hAnsi="Courier New" w:cs="Courier New"/>
-          <w:sz w:val="18"/>
-          <w:szCs w:val="18"/>
-        </w:rPr>
-        <w:t>listeSecondeAnnee</w:t>
-      </w:r>
-      <w:proofErr w:type="spellEnd"/>
+        <w:t>(</w:t>
+      </w:r>
+      <w:r>
+        <w:rPr>
+          <w:rFonts w:ascii="Courier New" w:hAnsi="Courier New" w:cs="Courier New"/>
+          <w:sz w:val="18"/>
+          <w:szCs w:val="18"/>
+        </w:rPr>
+        <w:t>reponses1eAnnees, reponses2eAnnees</w:t>
+      </w:r>
       <w:r>
         <w:rPr>
           <w:rFonts w:ascii="Courier New" w:hAnsi="Courier New" w:cs="Courier New"/>
@@ -2175,15 +2131,33 @@
           <w:sz w:val="18"/>
           <w:szCs w:val="18"/>
         </w:rPr>
-        <w:t>Initialiser</w:t>
-      </w:r>
-      <w:r>
-        <w:rPr>
-          <w:rFonts w:ascii="Courier New" w:hAnsi="Courier New" w:cs="Courier New"/>
-          <w:sz w:val="18"/>
-          <w:szCs w:val="18"/>
-        </w:rPr>
-        <w:t xml:space="preserve"> </w:t>
+        <w:t xml:space="preserve">Récupérer </w:t>
+      </w:r>
+      <w:r>
+        <w:rPr>
+          <w:rFonts w:ascii="Courier New" w:hAnsi="Courier New" w:cs="Courier New"/>
+          <w:sz w:val="18"/>
+          <w:szCs w:val="18"/>
+          <w:lang w:val="fr-FR"/>
+        </w:rPr>
+        <w:t>liste1eAnnees, liste2eAnnees</w:t>
+      </w:r>
+    </w:p>
+    <w:p>
+      <w:pPr>
+        <w:rPr>
+          <w:rFonts w:ascii="Courier New" w:hAnsi="Courier New" w:cs="Courier New"/>
+          <w:sz w:val="18"/>
+          <w:szCs w:val="18"/>
+        </w:rPr>
+      </w:pPr>
+      <w:r>
+        <w:rPr>
+          <w:rFonts w:ascii="Courier New" w:hAnsi="Courier New" w:cs="Courier New"/>
+          <w:sz w:val="18"/>
+          <w:szCs w:val="18"/>
+        </w:rPr>
+        <w:tab/>
       </w:r>
       <w:proofErr w:type="spellStart"/>
       <w:r>
@@ -2192,7 +2166,7 @@
           <w:sz w:val="18"/>
           <w:szCs w:val="18"/>
         </w:rPr>
-        <w:t>matriceScore</w:t>
+        <w:t>scoreMaximal</w:t>
       </w:r>
       <w:proofErr w:type="spellEnd"/>
       <w:r>
@@ -2201,7 +2175,7 @@
           <w:sz w:val="18"/>
           <w:szCs w:val="18"/>
         </w:rPr>
-        <w:t>[</w:t>
+        <w:t xml:space="preserve"> = </w:t>
       </w:r>
       <w:proofErr w:type="spellStart"/>
       <w:r>
@@ -2210,17 +2184,9 @@
           <w:sz w:val="18"/>
           <w:szCs w:val="18"/>
         </w:rPr>
-        <w:t>nbPremiereAnnees,nbSecondeAnnee</w:t>
+        <w:t>nombreDeQuestions</w:t>
       </w:r>
       <w:proofErr w:type="spellEnd"/>
-      <w:r>
-        <w:rPr>
-          <w:rFonts w:ascii="Courier New" w:hAnsi="Courier New" w:cs="Courier New"/>
-          <w:sz w:val="18"/>
-          <w:szCs w:val="18"/>
-        </w:rPr>
-        <w:t>]</w:t>
-      </w:r>
     </w:p>
     <w:p>
       <w:pPr>
@@ -2246,33 +2212,79 @@
           <w:sz w:val="18"/>
           <w:szCs w:val="18"/>
         </w:rPr>
-        <w:t>Pour chaque</w:t>
-      </w:r>
-      <w:r>
-        <w:rPr>
-          <w:rFonts w:ascii="Courier New" w:hAnsi="Courier New" w:cs="Courier New"/>
-          <w:sz w:val="18"/>
-          <w:szCs w:val="18"/>
-        </w:rPr>
-        <w:t xml:space="preserve"> ligne</w:t>
-      </w:r>
-    </w:p>
-    <w:p>
-      <w:pPr>
-        <w:rPr>
-          <w:rFonts w:ascii="Courier New" w:hAnsi="Courier New" w:cs="Courier New"/>
-          <w:sz w:val="18"/>
-          <w:szCs w:val="18"/>
-        </w:rPr>
-      </w:pPr>
-      <w:r>
-        <w:rPr>
-          <w:rFonts w:ascii="Courier New" w:hAnsi="Courier New" w:cs="Courier New"/>
-          <w:sz w:val="18"/>
-          <w:szCs w:val="18"/>
-        </w:rPr>
-        <w:tab/>
-      </w:r>
+        <w:t>Initialiser</w:t>
+      </w:r>
+      <w:r>
+        <w:rPr>
+          <w:rFonts w:ascii="Courier New" w:hAnsi="Courier New" w:cs="Courier New"/>
+          <w:sz w:val="18"/>
+          <w:szCs w:val="18"/>
+        </w:rPr>
+        <w:t xml:space="preserve"> </w:t>
+      </w:r>
+      <w:proofErr w:type="spellStart"/>
+      <w:r>
+        <w:rPr>
+          <w:rFonts w:ascii="Courier New" w:hAnsi="Courier New" w:cs="Courier New"/>
+          <w:sz w:val="18"/>
+          <w:szCs w:val="18"/>
+        </w:rPr>
+        <w:t>matriceScore</w:t>
+      </w:r>
+      <w:proofErr w:type="spellEnd"/>
+      <w:r>
+        <w:rPr>
+          <w:rFonts w:ascii="Courier New" w:hAnsi="Courier New" w:cs="Courier New"/>
+          <w:sz w:val="18"/>
+          <w:szCs w:val="18"/>
+        </w:rPr>
+        <w:t>[</w:t>
+      </w:r>
+      <w:proofErr w:type="spellStart"/>
+      <w:r>
+        <w:rPr>
+          <w:rFonts w:ascii="Courier New" w:hAnsi="Courier New" w:cs="Courier New"/>
+          <w:sz w:val="18"/>
+          <w:szCs w:val="18"/>
+        </w:rPr>
+        <w:t>nbPremiereAnnees,nbSecondeAnnee</w:t>
+      </w:r>
+      <w:proofErr w:type="spellEnd"/>
+      <w:r>
+        <w:rPr>
+          <w:rFonts w:ascii="Courier New" w:hAnsi="Courier New" w:cs="Courier New"/>
+          <w:sz w:val="18"/>
+          <w:szCs w:val="18"/>
+        </w:rPr>
+        <w:t>]</w:t>
+      </w:r>
+      <w:r>
+        <w:rPr>
+          <w:rFonts w:ascii="Courier New" w:hAnsi="Courier New" w:cs="Courier New"/>
+          <w:sz w:val="18"/>
+          <w:szCs w:val="18"/>
+        </w:rPr>
+        <w:t xml:space="preserve"> avec chaque case valant </w:t>
+      </w:r>
+      <w:proofErr w:type="spellStart"/>
+      <w:r>
+        <w:rPr>
+          <w:rFonts w:ascii="Courier New" w:hAnsi="Courier New" w:cs="Courier New"/>
+          <w:sz w:val="18"/>
+          <w:szCs w:val="18"/>
+        </w:rPr>
+        <w:t>scoreMaximal</w:t>
+      </w:r>
+      <w:proofErr w:type="spellEnd"/>
+    </w:p>
+    <w:p>
+      <w:pPr>
+        <w:rPr>
+          <w:rFonts w:ascii="Courier New" w:hAnsi="Courier New" w:cs="Courier New"/>
+          <w:sz w:val="18"/>
+          <w:szCs w:val="18"/>
+        </w:rPr>
+      </w:pPr>
       <w:r>
         <w:rPr>
           <w:rFonts w:ascii="Courier New" w:hAnsi="Courier New" w:cs="Courier New"/>
@@ -2297,110 +2309,17 @@
           <w:sz w:val="18"/>
           <w:szCs w:val="18"/>
         </w:rPr>
-        <w:t xml:space="preserve"> colonne</w:t>
-      </w:r>
-    </w:p>
-    <w:p>
-      <w:pPr>
-        <w:rPr>
-          <w:rFonts w:ascii="Courier New" w:hAnsi="Courier New" w:cs="Courier New"/>
-          <w:sz w:val="18"/>
-          <w:szCs w:val="18"/>
-        </w:rPr>
-      </w:pPr>
-      <w:r>
-        <w:rPr>
-          <w:rFonts w:ascii="Courier New" w:hAnsi="Courier New" w:cs="Courier New"/>
-          <w:sz w:val="18"/>
-          <w:szCs w:val="18"/>
-        </w:rPr>
-        <w:tab/>
-      </w:r>
-      <w:r>
-        <w:rPr>
-          <w:rFonts w:ascii="Courier New" w:hAnsi="Courier New" w:cs="Courier New"/>
-          <w:sz w:val="18"/>
-          <w:szCs w:val="18"/>
-        </w:rPr>
-        <w:tab/>
-      </w:r>
-      <w:r>
-        <w:rPr>
-          <w:rFonts w:ascii="Courier New" w:hAnsi="Courier New" w:cs="Courier New"/>
-          <w:sz w:val="18"/>
-          <w:szCs w:val="18"/>
-        </w:rPr>
-        <w:tab/>
-      </w:r>
-      <w:proofErr w:type="spellStart"/>
-      <w:r>
-        <w:rPr>
-          <w:rFonts w:ascii="Courier New" w:hAnsi="Courier New" w:cs="Courier New"/>
-          <w:sz w:val="18"/>
-          <w:szCs w:val="18"/>
-        </w:rPr>
-        <w:t>tableauScore</w:t>
-      </w:r>
-      <w:proofErr w:type="spellEnd"/>
-      <w:r>
-        <w:rPr>
-          <w:rFonts w:ascii="Courier New" w:hAnsi="Courier New" w:cs="Courier New"/>
-          <w:sz w:val="18"/>
-          <w:szCs w:val="18"/>
-        </w:rPr>
-        <w:t xml:space="preserve"> [ligne][colonne]</w:t>
-      </w:r>
-      <w:r>
-        <w:rPr>
-          <w:rFonts w:ascii="Courier New" w:hAnsi="Courier New" w:cs="Courier New"/>
-          <w:sz w:val="18"/>
-          <w:szCs w:val="18"/>
-        </w:rPr>
-        <w:t xml:space="preserve"> = </w:t>
-      </w:r>
-      <w:proofErr w:type="spellStart"/>
-      <w:r>
-        <w:rPr>
-          <w:rFonts w:ascii="Courier New" w:hAnsi="Courier New" w:cs="Courier New"/>
-          <w:sz w:val="18"/>
-          <w:szCs w:val="18"/>
-        </w:rPr>
-        <w:t>n</w:t>
-      </w:r>
-      <w:r>
-        <w:rPr>
-          <w:rFonts w:ascii="Courier New" w:hAnsi="Courier New" w:cs="Courier New"/>
-          <w:sz w:val="18"/>
-          <w:szCs w:val="18"/>
-        </w:rPr>
-        <w:t>ombreDe</w:t>
-      </w:r>
-      <w:r>
-        <w:rPr>
-          <w:rFonts w:ascii="Courier New" w:hAnsi="Courier New" w:cs="Courier New"/>
-          <w:sz w:val="18"/>
-          <w:szCs w:val="18"/>
-        </w:rPr>
-        <w:t>Questions</w:t>
-      </w:r>
-      <w:proofErr w:type="spellEnd"/>
-    </w:p>
-    <w:p>
-      <w:pPr>
-        <w:rPr>
-          <w:rFonts w:ascii="Courier New" w:hAnsi="Courier New" w:cs="Courier New"/>
-          <w:sz w:val="18"/>
-          <w:szCs w:val="18"/>
-        </w:rPr>
-      </w:pPr>
-      <w:r>
-        <w:rPr>
-          <w:rFonts w:ascii="Courier New" w:hAnsi="Courier New" w:cs="Courier New"/>
-          <w:sz w:val="18"/>
-          <w:szCs w:val="18"/>
-        </w:rPr>
-        <w:tab/>
-      </w:r>
+        <w:t xml:space="preserve"> ligne</w:t>
+      </w:r>
+    </w:p>
+    <w:p>
+      <w:pPr>
+        <w:rPr>
+          <w:rFonts w:ascii="Courier New" w:hAnsi="Courier New" w:cs="Courier New"/>
+          <w:sz w:val="18"/>
+          <w:szCs w:val="18"/>
+        </w:rPr>
+      </w:pPr>
       <w:r>
         <w:rPr>
           <w:rFonts w:ascii="Courier New" w:hAnsi="Courier New" w:cs="Courier New"/>
@@ -2433,179 +2352,41 @@
           <w:sz w:val="18"/>
           <w:szCs w:val="18"/>
         </w:rPr>
-        <w:t xml:space="preserve"> </w:t>
-      </w:r>
-      <w:proofErr w:type="spellStart"/>
-      <w:r>
-        <w:rPr>
-          <w:rFonts w:ascii="Courier New" w:hAnsi="Courier New" w:cs="Courier New"/>
-          <w:sz w:val="18"/>
-          <w:szCs w:val="18"/>
-        </w:rPr>
-        <w:t>reponse</w:t>
-      </w:r>
-      <w:proofErr w:type="spellEnd"/>
-    </w:p>
-    <w:p>
-      <w:pPr>
-        <w:ind w:left="2832"/>
-        <w:rPr>
-          <w:rFonts w:ascii="Courier New" w:hAnsi="Courier New" w:cs="Courier New"/>
-          <w:sz w:val="18"/>
-          <w:szCs w:val="18"/>
-        </w:rPr>
-      </w:pPr>
-      <w:proofErr w:type="spellStart"/>
-      <w:r>
-        <w:rPr>
-          <w:rFonts w:ascii="Courier New" w:hAnsi="Courier New" w:cs="Courier New"/>
-          <w:sz w:val="18"/>
-          <w:szCs w:val="18"/>
-        </w:rPr>
-        <w:t>tableauScore</w:t>
-      </w:r>
-      <w:proofErr w:type="spellEnd"/>
-      <w:r>
-        <w:rPr>
-          <w:rFonts w:ascii="Courier New" w:hAnsi="Courier New" w:cs="Courier New"/>
-          <w:sz w:val="18"/>
-          <w:szCs w:val="18"/>
-        </w:rPr>
-        <w:t xml:space="preserve"> [ligne][colonne] = </w:t>
-      </w:r>
-      <w:proofErr w:type="spellStart"/>
-      <w:r>
-        <w:rPr>
-          <w:rFonts w:ascii="Courier New" w:hAnsi="Courier New" w:cs="Courier New"/>
-          <w:sz w:val="18"/>
-          <w:szCs w:val="18"/>
-        </w:rPr>
-        <w:t>tableauScore</w:t>
-      </w:r>
-      <w:proofErr w:type="spellEnd"/>
-      <w:r>
-        <w:rPr>
-          <w:rFonts w:ascii="Courier New" w:hAnsi="Courier New" w:cs="Courier New"/>
-          <w:sz w:val="18"/>
-          <w:szCs w:val="18"/>
-        </w:rPr>
-        <w:t xml:space="preserve"> [ligne][colonne] </w:t>
-      </w:r>
-      <w:r>
-        <w:rPr>
-          <w:rFonts w:ascii="Courier New" w:hAnsi="Courier New" w:cs="Courier New"/>
-          <w:sz w:val="18"/>
-          <w:szCs w:val="18"/>
-        </w:rPr>
-        <w:t>-</w:t>
-      </w:r>
-      <w:r>
-        <w:rPr>
-          <w:rFonts w:ascii="Courier New" w:hAnsi="Courier New" w:cs="Courier New"/>
-          <w:sz w:val="18"/>
-          <w:szCs w:val="18"/>
-        </w:rPr>
-        <w:t xml:space="preserve"> match(</w:t>
-      </w:r>
-      <w:proofErr w:type="spellStart"/>
-      <w:r>
-        <w:rPr>
-          <w:rFonts w:ascii="Courier New" w:hAnsi="Courier New" w:cs="Courier New"/>
-          <w:sz w:val="18"/>
-          <w:szCs w:val="18"/>
-        </w:rPr>
-        <w:t>listePremiereAnnee</w:t>
-      </w:r>
-      <w:proofErr w:type="spellEnd"/>
-      <w:r>
-        <w:rPr>
-          <w:rFonts w:ascii="Courier New" w:hAnsi="Courier New" w:cs="Courier New"/>
-          <w:sz w:val="18"/>
-          <w:szCs w:val="18"/>
-        </w:rPr>
-        <w:t>[ligne].</w:t>
-      </w:r>
-      <w:proofErr w:type="spellStart"/>
-      <w:r>
-        <w:rPr>
-          <w:rFonts w:ascii="Courier New" w:hAnsi="Courier New" w:cs="Courier New"/>
-          <w:sz w:val="18"/>
-          <w:szCs w:val="18"/>
-        </w:rPr>
-        <w:t>reponse</w:t>
-      </w:r>
-      <w:proofErr w:type="spellEnd"/>
-      <w:r>
-        <w:rPr>
-          <w:rFonts w:ascii="Courier New" w:hAnsi="Courier New" w:cs="Courier New"/>
-          <w:sz w:val="18"/>
-          <w:szCs w:val="18"/>
-        </w:rPr>
-        <w:t xml:space="preserve">, </w:t>
-      </w:r>
-      <w:proofErr w:type="spellStart"/>
-      <w:r>
-        <w:rPr>
-          <w:rFonts w:ascii="Courier New" w:hAnsi="Courier New" w:cs="Courier New"/>
-          <w:sz w:val="18"/>
-          <w:szCs w:val="18"/>
-        </w:rPr>
-        <w:t>listeSecondeAnnee</w:t>
-      </w:r>
-      <w:proofErr w:type="spellEnd"/>
-      <w:r>
-        <w:rPr>
-          <w:rFonts w:ascii="Courier New" w:hAnsi="Courier New" w:cs="Courier New"/>
-          <w:sz w:val="18"/>
-          <w:szCs w:val="18"/>
-        </w:rPr>
-        <w:t>[colonne).</w:t>
-      </w:r>
-      <w:proofErr w:type="spellStart"/>
-      <w:r>
-        <w:rPr>
-          <w:rFonts w:ascii="Courier New" w:hAnsi="Courier New" w:cs="Courier New"/>
-          <w:sz w:val="18"/>
-          <w:szCs w:val="18"/>
-        </w:rPr>
-        <w:t>reponse</w:t>
-      </w:r>
-      <w:proofErr w:type="spellEnd"/>
-      <w:r>
-        <w:rPr>
-          <w:rFonts w:ascii="Courier New" w:hAnsi="Courier New" w:cs="Courier New"/>
-          <w:sz w:val="18"/>
-          <w:szCs w:val="18"/>
-        </w:rPr>
-        <w:t>)</w:t>
-      </w:r>
-    </w:p>
-    <w:p>
-      <w:pPr>
-        <w:rPr>
-          <w:rFonts w:ascii="Courier New" w:hAnsi="Courier New" w:cs="Courier New"/>
-          <w:sz w:val="18"/>
-          <w:szCs w:val="18"/>
-        </w:rPr>
-      </w:pPr>
-    </w:p>
-    <w:p>
-      <w:pPr>
-        <w:rPr>
-          <w:rFonts w:ascii="Courier New" w:hAnsi="Courier New" w:cs="Courier New"/>
-          <w:sz w:val="18"/>
-          <w:szCs w:val="18"/>
-        </w:rPr>
-      </w:pPr>
-    </w:p>
-    <w:p>
-      <w:pPr>
-        <w:rPr>
-          <w:rFonts w:ascii="Courier New" w:hAnsi="Courier New" w:cs="Courier New"/>
-          <w:sz w:val="18"/>
-          <w:szCs w:val="18"/>
-        </w:rPr>
-      </w:pPr>
+        <w:t xml:space="preserve"> colonne</w:t>
+      </w:r>
+    </w:p>
+    <w:p>
+      <w:pPr>
+        <w:rPr>
+          <w:rFonts w:ascii="Courier New" w:hAnsi="Courier New" w:cs="Courier New"/>
+          <w:sz w:val="18"/>
+          <w:szCs w:val="18"/>
+        </w:rPr>
+      </w:pPr>
+      <w:r>
+        <w:rPr>
+          <w:rFonts w:ascii="Courier New" w:hAnsi="Courier New" w:cs="Courier New"/>
+          <w:sz w:val="18"/>
+          <w:szCs w:val="18"/>
+        </w:rPr>
+        <w:tab/>
+      </w:r>
+      <w:r>
+        <w:rPr>
+          <w:rFonts w:ascii="Courier New" w:hAnsi="Courier New" w:cs="Courier New"/>
+          <w:sz w:val="18"/>
+          <w:szCs w:val="18"/>
+        </w:rPr>
+        <w:tab/>
+      </w:r>
+      <w:r>
+        <w:rPr>
+          <w:rFonts w:ascii="Courier New" w:hAnsi="Courier New" w:cs="Courier New"/>
+          <w:sz w:val="18"/>
+          <w:szCs w:val="18"/>
+        </w:rPr>
+        <w:tab/>
+      </w:r>
       <w:r>
         <w:rPr>
           <w:rFonts w:ascii="Courier New" w:hAnsi="Courier New" w:cs="Courier New"/>
@@ -2614,7 +2395,7 @@
           <w:sz w:val="18"/>
           <w:szCs w:val="18"/>
         </w:rPr>
-        <w:t>Fonction</w:t>
+        <w:t>Pour chaque</w:t>
       </w:r>
       <w:r>
         <w:rPr>
@@ -2631,17 +2412,19 @@
           <w:sz w:val="18"/>
           <w:szCs w:val="18"/>
         </w:rPr>
-        <w:t>appliquerMethodeHongroise</w:t>
+        <w:t>reponse</w:t>
       </w:r>
       <w:proofErr w:type="spellEnd"/>
-      <w:r>
-        <w:rPr>
-          <w:rFonts w:ascii="Courier New" w:hAnsi="Courier New" w:cs="Courier New"/>
-          <w:sz w:val="18"/>
-          <w:szCs w:val="18"/>
-        </w:rPr>
-        <w:t>(</w:t>
-      </w:r>
+    </w:p>
+    <w:p>
+      <w:pPr>
+        <w:ind w:left="2832"/>
+        <w:rPr>
+          <w:rFonts w:ascii="Courier New" w:hAnsi="Courier New" w:cs="Courier New"/>
+          <w:sz w:val="18"/>
+          <w:szCs w:val="18"/>
+        </w:rPr>
+      </w:pPr>
       <w:proofErr w:type="spellStart"/>
       <w:r>
         <w:rPr>
@@ -2658,8 +2441,147 @@
           <w:sz w:val="18"/>
           <w:szCs w:val="18"/>
         </w:rPr>
-        <w:t>)</w:t>
-      </w:r>
+        <w:t>[</w:t>
+      </w:r>
+      <w:r>
+        <w:rPr>
+          <w:rFonts w:ascii="Courier New" w:hAnsi="Courier New" w:cs="Courier New"/>
+          <w:sz w:val="18"/>
+          <w:szCs w:val="18"/>
+        </w:rPr>
+        <w:t>ligne</w:t>
+      </w:r>
+      <w:r>
+        <w:rPr>
+          <w:rFonts w:ascii="Courier New" w:hAnsi="Courier New" w:cs="Courier New"/>
+          <w:sz w:val="18"/>
+          <w:szCs w:val="18"/>
+        </w:rPr>
+        <w:t>][</w:t>
+      </w:r>
+      <w:r>
+        <w:rPr>
+          <w:rFonts w:ascii="Courier New" w:hAnsi="Courier New" w:cs="Courier New"/>
+          <w:sz w:val="18"/>
+          <w:szCs w:val="18"/>
+        </w:rPr>
+        <w:t>colonne</w:t>
+      </w:r>
+      <w:r>
+        <w:rPr>
+          <w:rFonts w:ascii="Courier New" w:hAnsi="Courier New" w:cs="Courier New"/>
+          <w:sz w:val="18"/>
+          <w:szCs w:val="18"/>
+        </w:rPr>
+        <w:t xml:space="preserve">] = </w:t>
+      </w:r>
+      <w:proofErr w:type="spellStart"/>
+      <w:r>
+        <w:rPr>
+          <w:rFonts w:ascii="Courier New" w:hAnsi="Courier New" w:cs="Courier New"/>
+          <w:sz w:val="18"/>
+          <w:szCs w:val="18"/>
+        </w:rPr>
+        <w:t>matriceScore</w:t>
+      </w:r>
+      <w:proofErr w:type="spellEnd"/>
+      <w:r>
+        <w:rPr>
+          <w:rFonts w:ascii="Courier New" w:hAnsi="Courier New" w:cs="Courier New"/>
+          <w:sz w:val="18"/>
+          <w:szCs w:val="18"/>
+        </w:rPr>
+        <w:t>[</w:t>
+      </w:r>
+      <w:r>
+        <w:rPr>
+          <w:rFonts w:ascii="Courier New" w:hAnsi="Courier New" w:cs="Courier New"/>
+          <w:sz w:val="18"/>
+          <w:szCs w:val="18"/>
+        </w:rPr>
+        <w:t>ligne</w:t>
+      </w:r>
+      <w:r>
+        <w:rPr>
+          <w:rFonts w:ascii="Courier New" w:hAnsi="Courier New" w:cs="Courier New"/>
+          <w:sz w:val="18"/>
+          <w:szCs w:val="18"/>
+        </w:rPr>
+        <w:t>][</w:t>
+      </w:r>
+      <w:r>
+        <w:rPr>
+          <w:rFonts w:ascii="Courier New" w:hAnsi="Courier New" w:cs="Courier New"/>
+          <w:sz w:val="18"/>
+          <w:szCs w:val="18"/>
+        </w:rPr>
+        <w:t>colonne</w:t>
+      </w:r>
+      <w:r>
+        <w:rPr>
+          <w:rFonts w:ascii="Courier New" w:hAnsi="Courier New" w:cs="Courier New"/>
+          <w:sz w:val="18"/>
+          <w:szCs w:val="18"/>
+        </w:rPr>
+        <w:t xml:space="preserve">] </w:t>
+      </w:r>
+      <w:r>
+        <w:rPr>
+          <w:rFonts w:ascii="Courier New" w:hAnsi="Courier New" w:cs="Courier New"/>
+          <w:sz w:val="18"/>
+          <w:szCs w:val="18"/>
+        </w:rPr>
+        <w:t>-</w:t>
+      </w:r>
+      <w:r>
+        <w:rPr>
+          <w:rFonts w:ascii="Courier New" w:hAnsi="Courier New" w:cs="Courier New"/>
+          <w:sz w:val="18"/>
+          <w:szCs w:val="18"/>
+        </w:rPr>
+        <w:t>calculerDistanceReponse(reponses1eAnnees[liste1eAnnees[</w:t>
+      </w:r>
+      <w:r>
+        <w:rPr>
+          <w:rFonts w:ascii="Courier New" w:hAnsi="Courier New" w:cs="Courier New"/>
+          <w:sz w:val="18"/>
+          <w:szCs w:val="18"/>
+        </w:rPr>
+        <w:t>ligne</w:t>
+      </w:r>
+      <w:r>
+        <w:rPr>
+          <w:rFonts w:ascii="Courier New" w:hAnsi="Courier New" w:cs="Courier New"/>
+          <w:sz w:val="18"/>
+          <w:szCs w:val="18"/>
+        </w:rPr>
+        <w:t>]][</w:t>
+      </w:r>
+      <w:r>
+        <w:rPr>
+          <w:rFonts w:ascii="Courier New" w:hAnsi="Courier New" w:cs="Courier New"/>
+          <w:sz w:val="18"/>
+          <w:szCs w:val="18"/>
+        </w:rPr>
+        <w:t>reponse</w:t>
+      </w:r>
+      <w:r>
+        <w:rPr>
+          <w:rFonts w:ascii="Courier New" w:hAnsi="Courier New" w:cs="Courier New"/>
+          <w:sz w:val="18"/>
+          <w:szCs w:val="18"/>
+        </w:rPr>
+        <w:t>], reponses2eAnnees[liste2eAnnees[j]][k])</w:t>
+      </w:r>
+    </w:p>
+    <w:p>
+      <w:pPr>
+        <w:rPr>
+          <w:rFonts w:ascii="Courier New" w:hAnsi="Courier New" w:cs="Courier New"/>
+          <w:sz w:val="18"/>
+          <w:szCs w:val="18"/>
+        </w:rPr>
+      </w:pPr>
     </w:p>
     <w:p>
       <w:pPr>
@@ -2685,6 +2607,1342 @@
           <w:sz w:val="18"/>
           <w:szCs w:val="18"/>
         </w:rPr>
+        <w:t>Pour chaque</w:t>
+      </w:r>
+      <w:r>
+        <w:rPr>
+          <w:rFonts w:ascii="Courier New" w:hAnsi="Courier New" w:cs="Courier New"/>
+          <w:sz w:val="18"/>
+          <w:szCs w:val="18"/>
+        </w:rPr>
+        <w:t xml:space="preserve"> ligne de </w:t>
+      </w:r>
+      <w:proofErr w:type="spellStart"/>
+      <w:r>
+        <w:rPr>
+          <w:rFonts w:ascii="Courier New" w:hAnsi="Courier New" w:cs="Courier New"/>
+          <w:sz w:val="18"/>
+          <w:szCs w:val="18"/>
+        </w:rPr>
+        <w:t>matriceScore</w:t>
+      </w:r>
+      <w:proofErr w:type="spellEnd"/>
+    </w:p>
+    <w:p>
+      <w:pPr>
+        <w:rPr>
+          <w:rFonts w:ascii="Courier New" w:hAnsi="Courier New" w:cs="Courier New"/>
+          <w:sz w:val="18"/>
+          <w:szCs w:val="18"/>
+        </w:rPr>
+      </w:pPr>
+      <w:r>
+        <w:rPr>
+          <w:rFonts w:ascii="Courier New" w:hAnsi="Courier New" w:cs="Courier New"/>
+          <w:sz w:val="18"/>
+          <w:szCs w:val="18"/>
+        </w:rPr>
+        <w:tab/>
+      </w:r>
+      <w:r>
+        <w:rPr>
+          <w:rFonts w:ascii="Courier New" w:hAnsi="Courier New" w:cs="Courier New"/>
+          <w:sz w:val="18"/>
+          <w:szCs w:val="18"/>
+        </w:rPr>
+        <w:tab/>
+      </w:r>
+      <w:r>
+        <w:rPr>
+          <w:rFonts w:ascii="Courier New" w:hAnsi="Courier New" w:cs="Courier New"/>
+          <w:b/>
+          <w:bCs/>
+          <w:sz w:val="18"/>
+          <w:szCs w:val="18"/>
+        </w:rPr>
+        <w:t xml:space="preserve">Pour chaque </w:t>
+      </w:r>
+      <w:r>
+        <w:rPr>
+          <w:rFonts w:ascii="Courier New" w:hAnsi="Courier New" w:cs="Courier New"/>
+          <w:sz w:val="18"/>
+          <w:szCs w:val="18"/>
+        </w:rPr>
+        <w:t xml:space="preserve">colonne de </w:t>
+      </w:r>
+      <w:proofErr w:type="spellStart"/>
+      <w:r>
+        <w:rPr>
+          <w:rFonts w:ascii="Courier New" w:hAnsi="Courier New" w:cs="Courier New"/>
+          <w:sz w:val="18"/>
+          <w:szCs w:val="18"/>
+        </w:rPr>
+        <w:t>matriceScore</w:t>
+      </w:r>
+      <w:proofErr w:type="spellEnd"/>
+    </w:p>
+    <w:p>
+      <w:pPr>
+        <w:rPr>
+          <w:rFonts w:ascii="Courier New" w:hAnsi="Courier New" w:cs="Courier New"/>
+          <w:sz w:val="18"/>
+          <w:szCs w:val="18"/>
+          <w:lang w:val="fr-FR"/>
+        </w:rPr>
+      </w:pPr>
+      <w:r>
+        <w:rPr>
+          <w:rFonts w:ascii="Courier New" w:hAnsi="Courier New" w:cs="Courier New"/>
+          <w:sz w:val="18"/>
+          <w:szCs w:val="18"/>
+        </w:rPr>
+        <w:tab/>
+      </w:r>
+      <w:r>
+        <w:rPr>
+          <w:rFonts w:ascii="Courier New" w:hAnsi="Courier New" w:cs="Courier New"/>
+          <w:sz w:val="18"/>
+          <w:szCs w:val="18"/>
+        </w:rPr>
+        <w:tab/>
+      </w:r>
+      <w:r>
+        <w:rPr>
+          <w:rFonts w:ascii="Courier New" w:hAnsi="Courier New" w:cs="Courier New"/>
+          <w:sz w:val="18"/>
+          <w:szCs w:val="18"/>
+        </w:rPr>
+        <w:tab/>
+      </w:r>
+      <w:proofErr w:type="spellStart"/>
+      <w:r>
+        <w:rPr>
+          <w:rFonts w:ascii="Courier New" w:hAnsi="Courier New" w:cs="Courier New"/>
+          <w:sz w:val="18"/>
+          <w:szCs w:val="18"/>
+          <w:lang w:val="fr-FR"/>
+        </w:rPr>
+        <w:t>matriceScore</w:t>
+      </w:r>
+      <w:proofErr w:type="spellEnd"/>
+      <w:r>
+        <w:rPr>
+          <w:rFonts w:ascii="Courier New" w:hAnsi="Courier New" w:cs="Courier New"/>
+          <w:sz w:val="18"/>
+          <w:szCs w:val="18"/>
+          <w:lang w:val="fr-FR"/>
+        </w:rPr>
+        <w:t>[</w:t>
+      </w:r>
+      <w:r>
+        <w:rPr>
+          <w:rFonts w:ascii="Courier New" w:hAnsi="Courier New" w:cs="Courier New"/>
+          <w:sz w:val="18"/>
+          <w:szCs w:val="18"/>
+          <w:lang w:val="fr-FR"/>
+        </w:rPr>
+        <w:t>ligne</w:t>
+      </w:r>
+      <w:r>
+        <w:rPr>
+          <w:rFonts w:ascii="Courier New" w:hAnsi="Courier New" w:cs="Courier New"/>
+          <w:sz w:val="18"/>
+          <w:szCs w:val="18"/>
+          <w:lang w:val="fr-FR"/>
+        </w:rPr>
+        <w:t>][</w:t>
+      </w:r>
+      <w:r>
+        <w:rPr>
+          <w:rFonts w:ascii="Courier New" w:hAnsi="Courier New" w:cs="Courier New"/>
+          <w:sz w:val="18"/>
+          <w:szCs w:val="18"/>
+          <w:lang w:val="fr-FR"/>
+        </w:rPr>
+        <w:t>colonne</w:t>
+      </w:r>
+      <w:r>
+        <w:rPr>
+          <w:rFonts w:ascii="Courier New" w:hAnsi="Courier New" w:cs="Courier New"/>
+          <w:sz w:val="18"/>
+          <w:szCs w:val="18"/>
+          <w:lang w:val="fr-FR"/>
+        </w:rPr>
+        <w:t xml:space="preserve">] = </w:t>
+      </w:r>
+      <w:r>
+        <w:rPr>
+          <w:rFonts w:ascii="Courier New" w:hAnsi="Courier New" w:cs="Courier New"/>
+          <w:sz w:val="18"/>
+          <w:szCs w:val="18"/>
+          <w:lang w:val="fr-FR"/>
+        </w:rPr>
+        <w:t>entier</w:t>
+      </w:r>
+      <w:r>
+        <w:rPr>
+          <w:rFonts w:ascii="Courier New" w:hAnsi="Courier New" w:cs="Courier New"/>
+          <w:sz w:val="18"/>
+          <w:szCs w:val="18"/>
+          <w:lang w:val="fr-FR"/>
+        </w:rPr>
+        <w:t xml:space="preserve">(100 * </w:t>
+      </w:r>
+      <w:r>
+        <w:rPr>
+          <w:rFonts w:ascii="Courier New" w:hAnsi="Courier New" w:cs="Courier New"/>
+          <w:sz w:val="18"/>
+          <w:szCs w:val="18"/>
+          <w:lang w:val="fr-FR"/>
+        </w:rPr>
+        <w:t>arrondir</w:t>
+      </w:r>
+      <w:r>
+        <w:rPr>
+          <w:rFonts w:ascii="Courier New" w:hAnsi="Courier New" w:cs="Courier New"/>
+          <w:sz w:val="18"/>
+          <w:szCs w:val="18"/>
+          <w:lang w:val="fr-FR"/>
+        </w:rPr>
+        <w:t>(</w:t>
+      </w:r>
+      <w:proofErr w:type="spellStart"/>
+      <w:r>
+        <w:rPr>
+          <w:rFonts w:ascii="Courier New" w:hAnsi="Courier New" w:cs="Courier New"/>
+          <w:sz w:val="18"/>
+          <w:szCs w:val="18"/>
+          <w:lang w:val="fr-FR"/>
+        </w:rPr>
+        <w:t>matriceScore</w:t>
+      </w:r>
+      <w:proofErr w:type="spellEnd"/>
+      <w:r>
+        <w:rPr>
+          <w:rFonts w:ascii="Courier New" w:hAnsi="Courier New" w:cs="Courier New"/>
+          <w:sz w:val="18"/>
+          <w:szCs w:val="18"/>
+          <w:lang w:val="fr-FR"/>
+        </w:rPr>
+        <w:t>[</w:t>
+      </w:r>
+      <w:r>
+        <w:rPr>
+          <w:rFonts w:ascii="Courier New" w:hAnsi="Courier New" w:cs="Courier New"/>
+          <w:sz w:val="18"/>
+          <w:szCs w:val="18"/>
+          <w:lang w:val="fr-FR"/>
+        </w:rPr>
+        <w:t>ligne</w:t>
+      </w:r>
+      <w:r>
+        <w:rPr>
+          <w:rFonts w:ascii="Courier New" w:hAnsi="Courier New" w:cs="Courier New"/>
+          <w:sz w:val="18"/>
+          <w:szCs w:val="18"/>
+          <w:lang w:val="fr-FR"/>
+        </w:rPr>
+        <w:t>][</w:t>
+      </w:r>
+      <w:r>
+        <w:rPr>
+          <w:rFonts w:ascii="Courier New" w:hAnsi="Courier New" w:cs="Courier New"/>
+          <w:sz w:val="18"/>
+          <w:szCs w:val="18"/>
+          <w:lang w:val="fr-FR"/>
+        </w:rPr>
+        <w:t>colonne</w:t>
+      </w:r>
+      <w:r>
+        <w:rPr>
+          <w:rFonts w:ascii="Courier New" w:hAnsi="Courier New" w:cs="Courier New"/>
+          <w:sz w:val="18"/>
+          <w:szCs w:val="18"/>
+          <w:lang w:val="fr-FR"/>
+        </w:rPr>
+        <w:t>]))</w:t>
+      </w:r>
+    </w:p>
+    <w:p>
+      <w:pPr>
+        <w:rPr>
+          <w:rFonts w:ascii="Courier New" w:hAnsi="Courier New" w:cs="Courier New"/>
+          <w:sz w:val="18"/>
+          <w:szCs w:val="18"/>
+          <w:lang w:val="fr-FR"/>
+        </w:rPr>
+      </w:pPr>
+      <w:r>
+        <w:rPr>
+          <w:rFonts w:ascii="Courier New" w:hAnsi="Courier New" w:cs="Courier New"/>
+          <w:sz w:val="18"/>
+          <w:szCs w:val="18"/>
+          <w:lang w:val="fr-FR"/>
+        </w:rPr>
+        <w:tab/>
+      </w:r>
+      <w:proofErr w:type="spellStart"/>
+      <w:r>
+        <w:rPr>
+          <w:rFonts w:ascii="Courier New" w:hAnsi="Courier New" w:cs="Courier New"/>
+          <w:sz w:val="18"/>
+          <w:szCs w:val="18"/>
+          <w:lang w:val="fr-FR"/>
+        </w:rPr>
+        <w:t>matriceScore</w:t>
+      </w:r>
+      <w:proofErr w:type="spellEnd"/>
+      <w:r>
+        <w:rPr>
+          <w:rFonts w:ascii="Courier New" w:hAnsi="Courier New" w:cs="Courier New"/>
+          <w:sz w:val="18"/>
+          <w:szCs w:val="18"/>
+          <w:lang w:val="fr-FR"/>
+        </w:rPr>
+        <w:t xml:space="preserve">, liste1eAnnees, liste2eAnnees = </w:t>
+      </w:r>
+      <w:proofErr w:type="spellStart"/>
+      <w:r>
+        <w:rPr>
+          <w:rFonts w:ascii="Courier New" w:hAnsi="Courier New" w:cs="Courier New"/>
+          <w:sz w:val="18"/>
+          <w:szCs w:val="18"/>
+          <w:lang w:val="fr-FR"/>
+        </w:rPr>
+        <w:t>dupliquerEtudiants</w:t>
+      </w:r>
+      <w:proofErr w:type="spellEnd"/>
+      <w:r>
+        <w:rPr>
+          <w:rFonts w:ascii="Courier New" w:hAnsi="Courier New" w:cs="Courier New"/>
+          <w:sz w:val="18"/>
+          <w:szCs w:val="18"/>
+          <w:lang w:val="fr-FR"/>
+        </w:rPr>
+        <w:t>(</w:t>
+      </w:r>
+      <w:proofErr w:type="spellStart"/>
+      <w:r>
+        <w:rPr>
+          <w:rFonts w:ascii="Courier New" w:hAnsi="Courier New" w:cs="Courier New"/>
+          <w:sz w:val="18"/>
+          <w:szCs w:val="18"/>
+          <w:lang w:val="fr-FR"/>
+        </w:rPr>
+        <w:t>matriceScore</w:t>
+      </w:r>
+      <w:proofErr w:type="spellEnd"/>
+      <w:r>
+        <w:rPr>
+          <w:rFonts w:ascii="Courier New" w:hAnsi="Courier New" w:cs="Courier New"/>
+          <w:sz w:val="18"/>
+          <w:szCs w:val="18"/>
+          <w:lang w:val="fr-FR"/>
+        </w:rPr>
+        <w:t>, reponses1eAnnees, reponses2eAnnees)</w:t>
+      </w:r>
+    </w:p>
+    <w:p>
+      <w:pPr>
+        <w:rPr>
+          <w:rFonts w:ascii="Courier New" w:hAnsi="Courier New" w:cs="Courier New"/>
+          <w:sz w:val="18"/>
+          <w:szCs w:val="18"/>
+          <w:lang w:val="fr-FR"/>
+        </w:rPr>
+      </w:pPr>
+    </w:p>
+    <w:p>
+      <w:pPr>
+        <w:rPr>
+          <w:rFonts w:ascii="Courier New" w:hAnsi="Courier New" w:cs="Courier New"/>
+          <w:sz w:val="18"/>
+          <w:szCs w:val="18"/>
+          <w:lang w:val="fr-FR"/>
+        </w:rPr>
+      </w:pPr>
+      <w:r>
+        <w:rPr>
+          <w:rFonts w:ascii="Courier New" w:hAnsi="Courier New" w:cs="Courier New"/>
+          <w:b/>
+          <w:bCs/>
+          <w:sz w:val="18"/>
+          <w:szCs w:val="18"/>
+          <w:lang w:val="fr-FR"/>
+        </w:rPr>
+        <w:t xml:space="preserve">Fonction </w:t>
+      </w:r>
+      <w:proofErr w:type="spellStart"/>
+      <w:r>
+        <w:rPr>
+          <w:rFonts w:ascii="Courier New" w:hAnsi="Courier New" w:cs="Courier New"/>
+          <w:sz w:val="18"/>
+          <w:szCs w:val="18"/>
+          <w:lang w:val="fr-FR"/>
+        </w:rPr>
+        <w:t>dupliquerEtudiants</w:t>
+      </w:r>
+      <w:proofErr w:type="spellEnd"/>
+      <w:r>
+        <w:rPr>
+          <w:rFonts w:ascii="Courier New" w:hAnsi="Courier New" w:cs="Courier New"/>
+          <w:sz w:val="18"/>
+          <w:szCs w:val="18"/>
+          <w:lang w:val="fr-FR"/>
+        </w:rPr>
+        <w:t>(</w:t>
+      </w:r>
+      <w:proofErr w:type="spellStart"/>
+      <w:r>
+        <w:rPr>
+          <w:rFonts w:ascii="Courier New" w:hAnsi="Courier New" w:cs="Courier New"/>
+          <w:sz w:val="18"/>
+          <w:szCs w:val="18"/>
+          <w:lang w:val="fr-FR"/>
+        </w:rPr>
+        <w:t>matriceScore</w:t>
+      </w:r>
+      <w:proofErr w:type="spellEnd"/>
+      <w:r>
+        <w:rPr>
+          <w:rFonts w:ascii="Courier New" w:hAnsi="Courier New" w:cs="Courier New"/>
+          <w:sz w:val="18"/>
+          <w:szCs w:val="18"/>
+          <w:lang w:val="fr-FR"/>
+        </w:rPr>
+        <w:t>, reponses1eAnnees, reponses2eAnnees)</w:t>
+      </w:r>
+    </w:p>
+    <w:p>
+      <w:pPr>
+        <w:rPr>
+          <w:rFonts w:ascii="Courier New" w:hAnsi="Courier New" w:cs="Courier New"/>
+          <w:sz w:val="18"/>
+          <w:szCs w:val="18"/>
+          <w:lang w:val="fr-FR"/>
+        </w:rPr>
+      </w:pPr>
+      <w:r>
+        <w:rPr>
+          <w:rFonts w:ascii="Courier New" w:hAnsi="Courier New" w:cs="Courier New"/>
+          <w:sz w:val="18"/>
+          <w:szCs w:val="18"/>
+          <w:lang w:val="fr-FR"/>
+        </w:rPr>
+        <w:tab/>
+      </w:r>
+      <w:proofErr w:type="gramStart"/>
+      <w:r>
+        <w:rPr>
+          <w:rFonts w:ascii="Courier New" w:hAnsi="Courier New" w:cs="Courier New"/>
+          <w:b/>
+          <w:bCs/>
+          <w:sz w:val="18"/>
+          <w:szCs w:val="18"/>
+          <w:lang w:val="fr-FR"/>
+        </w:rPr>
+        <w:t xml:space="preserve">Si </w:t>
+      </w:r>
+      <w:r>
+        <w:rPr>
+          <w:rFonts w:ascii="Courier New" w:hAnsi="Courier New" w:cs="Courier New"/>
+          <w:sz w:val="18"/>
+          <w:szCs w:val="18"/>
+          <w:lang w:val="fr-FR"/>
+        </w:rPr>
+        <w:t>il</w:t>
+      </w:r>
+      <w:proofErr w:type="gramEnd"/>
+      <w:r>
+        <w:rPr>
+          <w:rFonts w:ascii="Courier New" w:hAnsi="Courier New" w:cs="Courier New"/>
+          <w:sz w:val="18"/>
+          <w:szCs w:val="18"/>
+          <w:lang w:val="fr-FR"/>
+        </w:rPr>
+        <w:t xml:space="preserve"> y a plus de réponses de 1</w:t>
+      </w:r>
+      <w:r>
+        <w:rPr>
+          <w:rFonts w:ascii="Courier New" w:hAnsi="Courier New" w:cs="Courier New"/>
+          <w:sz w:val="18"/>
+          <w:szCs w:val="18"/>
+          <w:vertAlign w:val="superscript"/>
+          <w:lang w:val="fr-FR"/>
+        </w:rPr>
+        <w:t>e</w:t>
+      </w:r>
+      <w:r>
+        <w:rPr>
+          <w:rFonts w:ascii="Courier New" w:hAnsi="Courier New" w:cs="Courier New"/>
+          <w:sz w:val="18"/>
+          <w:szCs w:val="18"/>
+          <w:lang w:val="fr-FR"/>
+        </w:rPr>
+        <w:t xml:space="preserve"> années que de 2</w:t>
+      </w:r>
+      <w:r>
+        <w:rPr>
+          <w:rFonts w:ascii="Courier New" w:hAnsi="Courier New" w:cs="Courier New"/>
+          <w:sz w:val="18"/>
+          <w:szCs w:val="18"/>
+          <w:vertAlign w:val="superscript"/>
+          <w:lang w:val="fr-FR"/>
+        </w:rPr>
+        <w:t>e</w:t>
+      </w:r>
+      <w:r>
+        <w:rPr>
+          <w:rFonts w:ascii="Courier New" w:hAnsi="Courier New" w:cs="Courier New"/>
+          <w:sz w:val="18"/>
+          <w:szCs w:val="18"/>
+          <w:lang w:val="fr-FR"/>
+        </w:rPr>
+        <w:t xml:space="preserve"> années</w:t>
+      </w:r>
+    </w:p>
+    <w:p>
+      <w:pPr>
+        <w:rPr>
+          <w:rFonts w:ascii="Courier New" w:hAnsi="Courier New" w:cs="Courier New"/>
+          <w:sz w:val="18"/>
+          <w:szCs w:val="18"/>
+          <w:lang w:val="fr-FR"/>
+        </w:rPr>
+      </w:pPr>
+      <w:r>
+        <w:rPr>
+          <w:rFonts w:ascii="Courier New" w:hAnsi="Courier New" w:cs="Courier New"/>
+          <w:sz w:val="18"/>
+          <w:szCs w:val="18"/>
+          <w:lang w:val="fr-FR"/>
+        </w:rPr>
+        <w:tab/>
+      </w:r>
+      <w:r>
+        <w:rPr>
+          <w:rFonts w:ascii="Courier New" w:hAnsi="Courier New" w:cs="Courier New"/>
+          <w:sz w:val="18"/>
+          <w:szCs w:val="18"/>
+          <w:lang w:val="fr-FR"/>
+        </w:rPr>
+        <w:tab/>
+      </w:r>
+      <w:r>
+        <w:rPr>
+          <w:rFonts w:ascii="Courier New" w:hAnsi="Courier New" w:cs="Courier New"/>
+          <w:b/>
+          <w:bCs/>
+          <w:sz w:val="18"/>
+          <w:szCs w:val="18"/>
+          <w:lang w:val="fr-FR"/>
+        </w:rPr>
+        <w:t xml:space="preserve">Initialiser </w:t>
+      </w:r>
+      <w:proofErr w:type="spellStart"/>
+      <w:r>
+        <w:rPr>
+          <w:rFonts w:ascii="Courier New" w:hAnsi="Courier New" w:cs="Courier New"/>
+          <w:sz w:val="18"/>
+          <w:szCs w:val="18"/>
+          <w:lang w:val="fr-FR"/>
+        </w:rPr>
+        <w:t>listeEtudiantsADupliquer</w:t>
+      </w:r>
+      <w:proofErr w:type="spellEnd"/>
+      <w:r>
+        <w:rPr>
+          <w:rFonts w:ascii="Courier New" w:hAnsi="Courier New" w:cs="Courier New"/>
+          <w:sz w:val="18"/>
+          <w:szCs w:val="18"/>
+          <w:lang w:val="fr-FR"/>
+        </w:rPr>
+        <w:t>[]</w:t>
+      </w:r>
+    </w:p>
+    <w:p>
+      <w:pPr>
+        <w:rPr>
+          <w:rFonts w:ascii="Courier New" w:hAnsi="Courier New" w:cs="Courier New"/>
+          <w:sz w:val="18"/>
+          <w:szCs w:val="18"/>
+          <w:lang w:val="fr-FR"/>
+        </w:rPr>
+      </w:pPr>
+      <w:r>
+        <w:rPr>
+          <w:rFonts w:ascii="Courier New" w:hAnsi="Courier New" w:cs="Courier New"/>
+          <w:sz w:val="18"/>
+          <w:szCs w:val="18"/>
+          <w:lang w:val="fr-FR"/>
+        </w:rPr>
+        <w:tab/>
+      </w:r>
+      <w:r>
+        <w:rPr>
+          <w:rFonts w:ascii="Courier New" w:hAnsi="Courier New" w:cs="Courier New"/>
+          <w:sz w:val="18"/>
+          <w:szCs w:val="18"/>
+          <w:lang w:val="fr-FR"/>
+        </w:rPr>
+        <w:tab/>
+      </w:r>
+      <w:r>
+        <w:rPr>
+          <w:rFonts w:ascii="Courier New" w:hAnsi="Courier New" w:cs="Courier New"/>
+          <w:b/>
+          <w:bCs/>
+          <w:sz w:val="18"/>
+          <w:szCs w:val="18"/>
+          <w:lang w:val="fr-FR"/>
+        </w:rPr>
+        <w:t>Pour chaque</w:t>
+      </w:r>
+      <w:r>
+        <w:rPr>
+          <w:rFonts w:ascii="Courier New" w:hAnsi="Courier New" w:cs="Courier New"/>
+          <w:sz w:val="18"/>
+          <w:szCs w:val="18"/>
+          <w:lang w:val="fr-FR"/>
+        </w:rPr>
+        <w:t xml:space="preserve"> reponses2eAnnee</w:t>
+      </w:r>
+    </w:p>
+    <w:p>
+      <w:pPr>
+        <w:rPr>
+          <w:rFonts w:ascii="Courier New" w:hAnsi="Courier New" w:cs="Courier New"/>
+          <w:sz w:val="18"/>
+          <w:szCs w:val="18"/>
+          <w:lang w:val="fr-FR"/>
+        </w:rPr>
+      </w:pPr>
+      <w:r>
+        <w:rPr>
+          <w:rFonts w:ascii="Courier New" w:hAnsi="Courier New" w:cs="Courier New"/>
+          <w:sz w:val="18"/>
+          <w:szCs w:val="18"/>
+          <w:lang w:val="fr-FR"/>
+        </w:rPr>
+        <w:tab/>
+      </w:r>
+      <w:r>
+        <w:rPr>
+          <w:rFonts w:ascii="Courier New" w:hAnsi="Courier New" w:cs="Courier New"/>
+          <w:sz w:val="18"/>
+          <w:szCs w:val="18"/>
+          <w:lang w:val="fr-FR"/>
+        </w:rPr>
+        <w:tab/>
+      </w:r>
+      <w:r>
+        <w:rPr>
+          <w:rFonts w:ascii="Courier New" w:hAnsi="Courier New" w:cs="Courier New"/>
+          <w:sz w:val="18"/>
+          <w:szCs w:val="18"/>
+          <w:lang w:val="fr-FR"/>
+        </w:rPr>
+        <w:tab/>
+      </w:r>
+      <w:r>
+        <w:rPr>
+          <w:rFonts w:ascii="Courier New" w:hAnsi="Courier New" w:cs="Courier New"/>
+          <w:b/>
+          <w:bCs/>
+          <w:sz w:val="18"/>
+          <w:szCs w:val="18"/>
+          <w:lang w:val="fr-FR"/>
+        </w:rPr>
+        <w:t>Si</w:t>
+      </w:r>
+      <w:r>
+        <w:rPr>
+          <w:rFonts w:ascii="Courier New" w:hAnsi="Courier New" w:cs="Courier New"/>
+          <w:sz w:val="18"/>
+          <w:szCs w:val="18"/>
+          <w:lang w:val="fr-FR"/>
+        </w:rPr>
+        <w:t xml:space="preserve"> reponses2eAnnee[Etudiant][</w:t>
+      </w:r>
+      <w:proofErr w:type="spellStart"/>
+      <w:r>
+        <w:rPr>
+          <w:rFonts w:ascii="Courier New" w:hAnsi="Courier New" w:cs="Courier New"/>
+          <w:sz w:val="18"/>
+          <w:szCs w:val="18"/>
+          <w:lang w:val="fr-FR"/>
+        </w:rPr>
+        <w:t>reponseNbFilleul</w:t>
+      </w:r>
+      <w:proofErr w:type="spellEnd"/>
+      <w:r>
+        <w:rPr>
+          <w:rFonts w:ascii="Courier New" w:hAnsi="Courier New" w:cs="Courier New"/>
+          <w:sz w:val="18"/>
+          <w:szCs w:val="18"/>
+          <w:lang w:val="fr-FR"/>
+        </w:rPr>
+        <w:t>] = "plusieurs"</w:t>
+      </w:r>
+    </w:p>
+    <w:p>
+      <w:pPr>
+        <w:rPr>
+          <w:rFonts w:ascii="Courier New" w:hAnsi="Courier New" w:cs="Courier New"/>
+          <w:sz w:val="18"/>
+          <w:szCs w:val="18"/>
+          <w:lang w:val="fr-FR"/>
+        </w:rPr>
+      </w:pPr>
+      <w:r>
+        <w:rPr>
+          <w:rFonts w:ascii="Courier New" w:hAnsi="Courier New" w:cs="Courier New"/>
+          <w:sz w:val="18"/>
+          <w:szCs w:val="18"/>
+          <w:lang w:val="fr-FR"/>
+        </w:rPr>
+        <w:tab/>
+      </w:r>
+      <w:r>
+        <w:rPr>
+          <w:rFonts w:ascii="Courier New" w:hAnsi="Courier New" w:cs="Courier New"/>
+          <w:sz w:val="18"/>
+          <w:szCs w:val="18"/>
+          <w:lang w:val="fr-FR"/>
+        </w:rPr>
+        <w:tab/>
+      </w:r>
+      <w:r>
+        <w:rPr>
+          <w:rFonts w:ascii="Courier New" w:hAnsi="Courier New" w:cs="Courier New"/>
+          <w:sz w:val="18"/>
+          <w:szCs w:val="18"/>
+          <w:lang w:val="fr-FR"/>
+        </w:rPr>
+        <w:tab/>
+      </w:r>
+      <w:r>
+        <w:rPr>
+          <w:rFonts w:ascii="Courier New" w:hAnsi="Courier New" w:cs="Courier New"/>
+          <w:sz w:val="18"/>
+          <w:szCs w:val="18"/>
+          <w:lang w:val="fr-FR"/>
+        </w:rPr>
+        <w:tab/>
+      </w:r>
+      <w:r>
+        <w:rPr>
+          <w:rFonts w:ascii="Courier New" w:hAnsi="Courier New" w:cs="Courier New"/>
+          <w:b/>
+          <w:bCs/>
+          <w:sz w:val="18"/>
+          <w:szCs w:val="18"/>
+          <w:lang w:val="fr-FR"/>
+        </w:rPr>
+        <w:t>Ajouter</w:t>
+      </w:r>
+      <w:r>
+        <w:rPr>
+          <w:rFonts w:ascii="Courier New" w:hAnsi="Courier New" w:cs="Courier New"/>
+          <w:sz w:val="18"/>
+          <w:szCs w:val="18"/>
+          <w:lang w:val="fr-FR"/>
+        </w:rPr>
+        <w:t xml:space="preserve"> Etudiant à </w:t>
+      </w:r>
+      <w:proofErr w:type="spellStart"/>
+      <w:r>
+        <w:rPr>
+          <w:rFonts w:ascii="Courier New" w:hAnsi="Courier New" w:cs="Courier New"/>
+          <w:sz w:val="18"/>
+          <w:szCs w:val="18"/>
+          <w:lang w:val="fr-FR"/>
+        </w:rPr>
+        <w:t>listeEtudiantsADupliquer</w:t>
+      </w:r>
+      <w:proofErr w:type="spellEnd"/>
+    </w:p>
+    <w:p>
+      <w:pPr>
+        <w:rPr>
+          <w:rFonts w:ascii="Courier New" w:hAnsi="Courier New" w:cs="Courier New"/>
+          <w:sz w:val="18"/>
+          <w:szCs w:val="18"/>
+          <w:lang w:val="fr-FR"/>
+        </w:rPr>
+      </w:pPr>
+      <w:r>
+        <w:rPr>
+          <w:rFonts w:ascii="Courier New" w:hAnsi="Courier New" w:cs="Courier New"/>
+          <w:sz w:val="18"/>
+          <w:szCs w:val="18"/>
+          <w:lang w:val="fr-FR"/>
+        </w:rPr>
+        <w:tab/>
+      </w:r>
+      <w:r>
+        <w:rPr>
+          <w:rFonts w:ascii="Courier New" w:hAnsi="Courier New" w:cs="Courier New"/>
+          <w:sz w:val="18"/>
+          <w:szCs w:val="18"/>
+          <w:lang w:val="fr-FR"/>
+        </w:rPr>
+        <w:tab/>
+      </w:r>
+      <w:r>
+        <w:rPr>
+          <w:rFonts w:ascii="Courier New" w:hAnsi="Courier New" w:cs="Courier New"/>
+          <w:b/>
+          <w:bCs/>
+          <w:sz w:val="18"/>
+          <w:szCs w:val="18"/>
+          <w:lang w:val="fr-FR"/>
+        </w:rPr>
+        <w:t xml:space="preserve">Initialiser </w:t>
+      </w:r>
+      <w:proofErr w:type="spellStart"/>
+      <w:r>
+        <w:rPr>
+          <w:rFonts w:ascii="Courier New" w:hAnsi="Courier New" w:cs="Courier New"/>
+          <w:sz w:val="18"/>
+          <w:szCs w:val="18"/>
+          <w:lang w:val="fr-FR"/>
+        </w:rPr>
+        <w:t>listeMoyenneScore</w:t>
+      </w:r>
+      <w:proofErr w:type="spellEnd"/>
+      <w:r>
+        <w:rPr>
+          <w:rFonts w:ascii="Courier New" w:hAnsi="Courier New" w:cs="Courier New"/>
+          <w:sz w:val="18"/>
+          <w:szCs w:val="18"/>
+          <w:lang w:val="fr-FR"/>
+        </w:rPr>
+        <w:t>[]</w:t>
+      </w:r>
+    </w:p>
+    <w:p>
+      <w:pPr>
+        <w:rPr>
+          <w:rFonts w:ascii="Courier New" w:hAnsi="Courier New" w:cs="Courier New"/>
+          <w:sz w:val="18"/>
+          <w:szCs w:val="18"/>
+          <w:lang w:val="fr-FR"/>
+        </w:rPr>
+      </w:pPr>
+      <w:r>
+        <w:rPr>
+          <w:rFonts w:ascii="Courier New" w:hAnsi="Courier New" w:cs="Courier New"/>
+          <w:sz w:val="18"/>
+          <w:szCs w:val="18"/>
+          <w:lang w:val="fr-FR"/>
+        </w:rPr>
+        <w:tab/>
+      </w:r>
+      <w:r>
+        <w:rPr>
+          <w:rFonts w:ascii="Courier New" w:hAnsi="Courier New" w:cs="Courier New"/>
+          <w:sz w:val="18"/>
+          <w:szCs w:val="18"/>
+          <w:lang w:val="fr-FR"/>
+        </w:rPr>
+        <w:tab/>
+      </w:r>
+      <w:r>
+        <w:rPr>
+          <w:rFonts w:ascii="Courier New" w:hAnsi="Courier New" w:cs="Courier New"/>
+          <w:b/>
+          <w:bCs/>
+          <w:sz w:val="18"/>
+          <w:szCs w:val="18"/>
+          <w:lang w:val="fr-FR"/>
+        </w:rPr>
+        <w:t>Pour chaque</w:t>
+      </w:r>
+      <w:r>
+        <w:rPr>
+          <w:rFonts w:ascii="Courier New" w:hAnsi="Courier New" w:cs="Courier New"/>
+          <w:sz w:val="18"/>
+          <w:szCs w:val="18"/>
+          <w:lang w:val="fr-FR"/>
+        </w:rPr>
+        <w:t xml:space="preserve"> </w:t>
+      </w:r>
+      <w:proofErr w:type="spellStart"/>
+      <w:r>
+        <w:rPr>
+          <w:rFonts w:ascii="Courier New" w:hAnsi="Courier New" w:cs="Courier New"/>
+          <w:sz w:val="18"/>
+          <w:szCs w:val="18"/>
+          <w:lang w:val="fr-FR"/>
+        </w:rPr>
+        <w:t>etudiantADupliquer</w:t>
+      </w:r>
+      <w:proofErr w:type="spellEnd"/>
+    </w:p>
+    <w:p>
+      <w:pPr>
+        <w:rPr>
+          <w:rFonts w:ascii="Courier New" w:hAnsi="Courier New" w:cs="Courier New"/>
+          <w:sz w:val="18"/>
+          <w:szCs w:val="18"/>
+          <w:lang w:val="fr-FR"/>
+        </w:rPr>
+      </w:pPr>
+      <w:r>
+        <w:rPr>
+          <w:rFonts w:ascii="Courier New" w:hAnsi="Courier New" w:cs="Courier New"/>
+          <w:sz w:val="18"/>
+          <w:szCs w:val="18"/>
+          <w:lang w:val="fr-FR"/>
+        </w:rPr>
+        <w:tab/>
+      </w:r>
+      <w:r>
+        <w:rPr>
+          <w:rFonts w:ascii="Courier New" w:hAnsi="Courier New" w:cs="Courier New"/>
+          <w:sz w:val="18"/>
+          <w:szCs w:val="18"/>
+          <w:lang w:val="fr-FR"/>
+        </w:rPr>
+        <w:tab/>
+      </w:r>
+      <w:r>
+        <w:rPr>
+          <w:rFonts w:ascii="Courier New" w:hAnsi="Courier New" w:cs="Courier New"/>
+          <w:sz w:val="18"/>
+          <w:szCs w:val="18"/>
+          <w:lang w:val="fr-FR"/>
+        </w:rPr>
+        <w:tab/>
+        <w:t>somme = 0</w:t>
+      </w:r>
+    </w:p>
+    <w:p>
+      <w:pPr>
+        <w:rPr>
+          <w:rFonts w:ascii="Courier New" w:hAnsi="Courier New" w:cs="Courier New"/>
+          <w:sz w:val="18"/>
+          <w:szCs w:val="18"/>
+          <w:lang w:val="fr-FR"/>
+        </w:rPr>
+      </w:pPr>
+      <w:r>
+        <w:rPr>
+          <w:rFonts w:ascii="Courier New" w:hAnsi="Courier New" w:cs="Courier New"/>
+          <w:sz w:val="18"/>
+          <w:szCs w:val="18"/>
+          <w:lang w:val="fr-FR"/>
+        </w:rPr>
+        <w:tab/>
+      </w:r>
+      <w:r>
+        <w:rPr>
+          <w:rFonts w:ascii="Courier New" w:hAnsi="Courier New" w:cs="Courier New"/>
+          <w:sz w:val="18"/>
+          <w:szCs w:val="18"/>
+          <w:lang w:val="fr-FR"/>
+        </w:rPr>
+        <w:tab/>
+      </w:r>
+      <w:r>
+        <w:rPr>
+          <w:rFonts w:ascii="Courier New" w:hAnsi="Courier New" w:cs="Courier New"/>
+          <w:sz w:val="18"/>
+          <w:szCs w:val="18"/>
+          <w:lang w:val="fr-FR"/>
+        </w:rPr>
+        <w:tab/>
+      </w:r>
+      <w:r>
+        <w:rPr>
+          <w:rFonts w:ascii="Courier New" w:hAnsi="Courier New" w:cs="Courier New"/>
+          <w:b/>
+          <w:bCs/>
+          <w:sz w:val="18"/>
+          <w:szCs w:val="18"/>
+          <w:lang w:val="fr-FR"/>
+        </w:rPr>
+        <w:t>Pour chaque</w:t>
+      </w:r>
+      <w:r>
+        <w:rPr>
+          <w:rFonts w:ascii="Courier New" w:hAnsi="Courier New" w:cs="Courier New"/>
+          <w:sz w:val="18"/>
+          <w:szCs w:val="18"/>
+          <w:lang w:val="fr-FR"/>
+        </w:rPr>
+        <w:t xml:space="preserve"> ligne de </w:t>
+      </w:r>
+      <w:proofErr w:type="spellStart"/>
+      <w:r>
+        <w:rPr>
+          <w:rFonts w:ascii="Courier New" w:hAnsi="Courier New" w:cs="Courier New"/>
+          <w:sz w:val="18"/>
+          <w:szCs w:val="18"/>
+          <w:lang w:val="fr-FR"/>
+        </w:rPr>
+        <w:t>matriceScore</w:t>
+      </w:r>
+      <w:proofErr w:type="spellEnd"/>
+    </w:p>
+    <w:p>
+      <w:pPr>
+        <w:rPr>
+          <w:rFonts w:ascii="Courier New" w:hAnsi="Courier New" w:cs="Courier New"/>
+          <w:sz w:val="18"/>
+          <w:szCs w:val="18"/>
+          <w:lang w:val="fr-FR"/>
+        </w:rPr>
+      </w:pPr>
+      <w:r>
+        <w:rPr>
+          <w:rFonts w:ascii="Courier New" w:hAnsi="Courier New" w:cs="Courier New"/>
+          <w:sz w:val="18"/>
+          <w:szCs w:val="18"/>
+          <w:lang w:val="fr-FR"/>
+        </w:rPr>
+        <w:tab/>
+      </w:r>
+      <w:r>
+        <w:rPr>
+          <w:rFonts w:ascii="Courier New" w:hAnsi="Courier New" w:cs="Courier New"/>
+          <w:sz w:val="18"/>
+          <w:szCs w:val="18"/>
+          <w:lang w:val="fr-FR"/>
+        </w:rPr>
+        <w:tab/>
+      </w:r>
+      <w:r>
+        <w:rPr>
+          <w:rFonts w:ascii="Courier New" w:hAnsi="Courier New" w:cs="Courier New"/>
+          <w:sz w:val="18"/>
+          <w:szCs w:val="18"/>
+          <w:lang w:val="fr-FR"/>
+        </w:rPr>
+        <w:tab/>
+      </w:r>
+      <w:r>
+        <w:rPr>
+          <w:rFonts w:ascii="Courier New" w:hAnsi="Courier New" w:cs="Courier New"/>
+          <w:sz w:val="18"/>
+          <w:szCs w:val="18"/>
+          <w:lang w:val="fr-FR"/>
+        </w:rPr>
+        <w:tab/>
+      </w:r>
+      <w:r>
+        <w:rPr>
+          <w:rFonts w:ascii="Courier New" w:hAnsi="Courier New" w:cs="Courier New"/>
+          <w:sz w:val="18"/>
+          <w:szCs w:val="18"/>
+          <w:lang w:val="fr-FR"/>
+        </w:rPr>
+        <w:t xml:space="preserve">somme += </w:t>
+      </w:r>
+      <w:proofErr w:type="spellStart"/>
+      <w:r>
+        <w:rPr>
+          <w:rFonts w:ascii="Courier New" w:hAnsi="Courier New" w:cs="Courier New"/>
+          <w:sz w:val="18"/>
+          <w:szCs w:val="18"/>
+          <w:lang w:val="fr-FR"/>
+        </w:rPr>
+        <w:t>matriceScore</w:t>
+      </w:r>
+      <w:proofErr w:type="spellEnd"/>
+      <w:r>
+        <w:rPr>
+          <w:rFonts w:ascii="Courier New" w:hAnsi="Courier New" w:cs="Courier New"/>
+          <w:sz w:val="18"/>
+          <w:szCs w:val="18"/>
+          <w:lang w:val="fr-FR"/>
+        </w:rPr>
+        <w:t>[</w:t>
+      </w:r>
+      <w:r>
+        <w:rPr>
+          <w:rFonts w:ascii="Courier New" w:hAnsi="Courier New" w:cs="Courier New"/>
+          <w:sz w:val="18"/>
+          <w:szCs w:val="18"/>
+          <w:lang w:val="fr-FR"/>
+        </w:rPr>
+        <w:t>ligne</w:t>
+      </w:r>
+      <w:r>
+        <w:rPr>
+          <w:rFonts w:ascii="Courier New" w:hAnsi="Courier New" w:cs="Courier New"/>
+          <w:sz w:val="18"/>
+          <w:szCs w:val="18"/>
+          <w:lang w:val="fr-FR"/>
+        </w:rPr>
+        <w:t>][</w:t>
+      </w:r>
+      <w:r>
+        <w:rPr>
+          <w:rFonts w:ascii="Courier New" w:hAnsi="Courier New" w:cs="Courier New"/>
+          <w:sz w:val="18"/>
+          <w:szCs w:val="18"/>
+          <w:lang w:val="fr-FR"/>
+        </w:rPr>
+        <w:t>colonne</w:t>
+      </w:r>
+      <w:r>
+        <w:rPr>
+          <w:rFonts w:ascii="Courier New" w:hAnsi="Courier New" w:cs="Courier New"/>
+          <w:sz w:val="18"/>
+          <w:szCs w:val="18"/>
+          <w:lang w:val="fr-FR"/>
+        </w:rPr>
+        <w:t>]</w:t>
+      </w:r>
+    </w:p>
+    <w:p>
+      <w:pPr>
+        <w:rPr>
+          <w:rFonts w:ascii="Courier New" w:hAnsi="Courier New" w:cs="Courier New"/>
+          <w:sz w:val="18"/>
+          <w:szCs w:val="18"/>
+          <w:lang w:val="fr-FR"/>
+        </w:rPr>
+      </w:pPr>
+      <w:r>
+        <w:rPr>
+          <w:rFonts w:ascii="Courier New" w:hAnsi="Courier New" w:cs="Courier New"/>
+          <w:sz w:val="18"/>
+          <w:szCs w:val="18"/>
+          <w:lang w:val="fr-FR"/>
+        </w:rPr>
+        <w:tab/>
+      </w:r>
+      <w:r>
+        <w:rPr>
+          <w:rFonts w:ascii="Courier New" w:hAnsi="Courier New" w:cs="Courier New"/>
+          <w:sz w:val="18"/>
+          <w:szCs w:val="18"/>
+          <w:lang w:val="fr-FR"/>
+        </w:rPr>
+        <w:tab/>
+      </w:r>
+      <w:r>
+        <w:rPr>
+          <w:rFonts w:ascii="Courier New" w:hAnsi="Courier New" w:cs="Courier New"/>
+          <w:b/>
+          <w:bCs/>
+          <w:sz w:val="18"/>
+          <w:szCs w:val="18"/>
+          <w:lang w:val="fr-FR"/>
+        </w:rPr>
+        <w:t>Ajouter</w:t>
+      </w:r>
+      <w:r>
+        <w:rPr>
+          <w:rFonts w:ascii="Courier New" w:hAnsi="Courier New" w:cs="Courier New"/>
+          <w:sz w:val="18"/>
+          <w:szCs w:val="18"/>
+          <w:lang w:val="fr-FR"/>
+        </w:rPr>
+        <w:t xml:space="preserve"> à </w:t>
+      </w:r>
+      <w:proofErr w:type="spellStart"/>
+      <w:r>
+        <w:rPr>
+          <w:rFonts w:ascii="Courier New" w:hAnsi="Courier New" w:cs="Courier New"/>
+          <w:sz w:val="18"/>
+          <w:szCs w:val="18"/>
+          <w:lang w:val="fr-FR"/>
+        </w:rPr>
+        <w:t>listeMoyenneScore</w:t>
+      </w:r>
+      <w:proofErr w:type="spellEnd"/>
+      <w:r>
+        <w:rPr>
+          <w:rFonts w:ascii="Courier New" w:hAnsi="Courier New" w:cs="Courier New"/>
+          <w:sz w:val="18"/>
+          <w:szCs w:val="18"/>
+          <w:lang w:val="fr-FR"/>
+        </w:rPr>
+        <w:t xml:space="preserve"> (</w:t>
+      </w:r>
+      <w:r>
+        <w:rPr>
+          <w:rFonts w:ascii="Courier New" w:hAnsi="Courier New" w:cs="Courier New"/>
+          <w:sz w:val="18"/>
+          <w:szCs w:val="18"/>
+          <w:lang w:val="fr-FR"/>
+        </w:rPr>
+        <w:t xml:space="preserve">[somme / </w:t>
+      </w:r>
+      <w:r>
+        <w:rPr>
+          <w:rFonts w:ascii="Courier New" w:hAnsi="Courier New" w:cs="Courier New"/>
+          <w:sz w:val="18"/>
+          <w:szCs w:val="18"/>
+          <w:lang w:val="fr-FR"/>
+        </w:rPr>
+        <w:t>taille</w:t>
+      </w:r>
+      <w:r>
+        <w:rPr>
+          <w:rFonts w:ascii="Courier New" w:hAnsi="Courier New" w:cs="Courier New"/>
+          <w:sz w:val="18"/>
+          <w:szCs w:val="18"/>
+          <w:lang w:val="fr-FR"/>
+        </w:rPr>
+        <w:t>(</w:t>
+      </w:r>
+      <w:proofErr w:type="spellStart"/>
+      <w:r>
+        <w:rPr>
+          <w:rFonts w:ascii="Courier New" w:hAnsi="Courier New" w:cs="Courier New"/>
+          <w:sz w:val="18"/>
+          <w:szCs w:val="18"/>
+          <w:lang w:val="fr-FR"/>
+        </w:rPr>
+        <w:t>matriceScore</w:t>
+      </w:r>
+      <w:proofErr w:type="spellEnd"/>
+      <w:r>
+        <w:rPr>
+          <w:rFonts w:ascii="Courier New" w:hAnsi="Courier New" w:cs="Courier New"/>
+          <w:sz w:val="18"/>
+          <w:szCs w:val="18"/>
+          <w:lang w:val="fr-FR"/>
+        </w:rPr>
+        <w:t>), 0])</w:t>
+      </w:r>
+    </w:p>
+    <w:p>
+      <w:pPr>
+        <w:rPr>
+          <w:rFonts w:ascii="Courier New" w:hAnsi="Courier New" w:cs="Courier New"/>
+          <w:sz w:val="18"/>
+          <w:szCs w:val="18"/>
+          <w:lang w:val="fr-FR"/>
+        </w:rPr>
+      </w:pPr>
+      <w:r>
+        <w:rPr>
+          <w:rFonts w:ascii="Courier New" w:hAnsi="Courier New" w:cs="Courier New"/>
+          <w:sz w:val="18"/>
+          <w:szCs w:val="18"/>
+          <w:lang w:val="fr-FR"/>
+        </w:rPr>
+        <w:tab/>
+      </w:r>
+      <w:r>
+        <w:rPr>
+          <w:rFonts w:ascii="Courier New" w:hAnsi="Courier New" w:cs="Courier New"/>
+          <w:sz w:val="18"/>
+          <w:szCs w:val="18"/>
+          <w:lang w:val="fr-FR"/>
+        </w:rPr>
+        <w:tab/>
+      </w:r>
+      <w:r>
+        <w:rPr>
+          <w:rFonts w:ascii="Courier New" w:hAnsi="Courier New" w:cs="Courier New"/>
+          <w:b/>
+          <w:bCs/>
+          <w:sz w:val="18"/>
+          <w:szCs w:val="18"/>
+          <w:lang w:val="fr-FR"/>
+        </w:rPr>
+        <w:t xml:space="preserve">Pour </w:t>
+      </w:r>
+      <w:proofErr w:type="spellStart"/>
+      <w:r>
+        <w:rPr>
+          <w:rFonts w:ascii="Courier New" w:hAnsi="Courier New" w:cs="Courier New"/>
+          <w:sz w:val="18"/>
+          <w:szCs w:val="18"/>
+          <w:lang w:val="fr-FR"/>
+        </w:rPr>
+        <w:t>i</w:t>
+      </w:r>
+      <w:proofErr w:type="spellEnd"/>
+      <w:r>
+        <w:rPr>
+          <w:rFonts w:ascii="Courier New" w:hAnsi="Courier New" w:cs="Courier New"/>
+          <w:sz w:val="18"/>
+          <w:szCs w:val="18"/>
+          <w:lang w:val="fr-FR"/>
+        </w:rPr>
+        <w:t xml:space="preserve"> allant de taille</w:t>
+      </w:r>
+      <w:r>
+        <w:rPr>
+          <w:rFonts w:ascii="Courier New" w:hAnsi="Courier New" w:cs="Courier New"/>
+          <w:sz w:val="18"/>
+          <w:szCs w:val="18"/>
+          <w:lang w:val="fr-FR"/>
+        </w:rPr>
+        <w:t>(reponses1eAnnees)-</w:t>
+      </w:r>
+      <w:r>
+        <w:rPr>
+          <w:rFonts w:ascii="Courier New" w:hAnsi="Courier New" w:cs="Courier New"/>
+          <w:sz w:val="18"/>
+          <w:szCs w:val="18"/>
+          <w:lang w:val="fr-FR"/>
+        </w:rPr>
+        <w:t>taille</w:t>
+      </w:r>
+      <w:r>
+        <w:rPr>
+          <w:rFonts w:ascii="Courier New" w:hAnsi="Courier New" w:cs="Courier New"/>
+          <w:sz w:val="18"/>
+          <w:szCs w:val="18"/>
+          <w:lang w:val="fr-FR"/>
+        </w:rPr>
+        <w:t>(reponses2eAnnees)</w:t>
+      </w:r>
+    </w:p>
+    <w:p>
+      <w:pPr>
+        <w:rPr>
+          <w:rFonts w:ascii="Courier New" w:hAnsi="Courier New" w:cs="Courier New"/>
+          <w:sz w:val="18"/>
+          <w:szCs w:val="18"/>
+          <w:lang w:val="fr-FR"/>
+        </w:rPr>
+      </w:pPr>
+      <w:r>
+        <w:rPr>
+          <w:rFonts w:ascii="Courier New" w:hAnsi="Courier New" w:cs="Courier New"/>
+          <w:sz w:val="18"/>
+          <w:szCs w:val="18"/>
+          <w:lang w:val="fr-FR"/>
+        </w:rPr>
+        <w:tab/>
+      </w:r>
+      <w:r>
+        <w:rPr>
+          <w:rFonts w:ascii="Courier New" w:hAnsi="Courier New" w:cs="Courier New"/>
+          <w:sz w:val="18"/>
+          <w:szCs w:val="18"/>
+          <w:lang w:val="fr-FR"/>
+        </w:rPr>
+        <w:tab/>
+      </w:r>
+      <w:r>
+        <w:rPr>
+          <w:rFonts w:ascii="Courier New" w:hAnsi="Courier New" w:cs="Courier New"/>
+          <w:sz w:val="18"/>
+          <w:szCs w:val="18"/>
+          <w:lang w:val="fr-FR"/>
+        </w:rPr>
+        <w:tab/>
+      </w:r>
+      <w:r>
+        <w:rPr>
+          <w:rFonts w:ascii="Courier New" w:hAnsi="Courier New" w:cs="Courier New"/>
+          <w:b/>
+          <w:bCs/>
+          <w:sz w:val="18"/>
+          <w:szCs w:val="18"/>
+          <w:lang w:val="fr-FR"/>
+        </w:rPr>
         <w:t>Initialiser</w:t>
       </w:r>
       <w:r>
@@ -2692,6 +3950,7 @@
           <w:rFonts w:ascii="Courier New" w:hAnsi="Courier New" w:cs="Courier New"/>
           <w:sz w:val="18"/>
           <w:szCs w:val="18"/>
+          <w:lang w:val="fr-FR"/>
         </w:rPr>
         <w:t xml:space="preserve"> </w:t>
       </w:r>
@@ -2701,6 +3960,259 @@
           <w:rFonts w:ascii="Courier New" w:hAnsi="Courier New" w:cs="Courier New"/>
           <w:sz w:val="18"/>
           <w:szCs w:val="18"/>
+          <w:lang w:val="fr-FR"/>
+        </w:rPr>
+        <w:t>valeurMin</w:t>
+      </w:r>
+      <w:proofErr w:type="spellEnd"/>
+      <w:r>
+        <w:rPr>
+          <w:rFonts w:ascii="Courier New" w:hAnsi="Courier New" w:cs="Courier New"/>
+          <w:sz w:val="18"/>
+          <w:szCs w:val="18"/>
+          <w:lang w:val="fr-FR"/>
+        </w:rPr>
+        <w:t xml:space="preserve"> à l’infini</w:t>
+      </w:r>
+    </w:p>
+    <w:p>
+      <w:pPr>
+        <w:rPr>
+          <w:rFonts w:ascii="Courier New" w:hAnsi="Courier New" w:cs="Courier New"/>
+          <w:sz w:val="18"/>
+          <w:szCs w:val="18"/>
+          <w:lang w:val="fr-FR"/>
+        </w:rPr>
+      </w:pPr>
+      <w:r>
+        <w:rPr>
+          <w:rFonts w:ascii="Courier New" w:hAnsi="Courier New" w:cs="Courier New"/>
+          <w:sz w:val="18"/>
+          <w:szCs w:val="18"/>
+          <w:lang w:val="fr-FR"/>
+        </w:rPr>
+        <w:tab/>
+      </w:r>
+      <w:r>
+        <w:rPr>
+          <w:rFonts w:ascii="Courier New" w:hAnsi="Courier New" w:cs="Courier New"/>
+          <w:sz w:val="18"/>
+          <w:szCs w:val="18"/>
+          <w:lang w:val="fr-FR"/>
+        </w:rPr>
+        <w:tab/>
+      </w:r>
+      <w:r>
+        <w:rPr>
+          <w:rFonts w:ascii="Courier New" w:hAnsi="Courier New" w:cs="Courier New"/>
+          <w:sz w:val="18"/>
+          <w:szCs w:val="18"/>
+          <w:lang w:val="fr-FR"/>
+        </w:rPr>
+        <w:tab/>
+      </w:r>
+      <w:r>
+        <w:rPr>
+          <w:rFonts w:ascii="Courier New" w:hAnsi="Courier New" w:cs="Courier New"/>
+          <w:b/>
+          <w:bCs/>
+          <w:sz w:val="18"/>
+          <w:szCs w:val="18"/>
+          <w:lang w:val="fr-FR"/>
+        </w:rPr>
+        <w:t xml:space="preserve">Pour chaque </w:t>
+      </w:r>
+      <w:proofErr w:type="spellStart"/>
+      <w:r>
+        <w:rPr>
+          <w:rFonts w:ascii="Courier New" w:hAnsi="Courier New" w:cs="Courier New"/>
+          <w:sz w:val="18"/>
+          <w:szCs w:val="18"/>
+          <w:lang w:val="fr-FR"/>
+        </w:rPr>
+        <w:t>etudiantADupliquer</w:t>
+      </w:r>
+      <w:proofErr w:type="spellEnd"/>
+    </w:p>
+    <w:p>
+      <w:pPr>
+        <w:rPr>
+          <w:rFonts w:ascii="Courier New" w:hAnsi="Courier New" w:cs="Courier New"/>
+          <w:sz w:val="18"/>
+          <w:szCs w:val="18"/>
+          <w:lang w:val="fr-FR"/>
+        </w:rPr>
+      </w:pPr>
+      <w:r>
+        <w:rPr>
+          <w:rFonts w:ascii="Courier New" w:hAnsi="Courier New" w:cs="Courier New"/>
+          <w:sz w:val="18"/>
+          <w:szCs w:val="18"/>
+          <w:lang w:val="fr-FR"/>
+        </w:rPr>
+        <w:tab/>
+      </w:r>
+      <w:r>
+        <w:rPr>
+          <w:rFonts w:ascii="Courier New" w:hAnsi="Courier New" w:cs="Courier New"/>
+          <w:sz w:val="18"/>
+          <w:szCs w:val="18"/>
+          <w:lang w:val="fr-FR"/>
+        </w:rPr>
+        <w:tab/>
+      </w:r>
+      <w:r>
+        <w:rPr>
+          <w:rFonts w:ascii="Courier New" w:hAnsi="Courier New" w:cs="Courier New"/>
+          <w:sz w:val="18"/>
+          <w:szCs w:val="18"/>
+          <w:lang w:val="fr-FR"/>
+        </w:rPr>
+        <w:tab/>
+      </w:r>
+      <w:r>
+        <w:rPr>
+          <w:rFonts w:ascii="Courier New" w:hAnsi="Courier New" w:cs="Courier New"/>
+          <w:sz w:val="18"/>
+          <w:szCs w:val="18"/>
+          <w:lang w:val="fr-FR"/>
+        </w:rPr>
+        <w:tab/>
+      </w:r>
+    </w:p>
+    <w:p>
+      <w:pPr>
+        <w:rPr>
+          <w:rFonts w:ascii="Courier New" w:hAnsi="Courier New" w:cs="Courier New"/>
+          <w:sz w:val="18"/>
+          <w:szCs w:val="18"/>
+          <w:lang w:val="fr-FR"/>
+        </w:rPr>
+      </w:pPr>
+      <w:r>
+        <w:rPr>
+          <w:rFonts w:ascii="Courier New" w:hAnsi="Courier New" w:cs="Courier New"/>
+          <w:sz w:val="18"/>
+          <w:szCs w:val="18"/>
+          <w:lang w:val="fr-FR"/>
+        </w:rPr>
+        <w:lastRenderedPageBreak/>
+        <w:t xml:space="preserve">            </w:t>
+      </w:r>
+    </w:p>
+    <w:p>
+      <w:pPr>
+        <w:rPr>
+          <w:rFonts w:ascii="Courier New" w:hAnsi="Courier New" w:cs="Courier New"/>
+          <w:sz w:val="18"/>
+          <w:szCs w:val="18"/>
+          <w:lang w:val="fr-FR"/>
+        </w:rPr>
+      </w:pPr>
+    </w:p>
+    <w:p>
+      <w:pPr>
+        <w:rPr>
+          <w:rFonts w:ascii="Courier New" w:hAnsi="Courier New" w:cs="Courier New"/>
+          <w:sz w:val="18"/>
+          <w:szCs w:val="18"/>
+        </w:rPr>
+      </w:pPr>
+      <w:r>
+        <w:rPr>
+          <w:rFonts w:ascii="Courier New" w:hAnsi="Courier New" w:cs="Courier New"/>
+          <w:b/>
+          <w:bCs/>
+          <w:sz w:val="18"/>
+          <w:szCs w:val="18"/>
+        </w:rPr>
+        <w:t>Fonction</w:t>
+      </w:r>
+      <w:r>
+        <w:rPr>
+          <w:rFonts w:ascii="Courier New" w:hAnsi="Courier New" w:cs="Courier New"/>
+          <w:sz w:val="18"/>
+          <w:szCs w:val="18"/>
+        </w:rPr>
+        <w:t xml:space="preserve"> </w:t>
+      </w:r>
+      <w:proofErr w:type="spellStart"/>
+      <w:r>
+        <w:rPr>
+          <w:rFonts w:ascii="Courier New" w:hAnsi="Courier New" w:cs="Courier New"/>
+          <w:sz w:val="18"/>
+          <w:szCs w:val="18"/>
+        </w:rPr>
+        <w:t>appliquerMethodeHongroise</w:t>
+      </w:r>
+      <w:proofErr w:type="spellEnd"/>
+      <w:r>
+        <w:rPr>
+          <w:rFonts w:ascii="Courier New" w:hAnsi="Courier New" w:cs="Courier New"/>
+          <w:sz w:val="18"/>
+          <w:szCs w:val="18"/>
+        </w:rPr>
+        <w:t>(</w:t>
+      </w:r>
+      <w:proofErr w:type="spellStart"/>
+      <w:r>
+        <w:rPr>
+          <w:rFonts w:ascii="Courier New" w:hAnsi="Courier New" w:cs="Courier New"/>
+          <w:sz w:val="18"/>
+          <w:szCs w:val="18"/>
+        </w:rPr>
+        <w:t>matriceScore</w:t>
+      </w:r>
+      <w:proofErr w:type="spellEnd"/>
+      <w:r>
+        <w:rPr>
+          <w:rFonts w:ascii="Courier New" w:hAnsi="Courier New" w:cs="Courier New"/>
+          <w:sz w:val="18"/>
+          <w:szCs w:val="18"/>
+        </w:rPr>
+        <w:t>)</w:t>
+      </w:r>
+    </w:p>
+    <w:p>
+      <w:pPr>
+        <w:rPr>
+          <w:rFonts w:ascii="Courier New" w:hAnsi="Courier New" w:cs="Courier New"/>
+          <w:sz w:val="18"/>
+          <w:szCs w:val="18"/>
+        </w:rPr>
+      </w:pPr>
+      <w:r>
+        <w:rPr>
+          <w:rFonts w:ascii="Courier New" w:hAnsi="Courier New" w:cs="Courier New"/>
+          <w:sz w:val="18"/>
+          <w:szCs w:val="18"/>
+        </w:rPr>
+        <w:tab/>
+      </w:r>
+      <w:r>
+        <w:rPr>
+          <w:rFonts w:ascii="Courier New" w:hAnsi="Courier New" w:cs="Courier New"/>
+          <w:b/>
+          <w:bCs/>
+          <w:sz w:val="18"/>
+          <w:szCs w:val="18"/>
+        </w:rPr>
+        <w:t>Initialiser</w:t>
+      </w:r>
+      <w:r>
+        <w:rPr>
+          <w:rFonts w:ascii="Courier New" w:hAnsi="Courier New" w:cs="Courier New"/>
+          <w:sz w:val="18"/>
+          <w:szCs w:val="18"/>
+        </w:rPr>
+        <w:t xml:space="preserve"> </w:t>
+      </w:r>
+      <w:proofErr w:type="spellStart"/>
+      <w:r>
+        <w:rPr>
+          <w:rFonts w:ascii="Courier New" w:hAnsi="Courier New" w:cs="Courier New"/>
+          <w:sz w:val="18"/>
+          <w:szCs w:val="18"/>
         </w:rPr>
         <w:t>tableauAssociation</w:t>
       </w:r>
@@ -2712,6 +4224,28 @@
           <w:szCs w:val="18"/>
         </w:rPr>
         <w:t>[nbPremiereAnnees,2]</w:t>
+      </w:r>
+    </w:p>
+    <w:p>
+      <w:pPr>
+        <w:rPr>
+          <w:rFonts w:ascii="Courier New" w:hAnsi="Courier New" w:cs="Courier New"/>
+          <w:b/>
+          <w:bCs/>
+          <w:sz w:val="18"/>
+          <w:szCs w:val="18"/>
+        </w:rPr>
+      </w:pPr>
+      <w:r>
+        <w:rPr>
+          <w:rFonts w:ascii="Courier New" w:hAnsi="Courier New" w:cs="Courier New"/>
+          <w:b/>
+          <w:bCs/>
+          <w:sz w:val="18"/>
+          <w:szCs w:val="18"/>
+        </w:rPr>
+        <w:tab/>
+        <w:t>Démonstration au tableau</w:t>
       </w:r>
     </w:p>
     <w:p>
@@ -3688,7 +5222,7 @@
   <w:style w:type="paragraph" w:default="1" w:styleId="Normal">
     <w:name w:val="Normal"/>
     <w:qFormat/>
-    <w:rsid w:val="00CE557C"/>
+    <w:rsid w:val="00FA79F8"/>
     <w:pPr>
       <w:spacing w:after="0" w:line="276" w:lineRule="auto"/>
     </w:pPr>

</xml_diff>